<commit_message>
Fix some Romanian, Fix total page number, Generate PDF
</commit_message>
<xml_diff>
--- a/FIIDashboard.docx
+++ b/FIIDashboard.docx
@@ -1682,7 +1682,7 @@
             </w:rPr>
             <w:fldChar w:fldCharType="separate"/>
           </w:r>
-          <w:hyperlink w:anchor="_Toc517444019" w:history="1">
+          <w:hyperlink w:anchor="_Toc517532166" w:history="1">
             <w:r>
               <w:rPr>
                 <w:rStyle w:val="Hyperlink"/>
@@ -1710,7 +1710,7 @@
                 <w:noProof/>
                 <w:webHidden/>
               </w:rPr>
-              <w:instrText xml:space="preserve"> PAGEREF _Toc517444019 \h </w:instrText>
+              <w:instrText xml:space="preserve"> PAGEREF _Toc517532166 \h </w:instrText>
             </w:r>
             <w:r>
               <w:rPr>
@@ -1754,7 +1754,7 @@
               <w:lang w:eastAsia="ro-RO"/>
             </w:rPr>
           </w:pPr>
-          <w:hyperlink w:anchor="_Toc517444020" w:history="1">
+          <w:hyperlink w:anchor="_Toc517532167" w:history="1">
             <w:r>
               <w:rPr>
                 <w:rStyle w:val="Hyperlink"/>
@@ -1789,7 +1789,7 @@
                 <w:noProof/>
                 <w:webHidden/>
               </w:rPr>
-              <w:instrText xml:space="preserve"> PAGEREF _Toc517444020 \h </w:instrText>
+              <w:instrText xml:space="preserve"> PAGEREF _Toc517532167 \h </w:instrText>
             </w:r>
             <w:r>
               <w:rPr>
@@ -1833,7 +1833,7 @@
               <w:lang w:eastAsia="ro-RO"/>
             </w:rPr>
           </w:pPr>
-          <w:hyperlink w:anchor="_Toc517444021" w:history="1">
+          <w:hyperlink w:anchor="_Toc517532168" w:history="1">
             <w:r>
               <w:rPr>
                 <w:rStyle w:val="Hyperlink"/>
@@ -1860,7 +1860,7 @@
                 <w:noProof/>
                 <w:webHidden/>
               </w:rPr>
-              <w:instrText xml:space="preserve"> PAGEREF _Toc517444021 \h </w:instrText>
+              <w:instrText xml:space="preserve"> PAGEREF _Toc517532168 \h </w:instrText>
             </w:r>
             <w:r>
               <w:rPr>
@@ -1904,7 +1904,7 @@
               <w:lang w:eastAsia="ro-RO"/>
             </w:rPr>
           </w:pPr>
-          <w:hyperlink w:anchor="_Toc517444022" w:history="1">
+          <w:hyperlink w:anchor="_Toc517532169" w:history="1">
             <w:r>
               <w:rPr>
                 <w:rStyle w:val="Hyperlink"/>
@@ -1939,7 +1939,7 @@
                 <w:noProof/>
                 <w:webHidden/>
               </w:rPr>
-              <w:instrText xml:space="preserve"> PAGEREF _Toc517444022 \h </w:instrText>
+              <w:instrText xml:space="preserve"> PAGEREF _Toc517532169 \h </w:instrText>
             </w:r>
             <w:r>
               <w:rPr>
@@ -1983,7 +1983,7 @@
               <w:lang w:eastAsia="ro-RO"/>
             </w:rPr>
           </w:pPr>
-          <w:hyperlink w:anchor="_Toc517444023" w:history="1">
+          <w:hyperlink w:anchor="_Toc517532170" w:history="1">
             <w:r>
               <w:rPr>
                 <w:rStyle w:val="Hyperlink"/>
@@ -2010,7 +2010,7 @@
                 <w:noProof/>
                 <w:webHidden/>
               </w:rPr>
-              <w:instrText xml:space="preserve"> PAGEREF _Toc517444023 \h </w:instrText>
+              <w:instrText xml:space="preserve"> PAGEREF _Toc517532170 \h </w:instrText>
             </w:r>
             <w:r>
               <w:rPr>
@@ -2054,7 +2054,7 @@
               <w:lang w:eastAsia="ro-RO"/>
             </w:rPr>
           </w:pPr>
-          <w:hyperlink w:anchor="_Toc517444024" w:history="1">
+          <w:hyperlink w:anchor="_Toc517532171" w:history="1">
             <w:r>
               <w:rPr>
                 <w:rStyle w:val="Hyperlink"/>
@@ -2082,7 +2082,7 @@
                 <w:noProof/>
                 <w:webHidden/>
               </w:rPr>
-              <w:instrText xml:space="preserve"> PAGEREF _Toc517444024 \h </w:instrText>
+              <w:instrText xml:space="preserve"> PAGEREF _Toc517532171 \h </w:instrText>
             </w:r>
             <w:r>
               <w:rPr>
@@ -2126,7 +2126,7 @@
               <w:lang w:eastAsia="ro-RO"/>
             </w:rPr>
           </w:pPr>
-          <w:hyperlink w:anchor="_Toc517444025" w:history="1">
+          <w:hyperlink w:anchor="_Toc517532172" w:history="1">
             <w:r>
               <w:rPr>
                 <w:rStyle w:val="Hyperlink"/>
@@ -2153,7 +2153,7 @@
                 <w:noProof/>
                 <w:webHidden/>
               </w:rPr>
-              <w:instrText xml:space="preserve"> PAGEREF _Toc517444025 \h </w:instrText>
+              <w:instrText xml:space="preserve"> PAGEREF _Toc517532172 \h </w:instrText>
             </w:r>
             <w:r>
               <w:rPr>
@@ -2197,7 +2197,7 @@
               <w:lang w:eastAsia="ro-RO"/>
             </w:rPr>
           </w:pPr>
-          <w:hyperlink w:anchor="_Toc517444026" w:history="1">
+          <w:hyperlink w:anchor="_Toc517532173" w:history="1">
             <w:r>
               <w:rPr>
                 <w:rStyle w:val="Hyperlink"/>
@@ -2225,7 +2225,7 @@
                 <w:noProof/>
                 <w:webHidden/>
               </w:rPr>
-              <w:instrText xml:space="preserve"> PAGEREF _Toc517444026 \h </w:instrText>
+              <w:instrText xml:space="preserve"> PAGEREF _Toc517532173 \h </w:instrText>
             </w:r>
             <w:r>
               <w:rPr>
@@ -2269,7 +2269,7 @@
               <w:lang w:eastAsia="ro-RO"/>
             </w:rPr>
           </w:pPr>
-          <w:hyperlink w:anchor="_Toc517444027" w:history="1">
+          <w:hyperlink w:anchor="_Toc517532174" w:history="1">
             <w:r>
               <w:rPr>
                 <w:rStyle w:val="Hyperlink"/>
@@ -2296,7 +2296,7 @@
                 <w:noProof/>
                 <w:webHidden/>
               </w:rPr>
-              <w:instrText xml:space="preserve"> PAGEREF _Toc517444027 \h </w:instrText>
+              <w:instrText xml:space="preserve"> PAGEREF _Toc517532174 \h </w:instrText>
             </w:r>
             <w:r>
               <w:rPr>
@@ -2340,7 +2340,7 @@
               <w:lang w:eastAsia="ro-RO"/>
             </w:rPr>
           </w:pPr>
-          <w:hyperlink w:anchor="_Toc517444028" w:history="1">
+          <w:hyperlink w:anchor="_Toc517532175" w:history="1">
             <w:r>
               <w:rPr>
                 <w:rStyle w:val="Hyperlink"/>
@@ -2375,7 +2375,7 @@
                 <w:noProof/>
                 <w:webHidden/>
               </w:rPr>
-              <w:instrText xml:space="preserve"> PAGEREF _Toc517444028 \h </w:instrText>
+              <w:instrText xml:space="preserve"> PAGEREF _Toc517532175 \h </w:instrText>
             </w:r>
             <w:r>
               <w:rPr>
@@ -2419,7 +2419,7 @@
               <w:lang w:eastAsia="ro-RO"/>
             </w:rPr>
           </w:pPr>
-          <w:hyperlink w:anchor="_Toc517444029" w:history="1">
+          <w:hyperlink w:anchor="_Toc517532176" w:history="1">
             <w:r>
               <w:rPr>
                 <w:rStyle w:val="Hyperlink"/>
@@ -2446,7 +2446,7 @@
                 <w:noProof/>
                 <w:webHidden/>
               </w:rPr>
-              <w:instrText xml:space="preserve"> PAGEREF _Toc517444029 \h </w:instrText>
+              <w:instrText xml:space="preserve"> PAGEREF _Toc517532176 \h </w:instrText>
             </w:r>
             <w:r>
               <w:rPr>
@@ -2490,7 +2490,7 @@
               <w:lang w:eastAsia="ro-RO"/>
             </w:rPr>
           </w:pPr>
-          <w:hyperlink w:anchor="_Toc517444030" w:history="1">
+          <w:hyperlink w:anchor="_Toc517532177" w:history="1">
             <w:r>
               <w:rPr>
                 <w:rStyle w:val="Hyperlink"/>
@@ -2518,7 +2518,7 @@
                 <w:noProof/>
                 <w:webHidden/>
               </w:rPr>
-              <w:instrText xml:space="preserve"> PAGEREF _Toc517444030 \h </w:instrText>
+              <w:instrText xml:space="preserve"> PAGEREF _Toc517532177 \h </w:instrText>
             </w:r>
             <w:r>
               <w:rPr>
@@ -2562,7 +2562,7 @@
               <w:lang w:eastAsia="ro-RO"/>
             </w:rPr>
           </w:pPr>
-          <w:hyperlink w:anchor="_Toc517444031" w:history="1">
+          <w:hyperlink w:anchor="_Toc517532178" w:history="1">
             <w:r>
               <w:rPr>
                 <w:rStyle w:val="Hyperlink"/>
@@ -2589,7 +2589,7 @@
                 <w:noProof/>
                 <w:webHidden/>
               </w:rPr>
-              <w:instrText xml:space="preserve"> PAGEREF _Toc517444031 \h </w:instrText>
+              <w:instrText xml:space="preserve"> PAGEREF _Toc517532178 \h </w:instrText>
             </w:r>
             <w:r>
               <w:rPr>
@@ -2633,7 +2633,7 @@
               <w:lang w:eastAsia="ro-RO"/>
             </w:rPr>
           </w:pPr>
-          <w:hyperlink w:anchor="_Toc517444032" w:history="1">
+          <w:hyperlink w:anchor="_Toc517532179" w:history="1">
             <w:r>
               <w:rPr>
                 <w:rStyle w:val="Hyperlink"/>
@@ -2661,7 +2661,7 @@
                 <w:noProof/>
                 <w:webHidden/>
               </w:rPr>
-              <w:instrText xml:space="preserve"> PAGEREF _Toc517444032 \h </w:instrText>
+              <w:instrText xml:space="preserve"> PAGEREF _Toc517532179 \h </w:instrText>
             </w:r>
             <w:r>
               <w:rPr>
@@ -2705,7 +2705,7 @@
               <w:lang w:eastAsia="ro-RO"/>
             </w:rPr>
           </w:pPr>
-          <w:hyperlink w:anchor="_Toc517444033" w:history="1">
+          <w:hyperlink w:anchor="_Toc517532180" w:history="1">
             <w:r>
               <w:rPr>
                 <w:rStyle w:val="Hyperlink"/>
@@ -2733,7 +2733,7 @@
                 <w:noProof/>
                 <w:webHidden/>
               </w:rPr>
-              <w:instrText xml:space="preserve"> PAGEREF _Toc517444033 \h </w:instrText>
+              <w:instrText xml:space="preserve"> PAGEREF _Toc517532180 \h </w:instrText>
             </w:r>
             <w:r>
               <w:rPr>
@@ -2777,7 +2777,7 @@
               <w:lang w:eastAsia="ro-RO"/>
             </w:rPr>
           </w:pPr>
-          <w:hyperlink w:anchor="_Toc517444034" w:history="1">
+          <w:hyperlink w:anchor="_Toc517532181" w:history="1">
             <w:r>
               <w:rPr>
                 <w:rStyle w:val="Hyperlink"/>
@@ -2804,7 +2804,7 @@
                 <w:noProof/>
                 <w:webHidden/>
               </w:rPr>
-              <w:instrText xml:space="preserve"> PAGEREF _Toc517444034 \h </w:instrText>
+              <w:instrText xml:space="preserve"> PAGEREF _Toc517532181 \h </w:instrText>
             </w:r>
             <w:r>
               <w:rPr>
@@ -2848,7 +2848,7 @@
               <w:lang w:eastAsia="ro-RO"/>
             </w:rPr>
           </w:pPr>
-          <w:hyperlink w:anchor="_Toc517444035" w:history="1">
+          <w:hyperlink w:anchor="_Toc517532182" w:history="1">
             <w:r>
               <w:rPr>
                 <w:rStyle w:val="Hyperlink"/>
@@ -2876,7 +2876,7 @@
                 <w:noProof/>
                 <w:webHidden/>
               </w:rPr>
-              <w:instrText xml:space="preserve"> PAGEREF _Toc517444035 \h </w:instrText>
+              <w:instrText xml:space="preserve"> PAGEREF _Toc517532182 \h </w:instrText>
             </w:r>
             <w:r>
               <w:rPr>
@@ -2917,7 +2917,7 @@
               <w:lang w:eastAsia="ro-RO"/>
             </w:rPr>
           </w:pPr>
-          <w:hyperlink w:anchor="_Toc517444036" w:history="1">
+          <w:hyperlink w:anchor="_Toc517532183" w:history="1">
             <w:r>
               <w:rPr>
                 <w:rStyle w:val="Hyperlink"/>
@@ -2945,7 +2945,7 @@
                 <w:noProof/>
                 <w:webHidden/>
               </w:rPr>
-              <w:instrText xml:space="preserve"> PAGEREF _Toc517444036 \h </w:instrText>
+              <w:instrText xml:space="preserve"> PAGEREF _Toc517532183 \h </w:instrText>
             </w:r>
             <w:r>
               <w:rPr>
@@ -2989,7 +2989,7 @@
               <w:lang w:eastAsia="ro-RO"/>
             </w:rPr>
           </w:pPr>
-          <w:hyperlink w:anchor="_Toc517444037" w:history="1">
+          <w:hyperlink w:anchor="_Toc517532184" w:history="1">
             <w:r>
               <w:rPr>
                 <w:rStyle w:val="Hyperlink"/>
@@ -3016,7 +3016,7 @@
                 <w:noProof/>
                 <w:webHidden/>
               </w:rPr>
-              <w:instrText xml:space="preserve"> PAGEREF _Toc517444037 \h </w:instrText>
+              <w:instrText xml:space="preserve"> PAGEREF _Toc517532184 \h </w:instrText>
             </w:r>
             <w:r>
               <w:rPr>
@@ -3060,7 +3060,7 @@
               <w:lang w:eastAsia="ro-RO"/>
             </w:rPr>
           </w:pPr>
-          <w:hyperlink w:anchor="_Toc517444038" w:history="1">
+          <w:hyperlink w:anchor="_Toc517532185" w:history="1">
             <w:r>
               <w:rPr>
                 <w:rStyle w:val="Hyperlink"/>
@@ -3087,7 +3087,7 @@
                 <w:noProof/>
                 <w:webHidden/>
               </w:rPr>
-              <w:instrText xml:space="preserve"> PAGEREF _Toc517444038 \h </w:instrText>
+              <w:instrText xml:space="preserve"> PAGEREF _Toc517532185 \h </w:instrText>
             </w:r>
             <w:r>
               <w:rPr>
@@ -3107,7 +3107,7 @@
                 <w:noProof/>
                 <w:webHidden/>
               </w:rPr>
-              <w:t>26</w:t>
+              <w:t>31</w:t>
             </w:r>
             <w:r>
               <w:rPr>
@@ -3131,7 +3131,7 @@
               <w:lang w:eastAsia="ro-RO"/>
             </w:rPr>
           </w:pPr>
-          <w:hyperlink w:anchor="_Toc517444039" w:history="1">
+          <w:hyperlink w:anchor="_Toc517532186" w:history="1">
             <w:r>
               <w:rPr>
                 <w:rStyle w:val="Hyperlink"/>
@@ -3158,7 +3158,7 @@
                 <w:noProof/>
                 <w:webHidden/>
               </w:rPr>
-              <w:instrText xml:space="preserve"> PAGEREF _Toc517444039 \h </w:instrText>
+              <w:instrText xml:space="preserve"> PAGEREF _Toc517532186 \h </w:instrText>
             </w:r>
             <w:r>
               <w:rPr>
@@ -3178,7 +3178,7 @@
                 <w:noProof/>
                 <w:webHidden/>
               </w:rPr>
-              <w:t>34</w:t>
+              <w:t>35</w:t>
             </w:r>
             <w:r>
               <w:rPr>
@@ -3199,7 +3199,7 @@
               <w:lang w:eastAsia="ro-RO"/>
             </w:rPr>
           </w:pPr>
-          <w:hyperlink w:anchor="_Toc517444040" w:history="1">
+          <w:hyperlink w:anchor="_Toc517532187" w:history="1">
             <w:r>
               <w:rPr>
                 <w:rStyle w:val="Hyperlink"/>
@@ -3226,7 +3226,7 @@
                 <w:noProof/>
                 <w:webHidden/>
               </w:rPr>
-              <w:instrText xml:space="preserve"> PAGEREF _Toc517444040 \h </w:instrText>
+              <w:instrText xml:space="preserve"> PAGEREF _Toc517532187 \h </w:instrText>
             </w:r>
             <w:r>
               <w:rPr>
@@ -3267,7 +3267,7 @@
               <w:lang w:eastAsia="ro-RO"/>
             </w:rPr>
           </w:pPr>
-          <w:hyperlink w:anchor="_Toc517444041" w:history="1">
+          <w:hyperlink w:anchor="_Toc517532188" w:history="1">
             <w:r>
               <w:rPr>
                 <w:rStyle w:val="Hyperlink"/>
@@ -3294,7 +3294,7 @@
                 <w:noProof/>
                 <w:webHidden/>
               </w:rPr>
-              <w:instrText xml:space="preserve"> PAGEREF _Toc517444041 \h </w:instrText>
+              <w:instrText xml:space="preserve"> PAGEREF _Toc517532188 \h </w:instrText>
             </w:r>
             <w:r>
               <w:rPr>
@@ -3969,7 +3969,7 @@
           <w:bCs/>
           <w:szCs w:val="24"/>
         </w:rPr>
-        <w:t>ușurarea</w:t>
+        <w:t>a face mai ușoară găsirea</w:t>
       </w:r>
       <w:r>
         <w:rPr>
@@ -3977,7 +3977,7 @@
           <w:bCs/>
           <w:szCs w:val="24"/>
         </w:rPr>
-        <w:t xml:space="preserve"> găsirii informațiilor</w:t>
+        <w:t xml:space="preserve"> informațiilor</w:t>
       </w:r>
     </w:p>
     <w:p>
@@ -4448,7 +4448,23 @@
           <w:bCs/>
           <w:szCs w:val="24"/>
         </w:rPr>
-        <w:t xml:space="preserve">plăcut de folosit de către studenți, dându-i o înfățișare nouă și folosind tehnologii moderne. </w:t>
+        <w:t xml:space="preserve">plăcut de folosit de către studenți, </w:t>
+      </w:r>
+      <w:r>
+        <w:rPr>
+          <w:rFonts w:eastAsia="Times New Roman" w:cs="Times New Roman"/>
+          <w:bCs/>
+          <w:szCs w:val="24"/>
+        </w:rPr>
+        <w:t>oferind</w:t>
+      </w:r>
+      <w:r>
+        <w:rPr>
+          <w:rFonts w:eastAsia="Times New Roman" w:cs="Times New Roman"/>
+          <w:bCs/>
+          <w:szCs w:val="24"/>
+        </w:rPr>
+        <w:t xml:space="preserve"> o înfățișare nouă și folosind tehnologii moderne. </w:t>
       </w:r>
     </w:p>
     <w:p>
@@ -4658,6 +4674,13 @@
       </w:r>
     </w:p>
     <w:p>
+      <w:pPr>
+        <w:pStyle w:val="ListParagraph"/>
+        <w:numPr>
+          <w:ilvl w:val="0"/>
+          <w:numId w:val="3"/>
+        </w:numPr>
+      </w:pPr>
       <w:r>
         <w:rPr>
           <w:rFonts w:eastAsia="Times New Roman" w:cs="Times New Roman"/>
@@ -4700,7 +4723,7 @@
           <w:rFonts w:eastAsia="Times New Roman"/>
         </w:rPr>
       </w:pPr>
-      <w:bookmarkStart w:id="0" w:name="_Toc517444019"/>
+      <w:bookmarkStart w:id="0" w:name="_Toc517532166"/>
       <w:r>
         <w:rPr>
           <w:rFonts w:eastAsia="Times New Roman"/>
@@ -4798,7 +4821,21 @@
           <w:rFonts w:cs="Times New Roman"/>
           <w:szCs w:val="24"/>
         </w:rPr>
-        <w:t xml:space="preserve"> se va lovi de asemenea provocări, de colaborarea în echipă, de metode de lucru etc. Astfel își va da seama că scopul unei aplicații nu este doar să efectueze sarcinile detaliate de client, ci să ofere funcționalități și într-un mod intuitiv</w:t>
+        <w:t xml:space="preserve"> se va lovi de asemenea provocări, de colaborarea în echipă, de metode de lucru etc. Astfel își va da seama că scopul unei aplicații nu este doar să efectueze sarcinile detaliate de client</w:t>
+      </w:r>
+      <w:r>
+        <w:rPr>
+          <w:rFonts w:cs="Times New Roman"/>
+          <w:szCs w:val="24"/>
+        </w:rPr>
+        <w:t>, ci să ofere funcționalități</w:t>
+      </w:r>
+      <w:r>
+        <w:rPr>
+          <w:rFonts w:cs="Times New Roman"/>
+          <w:szCs w:val="24"/>
+        </w:rPr>
+        <w:t xml:space="preserve"> într-un mod intuitiv</w:t>
       </w:r>
       <w:r>
         <w:rPr>
@@ -4833,7 +4870,7 @@
       <w:pPr>
         <w:pStyle w:val="Heading2"/>
       </w:pPr>
-      <w:bookmarkStart w:id="1" w:name="_Toc517444020"/>
+      <w:bookmarkStart w:id="1" w:name="_Toc517532167"/>
       <w:r>
         <w:rPr>
           <w:rFonts w:eastAsia="Times New Roman"/>
@@ -4850,7 +4887,7 @@
       <w:pPr>
         <w:pStyle w:val="Heading3"/>
       </w:pPr>
-      <w:bookmarkStart w:id="2" w:name="_Toc517444021"/>
+      <w:bookmarkStart w:id="2" w:name="_Toc517532168"/>
       <w:r>
         <w:t xml:space="preserve">Ce este și de ce este </w:t>
       </w:r>
@@ -5037,13 +5074,13 @@
         <w:rPr>
           <w:rFonts w:cs="Times New Roman"/>
         </w:rPr>
-        <w:t>contextu</w:t>
-      </w:r>
-      <w:r>
-        <w:rPr>
-          <w:rFonts w:cs="Times New Roman"/>
-        </w:rPr>
-        <w:t>l de utilizare</w:t>
+        <w:t>context</w:t>
+      </w:r>
+      <w:r>
+        <w:rPr>
+          <w:rFonts w:cs="Times New Roman"/>
+        </w:rPr>
+        <w:t xml:space="preserve"> de utilizare</w:t>
       </w:r>
       <w:r>
         <w:rPr>
@@ -5073,6 +5110,7 @@
           <w:id w:val="-1037810576"/>
           <w:citation/>
         </w:sdtPr>
+        <w:sdtEndPr/>
         <w:sdtContent>
           <w:r>
             <w:rPr>
@@ -5120,7 +5158,43 @@
           <w:rFonts w:cs="Times New Roman"/>
         </w:rPr>
         <w:tab/>
-        <w:t>Într-o formă mai ușor de înțeles, UX este tot ceea ce gândești si simți în timpul folosirii unui produs, serviciu etc. Experiența poate fi una bună, atât de mulțumitoare încât nu iți vine în minte nimic de reproșat la acel produs, sau, în extrema cealaltă, atât de nesatisfăcătoare încât simți confuzie, nervozitate,</w:t>
+        <w:t xml:space="preserve">Într-o formă mai ușor de înțeles, UX este tot ceea ce gândești si simți în timpul folosirii unui produs, serviciu etc. Experiența poate fi una atât de </w:t>
+      </w:r>
+      <w:r>
+        <w:rPr>
+          <w:rFonts w:cs="Times New Roman"/>
+        </w:rPr>
+        <w:t>plăcută</w:t>
+      </w:r>
+      <w:r>
+        <w:rPr>
+          <w:rFonts w:cs="Times New Roman"/>
+        </w:rPr>
+        <w:t xml:space="preserve"> încât </w:t>
+      </w:r>
+      <w:r>
+        <w:rPr>
+          <w:rFonts w:cs="Times New Roman"/>
+        </w:rPr>
+        <w:t>este ireproșabilă</w:t>
+      </w:r>
+      <w:r>
+        <w:rPr>
+          <w:rFonts w:cs="Times New Roman"/>
+        </w:rPr>
+        <w:t xml:space="preserve">, sau, în extrema cealaltă, atât de nesatisfăcătoare încât </w:t>
+      </w:r>
+      <w:r>
+        <w:rPr>
+          <w:rFonts w:cs="Times New Roman"/>
+        </w:rPr>
+        <w:t>stârnește</w:t>
+      </w:r>
+      <w:r>
+        <w:rPr>
+          <w:rFonts w:cs="Times New Roman"/>
+        </w:rPr>
+        <w:t xml:space="preserve"> confuzie, nervozitate,</w:t>
       </w:r>
       <w:r>
         <w:rPr>
@@ -5294,7 +5368,15 @@
         <w:rPr>
           <w:rFonts w:cs="Times New Roman"/>
         </w:rPr>
-        <w:t xml:space="preserve"> aplicație web, utilizatorul și-a format reflexul de a îndrepta cursorul mouse-ului spre </w:t>
+        <w:t xml:space="preserve"> aplicație web, utilizatorul și-a format refle</w:t>
+      </w:r>
+      <w:bookmarkStart w:id="3" w:name="_GoBack"/>
+      <w:bookmarkEnd w:id="3"/>
+      <w:r>
+        <w:rPr>
+          <w:rFonts w:cs="Times New Roman"/>
+        </w:rPr>
+        <w:t xml:space="preserve">xul de a îndrepta cursorul mouse-ului spre </w:t>
       </w:r>
       <w:r>
         <w:rPr>
@@ -5435,7 +5517,7 @@
           <w:sz w:val="24"/>
         </w:rPr>
       </w:pPr>
-      <w:bookmarkStart w:id="3" w:name="_Ref515806727"/>
+      <w:bookmarkStart w:id="4" w:name="_Ref515806727"/>
       <w:r>
         <w:t xml:space="preserve">Figura </w:t>
       </w:r>
@@ -5469,6 +5551,101 @@
       <w:sdt>
         <w:sdtPr>
           <w:id w:val="-33045302"/>
+          <w:citation/>
+        </w:sdtPr>
+        <w:sdtEndPr/>
+        <w:sdtContent>
+          <w:r>
+            <w:fldChar w:fldCharType="begin"/>
+          </w:r>
+          <w:r>
+            <w:instrText xml:space="preserve"> CITATION Pet04 \l 1033 </w:instrText>
+          </w:r>
+          <w:r>
+            <w:fldChar w:fldCharType="separate"/>
+          </w:r>
+          <w:r>
+            <w:rPr>
+              <w:noProof/>
+            </w:rPr>
+            <w:t xml:space="preserve"> </w:t>
+          </w:r>
+          <w:r>
+            <w:rPr>
+              <w:noProof/>
+            </w:rPr>
+            <w:t>(Morville, 2004)</w:t>
+          </w:r>
+          <w:r>
+            <w:fldChar w:fldCharType="end"/>
+          </w:r>
+        </w:sdtContent>
+      </w:sdt>
+      <w:bookmarkEnd w:id="4"/>
+    </w:p>
+    <w:p>
+      <w:pPr>
+        <w:spacing w:line="360" w:lineRule="auto"/>
+        <w:rPr>
+          <w:rFonts w:cs="Times New Roman"/>
+        </w:rPr>
+      </w:pPr>
+      <w:r>
+        <w:rPr>
+          <w:rFonts w:cs="Times New Roman"/>
+        </w:rPr>
+        <w:tab/>
+      </w:r>
+    </w:p>
+    <w:p>
+      <w:pPr>
+        <w:spacing w:line="360" w:lineRule="auto"/>
+        <w:ind w:firstLine="709"/>
+        <w:rPr>
+          <w:rFonts w:cs="Times New Roman"/>
+        </w:rPr>
+      </w:pPr>
+      <w:r>
+        <w:rPr>
+          <w:rFonts w:cs="Times New Roman"/>
+        </w:rPr>
+        <w:fldChar w:fldCharType="begin"/>
+      </w:r>
+      <w:r>
+        <w:rPr>
+          <w:rFonts w:cs="Times New Roman"/>
+        </w:rPr>
+        <w:instrText xml:space="preserve"> REF _Ref515806727 \h </w:instrText>
+      </w:r>
+      <w:r>
+        <w:rPr>
+          <w:rFonts w:cs="Times New Roman"/>
+        </w:rPr>
+      </w:r>
+      <w:r>
+        <w:rPr>
+          <w:rFonts w:cs="Times New Roman"/>
+        </w:rPr>
+        <w:fldChar w:fldCharType="separate"/>
+      </w:r>
+      <w:r>
+        <w:t xml:space="preserve">Figura </w:t>
+      </w:r>
+      <w:r>
+        <w:rPr>
+          <w:noProof/>
+        </w:rPr>
+        <w:t>1</w:t>
+      </w:r>
+      <w:r>
+        <w:t xml:space="preserve"> - User Experience Honeycomb, </w:t>
+      </w:r>
+      <w:r>
+        <w:t>Peter Morville</w:t>
+      </w:r>
+      <w:sdt>
+        <w:sdtPr>
+          <w:id w:val="1607304770"/>
           <w:citation/>
         </w:sdtPr>
         <w:sdtContent>
@@ -5498,100 +5675,6 @@
           </w:r>
         </w:sdtContent>
       </w:sdt>
-      <w:bookmarkEnd w:id="3"/>
-    </w:p>
-    <w:p>
-      <w:pPr>
-        <w:spacing w:line="360" w:lineRule="auto"/>
-        <w:rPr>
-          <w:rFonts w:cs="Times New Roman"/>
-        </w:rPr>
-      </w:pPr>
-      <w:r>
-        <w:rPr>
-          <w:rFonts w:cs="Times New Roman"/>
-        </w:rPr>
-        <w:tab/>
-      </w:r>
-    </w:p>
-    <w:p>
-      <w:pPr>
-        <w:spacing w:line="360" w:lineRule="auto"/>
-        <w:ind w:firstLine="709"/>
-        <w:rPr>
-          <w:rFonts w:cs="Times New Roman"/>
-        </w:rPr>
-      </w:pPr>
-      <w:r>
-        <w:rPr>
-          <w:rFonts w:cs="Times New Roman"/>
-        </w:rPr>
-        <w:fldChar w:fldCharType="begin"/>
-      </w:r>
-      <w:r>
-        <w:rPr>
-          <w:rFonts w:cs="Times New Roman"/>
-        </w:rPr>
-        <w:instrText xml:space="preserve"> REF _Ref515806727 \h </w:instrText>
-      </w:r>
-      <w:r>
-        <w:rPr>
-          <w:rFonts w:cs="Times New Roman"/>
-        </w:rPr>
-      </w:r>
-      <w:r>
-        <w:rPr>
-          <w:rFonts w:cs="Times New Roman"/>
-        </w:rPr>
-        <w:fldChar w:fldCharType="separate"/>
-      </w:r>
-      <w:r>
-        <w:t xml:space="preserve">Figura </w:t>
-      </w:r>
-      <w:r>
-        <w:rPr>
-          <w:noProof/>
-        </w:rPr>
-        <w:t>1</w:t>
-      </w:r>
-      <w:r>
-        <w:t xml:space="preserve"> - User Experience Honeycomb, </w:t>
-      </w:r>
-      <w:r>
-        <w:t>Peter Morville</w:t>
-      </w:r>
-      <w:sdt>
-        <w:sdtPr>
-          <w:id w:val="-1714038463"/>
-          <w:citation/>
-        </w:sdtPr>
-        <w:sdtContent>
-          <w:r>
-            <w:fldChar w:fldCharType="begin"/>
-          </w:r>
-          <w:r>
-            <w:instrText xml:space="preserve"> CITATION Pet04 \l 1033 </w:instrText>
-          </w:r>
-          <w:r>
-            <w:fldChar w:fldCharType="separate"/>
-          </w:r>
-          <w:r>
-            <w:rPr>
-              <w:noProof/>
-            </w:rPr>
-            <w:t xml:space="preserve"> </w:t>
-          </w:r>
-          <w:r>
-            <w:rPr>
-              <w:noProof/>
-            </w:rPr>
-            <w:t>(Morville, 2004)</w:t>
-          </w:r>
-          <w:r>
-            <w:fldChar w:fldCharType="end"/>
-          </w:r>
-        </w:sdtContent>
-      </w:sdt>
       <w:r>
         <w:rPr>
           <w:rFonts w:cs="Times New Roman"/>
@@ -6054,7 +6137,19 @@
         <w:rPr>
           <w:rFonts w:cs="Times New Roman"/>
         </w:rPr>
-        <w:t xml:space="preserve">Se aplică mai ales magazinelor online (nu ai dori să dezvălui datele cardului de credit oricui). Limbajul folosit în scrierea conținutul, designul atractiv si minimalist pot contribui la o imagine profesională și credibilă. </w:t>
+        <w:t>Se aplică mai ales magazinelor online (nu ai dori să dezvălui datele cardului de credit oricui). Limbajul folosit în scrierea conținutul</w:t>
+      </w:r>
+      <w:r>
+        <w:rPr>
+          <w:rFonts w:cs="Times New Roman"/>
+        </w:rPr>
+        <w:t>ui</w:t>
+      </w:r>
+      <w:r>
+        <w:rPr>
+          <w:rFonts w:cs="Times New Roman"/>
+        </w:rPr>
+        <w:t xml:space="preserve">, designul atractiv si minimalist pot contribui la o imagine profesională și credibilă. </w:t>
       </w:r>
     </w:p>
     <w:p>
@@ -6112,6 +6207,7 @@
           <w:id w:val="460385959"/>
           <w:citation/>
         </w:sdtPr>
+        <w:sdtEndPr/>
         <w:sdtContent>
           <w:r>
             <w:rPr>
@@ -6151,7 +6247,7 @@
       <w:pPr>
         <w:pStyle w:val="Heading3"/>
       </w:pPr>
-      <w:bookmarkStart w:id="4" w:name="_Toc517444022"/>
+      <w:bookmarkStart w:id="5" w:name="_Toc517532169"/>
       <w:r>
         <w:rPr>
           <w:rFonts w:eastAsia="Times New Roman"/>
@@ -6161,7 +6257,7 @@
       <w:r>
         <w:t>Personas</w:t>
       </w:r>
-      <w:bookmarkEnd w:id="4"/>
+      <w:bookmarkEnd w:id="5"/>
     </w:p>
     <w:p/>
     <w:p>
@@ -6224,6 +6320,7 @@
           <w:id w:val="505715181"/>
           <w:citation/>
         </w:sdtPr>
+        <w:sdtEndPr/>
         <w:sdtContent>
           <w:r>
             <w:rPr>
@@ -6441,7 +6538,31 @@
         <w:rPr>
           <w:rFonts w:cs="Times New Roman"/>
         </w:rPr>
-        <w:t xml:space="preserve"> diverșilor utilizatori pentru a crea un produs pentru o audiență </w:t>
+        <w:t xml:space="preserve"> diverșilor utilizatori </w:t>
+      </w:r>
+      <w:r>
+        <w:rPr>
+          <w:rFonts w:cs="Times New Roman"/>
+        </w:rPr>
+        <w:t>în vederea creării</w:t>
+      </w:r>
+      <w:r>
+        <w:rPr>
+          <w:rFonts w:cs="Times New Roman"/>
+        </w:rPr>
+        <w:t xml:space="preserve"> un</w:t>
+      </w:r>
+      <w:r>
+        <w:rPr>
+          <w:rFonts w:cs="Times New Roman"/>
+        </w:rPr>
+        <w:t>ui</w:t>
+      </w:r>
+      <w:r>
+        <w:rPr>
+          <w:rFonts w:cs="Times New Roman"/>
+        </w:rPr>
+        <w:t xml:space="preserve"> produs pentru o audiență </w:t>
       </w:r>
       <w:r>
         <w:rPr>
@@ -6453,37 +6574,67 @@
         <w:rPr>
           <w:rFonts w:cs="Times New Roman"/>
         </w:rPr>
-        <w:t xml:space="preserve"> mai largă, fără a target</w:t>
-      </w:r>
-      <w:r>
-        <w:rPr>
-          <w:rFonts w:cs="Times New Roman"/>
-        </w:rPr>
-        <w:t>-</w:t>
-      </w:r>
-      <w:r>
-        <w:rPr>
-          <w:rFonts w:cs="Times New Roman"/>
-        </w:rPr>
-        <w:t xml:space="preserve">a pe toată lumea în </w:t>
-      </w:r>
-      <w:r>
-        <w:rPr>
-          <w:rFonts w:cs="Times New Roman"/>
-        </w:rPr>
-        <w:t>același</w:t>
-      </w:r>
-      <w:r>
-        <w:rPr>
-          <w:rFonts w:cs="Times New Roman"/>
-        </w:rPr>
-        <w:t xml:space="preserve"> timp.</w:t>
-      </w:r>
-      <w:r>
-        <w:rPr>
-          <w:rFonts w:cs="Times New Roman"/>
-        </w:rPr>
-        <w:t xml:space="preserve"> Spre exemplu, pentru un produs destinat unei companii mari, cu utilizatori purtând diverse titluri și având pregătiri diferite (șefi, muncitori obișnuiți, etc.), va fi nevoie de un număr mai mare de </w:t>
+        <w:t xml:space="preserve"> mai largă, </w:t>
+      </w:r>
+      <w:r>
+        <w:rPr>
+          <w:rFonts w:cs="Times New Roman"/>
+        </w:rPr>
+        <w:t xml:space="preserve">dar </w:t>
+      </w:r>
+      <w:r>
+        <w:rPr>
+          <w:rFonts w:cs="Times New Roman"/>
+        </w:rPr>
+        <w:t xml:space="preserve">fără a </w:t>
+      </w:r>
+      <w:r>
+        <w:rPr>
+          <w:rFonts w:cs="Times New Roman"/>
+        </w:rPr>
+        <w:t>considera</w:t>
+      </w:r>
+      <w:r>
+        <w:rPr>
+          <w:rFonts w:cs="Times New Roman"/>
+        </w:rPr>
+        <w:t xml:space="preserve"> target pe toată lumea</w:t>
+      </w:r>
+      <w:r>
+        <w:rPr>
+          <w:rFonts w:cs="Times New Roman"/>
+        </w:rPr>
+        <w:t>.</w:t>
+      </w:r>
+      <w:r>
+        <w:rPr>
+          <w:rFonts w:cs="Times New Roman"/>
+        </w:rPr>
+        <w:t xml:space="preserve"> Spre exemplu, pentru un produs destinat unei companii mari, cu utilizatori </w:t>
+      </w:r>
+      <w:r>
+        <w:rPr>
+          <w:rFonts w:cs="Times New Roman"/>
+        </w:rPr>
+        <w:t>care poartă</w:t>
+      </w:r>
+      <w:r>
+        <w:rPr>
+          <w:rFonts w:cs="Times New Roman"/>
+        </w:rPr>
+        <w:t xml:space="preserve"> diverse titluri și </w:t>
+      </w:r>
+      <w:r>
+        <w:rPr>
+          <w:rFonts w:cs="Times New Roman"/>
+        </w:rPr>
+        <w:t>au</w:t>
+      </w:r>
+      <w:r>
+        <w:rPr>
+          <w:rFonts w:cs="Times New Roman"/>
+        </w:rPr>
+        <w:t xml:space="preserve"> pregătiri diferite (șefi, muncitori obișnuiți, etc.), va fi nevoie de un număr mai mare de </w:t>
       </w:r>
       <w:r>
         <w:rPr>
@@ -6521,6 +6672,7 @@
           <w:id w:val="648021174"/>
           <w:citation/>
         </w:sdtPr>
+        <w:sdtEndPr/>
         <w:sdtContent>
           <w:r>
             <w:rPr>
@@ -6616,7 +6768,7 @@
         <w:spacing w:line="360" w:lineRule="auto"/>
         <w:jc w:val="center"/>
       </w:pPr>
-      <w:bookmarkStart w:id="5" w:name="_Ref515806759"/>
+      <w:bookmarkStart w:id="6" w:name="_Ref515806759"/>
       <w:r>
         <w:t xml:space="preserve">Figura </w:t>
       </w:r>
@@ -6659,7 +6811,7 @@
       <w:r>
         <w:t xml:space="preserve"> (USDA) Economic Research Service (ERS)</w:t>
       </w:r>
-      <w:bookmarkEnd w:id="5"/>
+      <w:bookmarkEnd w:id="6"/>
     </w:p>
     <w:p>
       <w:pPr>
@@ -6829,6 +6981,7 @@
         <w:rPr>
           <w:rFonts w:cs="Times New Roman"/>
         </w:rPr>
+        <w:lastRenderedPageBreak/>
         <w:t>- funcția la locul de muncă și responsabilitățile sale</w:t>
       </w:r>
     </w:p>
@@ -6844,7 +6997,6 @@
         <w:rPr>
           <w:rFonts w:cs="Times New Roman"/>
         </w:rPr>
-        <w:lastRenderedPageBreak/>
         <w:t>- vârsta, educația, etnia, genul, statutul familial</w:t>
       </w:r>
     </w:p>
@@ -6932,6 +7084,7 @@
           <w:id w:val="668996698"/>
           <w:citation/>
         </w:sdtPr>
+        <w:sdtEndPr/>
         <w:sdtContent>
           <w:r>
             <w:rPr>
@@ -6980,11 +7133,11 @@
       <w:pPr>
         <w:pStyle w:val="Heading3"/>
       </w:pPr>
-      <w:bookmarkStart w:id="6" w:name="_Toc517444023"/>
+      <w:bookmarkStart w:id="7" w:name="_Toc517532170"/>
       <w:r>
         <w:t>UX Writing</w:t>
       </w:r>
-      <w:bookmarkEnd w:id="6"/>
+      <w:bookmarkEnd w:id="7"/>
     </w:p>
     <w:p/>
     <w:p>
@@ -7290,7 +7443,7 @@
           <w:lang w:eastAsia="ja-JP"/>
         </w:rPr>
       </w:pPr>
-      <w:bookmarkStart w:id="7" w:name="_Ref515806847"/>
+      <w:bookmarkStart w:id="8" w:name="_Ref515806847"/>
       <w:r>
         <w:t xml:space="preserve">Figura </w:t>
       </w:r>
@@ -7318,7 +7471,7 @@
       <w:r>
         <w:t xml:space="preserve"> - exemplu de UX writing pe Mailchimp - oferirea de sugestii relevante în procesul de logare</w:t>
       </w:r>
-      <w:bookmarkEnd w:id="7"/>
+      <w:bookmarkEnd w:id="8"/>
     </w:p>
     <w:p>
       <w:pPr>
@@ -7330,6 +7483,7 @@
           <w:id w:val="-944222315"/>
           <w:citation/>
         </w:sdtPr>
+        <w:sdtEndPr/>
         <w:sdtContent>
           <w:r>
             <w:fldChar w:fldCharType="begin"/>
@@ -7360,14 +7514,14 @@
           <w:rFonts w:cs="Times New Roman"/>
         </w:rPr>
       </w:pPr>
-      <w:bookmarkStart w:id="8" w:name="_Toc517444024"/>
+      <w:bookmarkStart w:id="9" w:name="_Toc517532171"/>
       <w:r>
         <w:rPr>
           <w:rFonts w:cs="Times New Roman"/>
         </w:rPr>
         <w:t>Principii fundamentale ale interacțiunii</w:t>
       </w:r>
-      <w:bookmarkEnd w:id="8"/>
+      <w:bookmarkEnd w:id="9"/>
     </w:p>
     <w:p>
       <w:pPr>
@@ -7831,7 +7985,35 @@
           <w:rFonts w:cs="Times New Roman"/>
           <w:szCs w:val="24"/>
         </w:rPr>
-        <w:t xml:space="preserve">comunică unde trebuie să aibă loc acțiunea. Utilizatorii vor căuta indicii sau orice semne ce i-ar putea face să înțeleagă produsul ce urmează a-l folosi. Astfel, termenul de </w:t>
+        <w:t>comunică unde trebuie să aibă loc acțiunea. Utilizat</w:t>
+      </w:r>
+      <w:r>
+        <w:rPr>
+          <w:rFonts w:cs="Times New Roman"/>
+          <w:szCs w:val="24"/>
+        </w:rPr>
+        <w:t xml:space="preserve">orii vor căuta indicii sau </w:t>
+      </w:r>
+      <w:r>
+        <w:rPr>
+          <w:rFonts w:cs="Times New Roman"/>
+          <w:szCs w:val="24"/>
+        </w:rPr>
+        <w:t xml:space="preserve">semne </w:t>
+      </w:r>
+      <w:r>
+        <w:rPr>
+          <w:rFonts w:cs="Times New Roman"/>
+          <w:szCs w:val="24"/>
+        </w:rPr>
+        <w:t>pentru a înțelege modul de folosire al produsului</w:t>
+      </w:r>
+      <w:r>
+        <w:rPr>
+          <w:rFonts w:cs="Times New Roman"/>
+          <w:szCs w:val="24"/>
+        </w:rPr>
+        <w:t xml:space="preserve">. Astfel, termenul de </w:t>
       </w:r>
       <w:r>
         <w:rPr>
@@ -7968,6 +8150,7 @@
           <w:id w:val="712319743"/>
           <w:citation/>
         </w:sdtPr>
+        <w:sdtEndPr/>
         <w:sdtContent>
           <w:r>
             <w:rPr>
@@ -8017,14 +8200,14 @@
       <w:pPr>
         <w:pStyle w:val="Heading3"/>
       </w:pPr>
-      <w:bookmarkStart w:id="9" w:name="_Toc517444025"/>
+      <w:bookmarkStart w:id="10" w:name="_Toc517532172"/>
       <w:r>
         <w:t>Care e diferența între UX și UI</w:t>
       </w:r>
       <w:r>
         <w:t>?</w:t>
       </w:r>
-      <w:bookmarkEnd w:id="9"/>
+      <w:bookmarkEnd w:id="10"/>
     </w:p>
     <w:p/>
     <w:p>
@@ -8070,6 +8253,7 @@
           <w:id w:val="1707373405"/>
           <w:citation/>
         </w:sdtPr>
+        <w:sdtEndPr/>
         <w:sdtContent>
           <w:r>
             <w:rPr>
@@ -8136,7 +8320,7 @@
           <w:rFonts w:eastAsia="Times New Roman"/>
         </w:rPr>
       </w:pPr>
-      <w:bookmarkStart w:id="10" w:name="_Toc517444026"/>
+      <w:bookmarkStart w:id="11" w:name="_Toc517532173"/>
       <w:r>
         <w:rPr>
           <w:rFonts w:eastAsia="Times New Roman"/>
@@ -8144,7 +8328,7 @@
         <w:lastRenderedPageBreak/>
         <w:t>User Interface</w:t>
       </w:r>
-      <w:bookmarkEnd w:id="10"/>
+      <w:bookmarkEnd w:id="11"/>
     </w:p>
     <w:p>
       <w:pPr>
@@ -8198,11 +8382,11 @@
         <w:pStyle w:val="Heading3"/>
         <w:spacing w:line="360" w:lineRule="auto"/>
       </w:pPr>
-      <w:bookmarkStart w:id="11" w:name="_Toc517444027"/>
+      <w:bookmarkStart w:id="12" w:name="_Toc517532174"/>
       <w:r>
         <w:t>Alegerea elementelor de interfață</w:t>
       </w:r>
-      <w:bookmarkEnd w:id="11"/>
+      <w:bookmarkEnd w:id="12"/>
     </w:p>
     <w:p>
       <w:pPr>
@@ -8480,7 +8664,7 @@
         <w:pStyle w:val="Heading3"/>
         <w:spacing w:line="360" w:lineRule="auto"/>
       </w:pPr>
-      <w:bookmarkStart w:id="12" w:name="_Toc517444028"/>
+      <w:bookmarkStart w:id="13" w:name="_Toc517532175"/>
       <w:r>
         <w:rPr>
           <w:i/>
@@ -8490,7 +8674,7 @@
       <w:r>
         <w:t xml:space="preserve"> pentru un design de interfață</w:t>
       </w:r>
-      <w:bookmarkEnd w:id="12"/>
+      <w:bookmarkEnd w:id="13"/>
     </w:p>
     <w:p/>
     <w:p>
@@ -8821,6 +9005,7 @@
           <w:id w:val="-1995476259"/>
           <w:citation/>
         </w:sdtPr>
+        <w:sdtEndPr/>
         <w:sdtContent>
           <w:r>
             <w:rPr>
@@ -8860,11 +9045,11 @@
       <w:pPr>
         <w:pStyle w:val="Heading3"/>
       </w:pPr>
-      <w:bookmarkStart w:id="13" w:name="_Toc517444029"/>
+      <w:bookmarkStart w:id="14" w:name="_Toc517532176"/>
       <w:r>
         <w:t>Procesul UI Design</w:t>
       </w:r>
-      <w:bookmarkEnd w:id="13"/>
+      <w:bookmarkEnd w:id="14"/>
     </w:p>
     <w:p/>
     <w:p>
@@ -8976,7 +9161,7 @@
           <w:sz w:val="24"/>
         </w:rPr>
       </w:pPr>
-      <w:bookmarkStart w:id="14" w:name="_Ref515806898"/>
+      <w:bookmarkStart w:id="15" w:name="_Ref515806898"/>
       <w:r>
         <w:t xml:space="preserve">Figura </w:t>
       </w:r>
@@ -9010,7 +9195,7 @@
       <w:r>
         <w:t>Procesul de design al unei aplicații</w:t>
       </w:r>
-      <w:bookmarkEnd w:id="14"/>
+      <w:bookmarkEnd w:id="15"/>
     </w:p>
     <w:p>
       <w:pPr>
@@ -9373,7 +9558,7 @@
           <w:sz w:val="24"/>
         </w:rPr>
       </w:pPr>
-      <w:bookmarkStart w:id="15" w:name="_Ref515806976"/>
+      <w:bookmarkStart w:id="16" w:name="_Ref515806976"/>
       <w:r>
         <w:t xml:space="preserve">Figura </w:t>
       </w:r>
@@ -9407,7 +9592,7 @@
       <w:r>
         <w:t>Rezumat al procesului de UI design</w:t>
       </w:r>
-      <w:bookmarkEnd w:id="15"/>
+      <w:bookmarkEnd w:id="16"/>
     </w:p>
     <w:p>
       <w:pPr>
@@ -9418,6 +9603,7 @@
           <w:id w:val="-2068706560"/>
           <w:citation/>
         </w:sdtPr>
+        <w:sdtEndPr/>
         <w:sdtContent>
           <w:r>
             <w:fldChar w:fldCharType="begin"/>
@@ -9472,7 +9658,7 @@
           <w:rFonts w:eastAsia="Times New Roman"/>
         </w:rPr>
       </w:pPr>
-      <w:bookmarkStart w:id="16" w:name="_Toc517444030"/>
+      <w:bookmarkStart w:id="17" w:name="_Toc517532177"/>
       <w:r>
         <w:rPr>
           <w:rFonts w:eastAsia="Times New Roman"/>
@@ -9480,7 +9666,7 @@
         <w:lastRenderedPageBreak/>
         <w:t>UI Development</w:t>
       </w:r>
-      <w:bookmarkEnd w:id="16"/>
+      <w:bookmarkEnd w:id="17"/>
     </w:p>
     <w:p/>
     <w:p>
@@ -9550,7 +9736,7 @@
           <w:noProof/>
         </w:rPr>
       </w:pPr>
-      <w:bookmarkStart w:id="17" w:name="_Ref515807048"/>
+      <w:bookmarkStart w:id="18" w:name="_Ref515807048"/>
       <w:r>
         <w:t xml:space="preserve">Figura </w:t>
       </w:r>
@@ -9590,7 +9776,7 @@
         </w:rPr>
         <w:t xml:space="preserve"> - de la idei, concepte și design spre implementarea propriu-zisă</w:t>
       </w:r>
-      <w:bookmarkEnd w:id="17"/>
+      <w:bookmarkEnd w:id="18"/>
     </w:p>
     <w:p/>
     <w:p>
@@ -9659,7 +9845,19 @@
         <w:rPr>
           <w:rFonts w:cs="Times New Roman"/>
         </w:rPr>
-        <w:t>Persoana de legătură, care se asigură că implementare în cod este în concordanță cu design-ul se numește UI Developer</w:t>
+        <w:t>Persoana de legătură, care se asigură că implementare</w:t>
+      </w:r>
+      <w:r>
+        <w:rPr>
+          <w:rFonts w:cs="Times New Roman"/>
+        </w:rPr>
+        <w:t>a</w:t>
+      </w:r>
+      <w:r>
+        <w:rPr>
+          <w:rFonts w:cs="Times New Roman"/>
+        </w:rPr>
+        <w:t xml:space="preserve"> în cod este în concordanță cu design-ul se numește UI Developer</w:t>
       </w:r>
       <w:r>
         <w:rPr>
@@ -9761,6 +9959,7 @@
           <w:id w:val="-268398852"/>
           <w:citation/>
         </w:sdtPr>
+        <w:sdtEndPr/>
         <w:sdtContent>
           <w:r>
             <w:rPr>
@@ -9809,11 +10008,11 @@
       <w:pPr>
         <w:pStyle w:val="Heading3"/>
       </w:pPr>
-      <w:bookmarkStart w:id="18" w:name="_Toc517444031"/>
+      <w:bookmarkStart w:id="19" w:name="_Toc517532178"/>
       <w:r>
         <w:t>SCSS</w:t>
       </w:r>
-      <w:bookmarkEnd w:id="18"/>
+      <w:bookmarkEnd w:id="19"/>
     </w:p>
     <w:p/>
     <w:p>
@@ -10023,7 +10222,7 @@
         <w:pStyle w:val="Caption"/>
         <w:jc w:val="center"/>
       </w:pPr>
-      <w:bookmarkStart w:id="19" w:name="_Ref515807124"/>
+      <w:bookmarkStart w:id="20" w:name="_Ref515807124"/>
       <w:r>
         <w:t xml:space="preserve">Figura </w:t>
       </w:r>
@@ -10057,7 +10256,7 @@
       <w:r>
         <w:t>Procesul de compilare SCSS</w:t>
       </w:r>
-      <w:bookmarkEnd w:id="19"/>
+      <w:bookmarkEnd w:id="20"/>
     </w:p>
     <w:p>
       <w:pPr>
@@ -10068,6 +10267,7 @@
           <w:id w:val="810829679"/>
           <w:citation/>
         </w:sdtPr>
+        <w:sdtEndPr/>
         <w:sdtContent>
           <w:r>
             <w:fldChar w:fldCharType="begin"/>
@@ -10106,7 +10306,7 @@
           <w:lang w:eastAsia="ja-JP"/>
         </w:rPr>
       </w:pPr>
-      <w:bookmarkStart w:id="20" w:name="_Toc517444032"/>
+      <w:bookmarkStart w:id="21" w:name="_Toc517532179"/>
       <w:r>
         <w:rPr>
           <w:lang w:eastAsia="ja-JP"/>
@@ -10131,7 +10331,7 @@
         </w:rPr>
         <w:t>Avantaje</w:t>
       </w:r>
-      <w:bookmarkEnd w:id="20"/>
+      <w:bookmarkEnd w:id="21"/>
     </w:p>
     <w:p>
       <w:pPr>
@@ -10183,21 +10383,56 @@
           <w:rFonts w:cs="Times New Roman"/>
           <w:lang w:eastAsia="ja-JP"/>
         </w:rPr>
-        <w:t xml:space="preserve">din cauza faptului că fișierele CSS pot devenit extrem de mari, complexe și greu de întreținut, SASS oferă o experiență mai plăcută dezvoltatorului în timp ce scrie cod </w:t>
-      </w:r>
-      <w:r>
-        <w:rPr>
-          <w:rFonts w:cs="Times New Roman"/>
-          <w:lang w:eastAsia="ja-JP"/>
-        </w:rPr>
-        <w:t xml:space="preserve">sau întreține și adaugă cod </w:t>
-      </w:r>
-      <w:r>
-        <w:rPr>
-          <w:rFonts w:cs="Times New Roman"/>
-          <w:lang w:eastAsia="ja-JP"/>
-        </w:rPr>
-        <w:t>iar în final va genera CSS obișnuit ce va fi interpretat de browser</w:t>
+        <w:t>din cauza faptului că fișierele CSS pot devenit extrem de mari, complexe și greu de întreținut, SASS oferă o experiență mai plăcută dezvoltatorului în timp ce</w:t>
+      </w:r>
+      <w:r>
+        <w:rPr>
+          <w:rFonts w:cs="Times New Roman"/>
+          <w:lang w:eastAsia="ja-JP"/>
+        </w:rPr>
+        <w:t xml:space="preserve"> acesta scrie, întreține sau</w:t>
+      </w:r>
+      <w:r>
+        <w:rPr>
+          <w:rFonts w:cs="Times New Roman"/>
+          <w:lang w:eastAsia="ja-JP"/>
+        </w:rPr>
+        <w:t xml:space="preserve"> adaugă cod</w:t>
+      </w:r>
+      <w:r>
+        <w:rPr>
+          <w:rFonts w:cs="Times New Roman"/>
+          <w:lang w:eastAsia="ja-JP"/>
+        </w:rPr>
+        <w:t>. Î</w:t>
+      </w:r>
+      <w:r>
+        <w:rPr>
+          <w:rFonts w:cs="Times New Roman"/>
+          <w:lang w:eastAsia="ja-JP"/>
+        </w:rPr>
+        <w:t>n final</w:t>
+      </w:r>
+      <w:r>
+        <w:rPr>
+          <w:rFonts w:cs="Times New Roman"/>
+          <w:lang w:eastAsia="ja-JP"/>
+        </w:rPr>
+        <w:t>,</w:t>
+      </w:r>
+      <w:r>
+        <w:rPr>
+          <w:rFonts w:cs="Times New Roman"/>
+          <w:lang w:eastAsia="ja-JP"/>
+        </w:rPr>
+        <w:t xml:space="preserve"> SASS</w:t>
+      </w:r>
+      <w:r>
+        <w:rPr>
+          <w:rFonts w:cs="Times New Roman"/>
+          <w:lang w:eastAsia="ja-JP"/>
+        </w:rPr>
+        <w:t xml:space="preserve"> va genera CSS obișnuit ce va fi interpretat de browser</w:t>
       </w:r>
       <w:r>
         <w:rPr>
@@ -10331,7 +10566,14 @@
           <w:rFonts w:cs="Times New Roman"/>
           <w:lang w:eastAsia="ja-JP"/>
         </w:rPr>
-        <w:t xml:space="preserve">, </w:t>
+        <w:t xml:space="preserve"> iar</w:t>
+      </w:r>
+      <w:r>
+        <w:rPr>
+          <w:rFonts w:cs="Times New Roman"/>
+          <w:lang w:eastAsia="ja-JP"/>
+        </w:rPr>
+        <w:t xml:space="preserve"> </w:t>
       </w:r>
       <w:r>
         <w:rPr>
@@ -10356,7 +10598,15 @@
           <w:b/>
           <w:lang w:eastAsia="ja-JP"/>
         </w:rPr>
-        <w:t>Imbricarea/Nesting</w:t>
+        <w:t>Imbricare</w:t>
+      </w:r>
+      <w:r>
+        <w:rPr>
+          <w:rFonts w:cs="Times New Roman"/>
+          <w:b/>
+          <w:lang w:eastAsia="ja-JP"/>
+        </w:rPr>
+        <w:t>/Nesting</w:t>
       </w:r>
       <w:r>
         <w:rPr>
@@ -10442,7 +10692,23 @@
           <w:b/>
           <w:lang w:eastAsia="ja-JP"/>
         </w:rPr>
-        <w:t>Importarea</w:t>
+        <w:t>Directiva @</w:t>
+      </w:r>
+      <w:r>
+        <w:rPr>
+          <w:rFonts w:cs="Times New Roman"/>
+          <w:b/>
+          <w:lang w:eastAsia="ja-JP"/>
+        </w:rPr>
+        <w:t>Impor</w:t>
+      </w:r>
+      <w:r>
+        <w:rPr>
+          <w:rFonts w:cs="Times New Roman"/>
+          <w:b/>
+          <w:lang w:eastAsia="ja-JP"/>
+        </w:rPr>
+        <w:t>t</w:t>
       </w:r>
       <w:r>
         <w:rPr>
@@ -10456,7 +10722,21 @@
           <w:rFonts w:cs="Times New Roman"/>
           <w:lang w:eastAsia="ja-JP"/>
         </w:rPr>
-        <w:t xml:space="preserve">– fișierelor </w:t>
+        <w:t xml:space="preserve">– </w:t>
+      </w:r>
+      <w:r>
+        <w:rPr>
+          <w:rFonts w:cs="Times New Roman"/>
+          <w:lang w:eastAsia="ja-JP"/>
+        </w:rPr>
+        <w:t xml:space="preserve">importarea </w:t>
+      </w:r>
+      <w:r>
+        <w:rPr>
+          <w:rFonts w:cs="Times New Roman"/>
+          <w:lang w:eastAsia="ja-JP"/>
+        </w:rPr>
+        <w:t xml:space="preserve">fișierelor </w:t>
       </w:r>
       <w:r>
         <w:rPr>
@@ -10484,7 +10764,7 @@
           <w:rFonts w:cs="Times New Roman" w:hint="eastAsia"/>
           <w:lang w:eastAsia="ja-JP"/>
         </w:rPr>
-        <w:t>;</w:t>
+        <w:t>.</w:t>
       </w:r>
       <w:r>
         <w:rPr>
@@ -10498,7 +10778,28 @@
           <w:rFonts w:cs="Times New Roman"/>
           <w:lang w:eastAsia="ja-JP"/>
         </w:rPr>
-        <w:t xml:space="preserve">la compilarea se face concatenarea tuturor acestora iar apoi </w:t>
+        <w:t>L</w:t>
+      </w:r>
+      <w:r>
+        <w:rPr>
+          <w:rFonts w:cs="Times New Roman"/>
+          <w:lang w:eastAsia="ja-JP"/>
+        </w:rPr>
+        <w:t>a compilare</w:t>
+      </w:r>
+      <w:r>
+        <w:rPr>
+          <w:rFonts w:cs="Times New Roman"/>
+          <w:lang w:eastAsia="ja-JP"/>
+        </w:rPr>
+        <w:t>,</w:t>
+      </w:r>
+      <w:r>
+        <w:rPr>
+          <w:rFonts w:cs="Times New Roman"/>
+          <w:lang w:eastAsia="ja-JP"/>
+        </w:rPr>
+        <w:t xml:space="preserve"> se face concatenarea acestora iar apoi </w:t>
       </w:r>
       <w:r>
         <w:rPr>
@@ -10649,7 +10950,14 @@
           <w:rFonts w:cs="Times New Roman"/>
           <w:lang w:eastAsia="ja-JP"/>
         </w:rPr>
-        <w:t>(ce nu vor fi transformate în CSS dar pot fi extinse), noul element ce extinde placeholder-ul va avea în interior proprietățile placeholder-ului la care pot fi adăugate altele</w:t>
+        <w:t>(ce nu vor fi transformat</w:t>
+      </w:r>
+      <w:r>
+        <w:rPr>
+          <w:rFonts w:cs="Times New Roman"/>
+          <w:lang w:eastAsia="ja-JP"/>
+        </w:rPr>
+        <w:t>e în CSS dar pot fi extinse)</w:t>
       </w:r>
     </w:p>
     <w:p>
@@ -10716,6 +11024,7 @@
           <w:id w:val="844519198"/>
           <w:citation/>
         </w:sdtPr>
+        <w:sdtEndPr/>
         <w:sdtContent>
           <w:r>
             <w:rPr>
@@ -10819,7 +11128,28 @@
           <w:rFonts w:cs="Times New Roman"/>
           <w:lang w:eastAsia="ja-JP"/>
         </w:rPr>
-        <w:t xml:space="preserve"> SASS, ce este similar limbajului Python în sensul că indentarea dictează unde </w:t>
+        <w:t xml:space="preserve"> </w:t>
+      </w:r>
+    </w:p>
+    <w:p>
+      <w:pPr>
+        <w:pStyle w:val="ListParagraph"/>
+        <w:numPr>
+          <w:ilvl w:val="1"/>
+          <w:numId w:val="3"/>
+        </w:numPr>
+        <w:spacing w:line="360" w:lineRule="auto"/>
+        <w:rPr>
+          <w:rFonts w:cs="Times New Roman"/>
+          <w:lang w:eastAsia="ja-JP"/>
+        </w:rPr>
+      </w:pPr>
+      <w:r>
+        <w:rPr>
+          <w:rFonts w:cs="Times New Roman"/>
+          <w:lang w:eastAsia="ja-JP"/>
+        </w:rPr>
+        <w:t xml:space="preserve">SASS, ce este similar limbajului Python în sensul că indentarea dictează unde </w:t>
       </w:r>
       <w:r>
         <w:rPr>
@@ -10833,7 +11163,35 @@
           <w:rFonts w:cs="Times New Roman"/>
           <w:lang w:eastAsia="ja-JP"/>
         </w:rPr>
-        <w:t xml:space="preserve"> și unde se termină un bloc de cod, sau SCSS, care este similar CSS-ului și </w:t>
+        <w:t xml:space="preserve"> și unde</w:t>
+      </w:r>
+      <w:r>
+        <w:rPr>
+          <w:rFonts w:cs="Times New Roman"/>
+          <w:lang w:eastAsia="ja-JP"/>
+        </w:rPr>
+        <w:t xml:space="preserve"> se termină un bloc de cod</w:t>
+      </w:r>
+    </w:p>
+    <w:p>
+      <w:pPr>
+        <w:pStyle w:val="ListParagraph"/>
+        <w:numPr>
+          <w:ilvl w:val="1"/>
+          <w:numId w:val="3"/>
+        </w:numPr>
+        <w:spacing w:line="360" w:lineRule="auto"/>
+        <w:rPr>
+          <w:rFonts w:cs="Times New Roman"/>
+          <w:lang w:eastAsia="ja-JP"/>
+        </w:rPr>
+      </w:pPr>
+      <w:r>
+        <w:rPr>
+          <w:rFonts w:cs="Times New Roman"/>
+          <w:lang w:eastAsia="ja-JP"/>
+        </w:rPr>
+        <w:t xml:space="preserve">SCSS, care este similar CSS-ului și </w:t>
       </w:r>
       <w:r>
         <w:rPr>
@@ -11120,6 +11478,7 @@
           <w:id w:val="1413434147"/>
           <w:citation/>
         </w:sdtPr>
+        <w:sdtEndPr/>
         <w:sdtContent>
           <w:r>
             <w:rPr>
@@ -11183,7 +11542,7 @@
           <w:lang w:eastAsia="ja-JP"/>
         </w:rPr>
       </w:pPr>
-      <w:bookmarkStart w:id="21" w:name="_Toc517444033"/>
+      <w:bookmarkStart w:id="22" w:name="_Toc517532180"/>
       <w:r>
         <w:rPr>
           <w:lang w:eastAsia="ja-JP"/>
@@ -11203,7 +11562,7 @@
         </w:rPr>
         <w:t>Dezavantaje</w:t>
       </w:r>
-      <w:bookmarkEnd w:id="21"/>
+      <w:bookmarkEnd w:id="22"/>
     </w:p>
     <w:p>
       <w:pPr>
@@ -11294,14 +11653,14 @@
           <w:rFonts w:eastAsia="Times New Roman"/>
         </w:rPr>
       </w:pPr>
-      <w:bookmarkStart w:id="22" w:name="_Toc517444034"/>
+      <w:bookmarkStart w:id="23" w:name="_Toc517532181"/>
       <w:r>
         <w:t>CSS3</w:t>
       </w:r>
       <w:r>
         <w:t xml:space="preserve"> – noutăți și obstacole</w:t>
       </w:r>
-      <w:bookmarkEnd w:id="22"/>
+      <w:bookmarkEnd w:id="23"/>
     </w:p>
     <w:p>
       <w:pPr>
@@ -11628,25 +11987,25 @@
         <w:rPr>
           <w:rFonts w:cs="Times New Roman"/>
         </w:rPr>
-        <w:t>accelerarea unității de procesare grafică</w:t>
-      </w:r>
-      <w:r>
-        <w:rPr>
-          <w:rFonts w:cs="Times New Roman"/>
-        </w:rPr>
-        <w:t>)</w:t>
-      </w:r>
-      <w:r>
-        <w:rPr>
-          <w:rFonts w:cs="Times New Roman"/>
-        </w:rPr>
-        <w:t xml:space="preserve">. </w:t>
-      </w:r>
-      <w:r>
-        <w:rPr>
-          <w:rFonts w:cs="Times New Roman"/>
-        </w:rPr>
-        <w:t>În ciuda acestui lucru, abuzarea animațiilor sau setarea lor pe rulare infinită va afecta performanța oricărei aplicații din cauza limitărilor hardware a device-ului folosit de client.</w:t>
+        <w:t xml:space="preserve">accelerarea unității de procesare grafică. </w:t>
+      </w:r>
+      <w:r>
+        <w:rPr>
+          <w:rFonts w:cs="Times New Roman"/>
+        </w:rPr>
+        <w:t xml:space="preserve">În ciuda acestui lucru, abuzarea </w:t>
+      </w:r>
+      <w:r>
+        <w:rPr>
+          <w:rFonts w:cs="Times New Roman"/>
+        </w:rPr>
+        <w:t>de animații</w:t>
+      </w:r>
+      <w:r>
+        <w:rPr>
+          <w:rFonts w:cs="Times New Roman"/>
+        </w:rPr>
+        <w:t xml:space="preserve"> sau setarea lor pe rulare infinită va afecta performanța oricărei aplicații din cauza limitărilor hardware a device-ului folosit de client.</w:t>
       </w:r>
     </w:p>
     <w:p>
@@ -11665,6 +12024,7 @@
           <w:id w:val="-979773012"/>
           <w:citation/>
         </w:sdtPr>
+        <w:sdtEndPr/>
         <w:sdtContent>
           <w:r>
             <w:rPr>
@@ -11708,7 +12068,7 @@
           <w:rFonts w:eastAsia="Times New Roman"/>
         </w:rPr>
       </w:pPr>
-      <w:bookmarkStart w:id="23" w:name="_Toc517444035"/>
+      <w:bookmarkStart w:id="24" w:name="_Toc517532182"/>
       <w:r>
         <w:rPr>
           <w:rFonts w:eastAsia="Times New Roman"/>
@@ -11716,7 +12076,7 @@
         <w:lastRenderedPageBreak/>
         <w:t>Front-end</w:t>
       </w:r>
-      <w:bookmarkEnd w:id="23"/>
+      <w:bookmarkEnd w:id="24"/>
     </w:p>
     <w:p>
       <w:pPr>
@@ -11768,25 +12128,13 @@
         <w:rPr>
           <w:rFonts w:cs="Times New Roman"/>
         </w:rPr>
-        <w:t>clientul (</w:t>
-      </w:r>
-      <w:r>
-        <w:rPr>
-          <w:rFonts w:cs="Times New Roman"/>
-        </w:rPr>
-        <w:t>device-urile utilizatorului</w:t>
-      </w:r>
-      <w:r>
-        <w:rPr>
-          <w:rFonts w:cs="Times New Roman"/>
-        </w:rPr>
-        <w:t>)</w:t>
-      </w:r>
-      <w:r>
-        <w:rPr>
-          <w:rFonts w:cs="Times New Roman"/>
-        </w:rPr>
-        <w:t xml:space="preserve"> </w:t>
+        <w:t>device-ul</w:t>
+      </w:r>
+      <w:r>
+        <w:rPr>
+          <w:rFonts w:cs="Times New Roman"/>
+        </w:rPr>
+        <w:t xml:space="preserve"> utilizatorului </w:t>
       </w:r>
       <w:r>
         <w:rPr>
@@ -11805,6 +12153,12 @@
           <w:rFonts w:cs="Times New Roman"/>
         </w:rPr>
         <w:t xml:space="preserve"> performant</w:t>
+      </w:r>
+      <w:r>
+        <w:rPr>
+          <w:rFonts w:cs="Times New Roman"/>
+        </w:rPr>
+        <w:t>,</w:t>
       </w:r>
       <w:r>
         <w:rPr>
@@ -11937,7 +12291,25 @@
         <w:rPr>
           <w:rFonts w:cs="Times New Roman"/>
         </w:rPr>
-        <w:t xml:space="preserve"> cum trebuie, din dorința de standardizare a apărut Angular-</w:t>
+        <w:t xml:space="preserve"> cum trebuie și </w:t>
+      </w:r>
+      <w:r>
+        <w:rPr>
+          <w:rFonts w:cs="Times New Roman"/>
+        </w:rPr>
+        <w:t>din dorința de standardizare</w:t>
+      </w:r>
+      <w:r>
+        <w:rPr>
+          <w:rFonts w:cs="Times New Roman"/>
+        </w:rPr>
+        <w:t>,</w:t>
+      </w:r>
+      <w:r>
+        <w:rPr>
+          <w:rFonts w:cs="Times New Roman"/>
+        </w:rPr>
+        <w:t xml:space="preserve"> a apărut Angular-</w:t>
       </w:r>
       <w:r>
         <w:rPr>
@@ -11977,7 +12349,19 @@
         <w:rPr>
           <w:rFonts w:cs="Times New Roman"/>
         </w:rPr>
-        <w:t>Odată cu crearea de proiecte, Angular-CLI instalează și câteva plugin</w:t>
+        <w:t>Odată cu crearea de proiect</w:t>
+      </w:r>
+      <w:r>
+        <w:rPr>
+          <w:rFonts w:cs="Times New Roman"/>
+        </w:rPr>
+        <w:t xml:space="preserve">e, Angular-CLI instalează </w:t>
+      </w:r>
+      <w:r>
+        <w:rPr>
+          <w:rFonts w:cs="Times New Roman"/>
+        </w:rPr>
+        <w:t>plugin</w:t>
       </w:r>
       <w:r>
         <w:rPr>
@@ -12396,7 +12780,7 @@
           <w:rFonts w:eastAsia="Times New Roman"/>
         </w:rPr>
       </w:pPr>
-      <w:bookmarkStart w:id="24" w:name="_Toc517444036"/>
+      <w:bookmarkStart w:id="25" w:name="_Toc517532183"/>
       <w:r>
         <w:rPr>
           <w:rFonts w:eastAsia="Times New Roman"/>
@@ -12404,18 +12788,18 @@
         <w:lastRenderedPageBreak/>
         <w:t>Aspecte practice</w:t>
       </w:r>
-      <w:bookmarkEnd w:id="24"/>
+      <w:bookmarkEnd w:id="25"/>
     </w:p>
     <w:p>
       <w:pPr>
         <w:pStyle w:val="Heading2"/>
         <w:spacing w:line="360" w:lineRule="auto"/>
       </w:pPr>
-      <w:bookmarkStart w:id="25" w:name="_Toc517444037"/>
+      <w:bookmarkStart w:id="26" w:name="_Toc517532184"/>
       <w:r>
         <w:t>User experience</w:t>
       </w:r>
-      <w:bookmarkEnd w:id="25"/>
+      <w:bookmarkEnd w:id="26"/>
     </w:p>
     <w:p>
       <w:pPr>
@@ -12538,7 +12922,21 @@
           <w:rFonts w:cs="Times New Roman"/>
           <w:szCs w:val="24"/>
         </w:rPr>
-        <w:t>ușor de găsit (presupunând că va fi la fel de ușor de găsit de către motoarele de căutare precum actualele site-uri ale facultății și funcționalității aplicației sunt ușor de reperat)</w:t>
+        <w:t>ușor de găsit (presupunând că va fi la fel de ușor de găsit de către motoarele de căutare precum actualele site-uri al</w:t>
+      </w:r>
+      <w:r>
+        <w:rPr>
+          <w:rFonts w:cs="Times New Roman"/>
+          <w:szCs w:val="24"/>
+        </w:rPr>
+        <w:t>e facultății iar funcționalitățile</w:t>
+      </w:r>
+      <w:r>
+        <w:rPr>
+          <w:rFonts w:cs="Times New Roman"/>
+          <w:szCs w:val="24"/>
+        </w:rPr>
+        <w:t xml:space="preserve"> aplicației sunt ușor de reperat)</w:t>
       </w:r>
     </w:p>
     <w:p>
@@ -12588,6 +12986,13 @@
           <w:szCs w:val="24"/>
         </w:rPr>
         <w:t>din nou, presupunând că versiunea completă există și își face treaba bine, fără ca server-ul să fie indisponibil sau alte probleme</w:t>
+      </w:r>
+      <w:r>
+        <w:rPr>
+          <w:rFonts w:cs="Times New Roman"/>
+          <w:szCs w:val="24"/>
+        </w:rPr>
+        <w:t xml:space="preserve"> tehnice</w:t>
       </w:r>
       <w:r>
         <w:rPr>
@@ -13063,6 +13468,7 @@
                 <w:sz w:val="18"/>
                 <w:szCs w:val="24"/>
               </w:rPr>
+              <w:lastRenderedPageBreak/>
               <w:t>FUNCȚIE/RESPONSABILITĂ</w:t>
             </w:r>
             <w:r>
@@ -13237,7 +13643,6 @@
                 <w:sz w:val="18"/>
                 <w:szCs w:val="24"/>
               </w:rPr>
-              <w:lastRenderedPageBreak/>
               <w:t>DETALII DEMOGRAFICE</w:t>
             </w:r>
           </w:p>
@@ -13713,7 +14118,7 @@
           <w:szCs w:val="24"/>
         </w:rPr>
       </w:pPr>
-      <w:bookmarkStart w:id="26" w:name="_Ref517453688"/>
+      <w:bookmarkStart w:id="27" w:name="_Ref517453688"/>
       <w:r>
         <w:t xml:space="preserve">Tabela </w:t>
       </w:r>
@@ -13741,7 +14146,7 @@
       <w:r>
         <w:t xml:space="preserve"> - Persona folosită pentru aplicația FIIDashboard</w:t>
       </w:r>
-      <w:bookmarkEnd w:id="26"/>
+      <w:bookmarkEnd w:id="27"/>
     </w:p>
     <w:p>
       <w:pPr>
@@ -13881,7 +14286,19 @@
         <w:rPr>
           <w:rFonts w:cs="Times New Roman"/>
         </w:rPr>
-        <w:t xml:space="preserve">eSims, din punct de vedere UX. Logarea in contul studentului/profesorului este principala funcționalitate a site-ului, însă butonul de logare este greu de reperat, există simboluri care creează confuzie (ghilimelele </w:t>
+        <w:t>eSims, d</w:t>
+      </w:r>
+      <w:r>
+        <w:rPr>
+          <w:rFonts w:cs="Times New Roman"/>
+        </w:rPr>
+        <w:t>in punct de vedere UX. Logarea î</w:t>
+      </w:r>
+      <w:r>
+        <w:rPr>
+          <w:rFonts w:cs="Times New Roman"/>
+        </w:rPr>
+        <w:t xml:space="preserve">n contul studentului/profesorului este principala funcționalitate a site-ului, însă butonul de logare este greu de reperat, există simboluri care creează confuzie (ghilimelele </w:t>
       </w:r>
       <w:r>
         <w:t>«»</w:t>
@@ -13896,34 +14313,74 @@
         <w:rPr>
           <w:rFonts w:cs="Times New Roman"/>
         </w:rPr>
-        <w:t>logo-ul universității nu a fost updatat în conformitate cu ghidul brandului. De ce ar fi cea din urmă importantă? Deoarece creează confuzie (spre exemplu, la găsirea pe internet a unei pagini similare Facebook, ce folosește logo-ul său dar cu mici modificări de font și culoare, audiența ar deveni nedumerită și ar putea avea suspiciuni că se află pe un site de phishing</w:t>
-      </w:r>
-      <w:r>
-        <w:rPr>
-          <w:rFonts w:cs="Times New Roman"/>
-        </w:rPr>
-        <w:t xml:space="preserve"> – înșelăciune electronică care constă în obținerea unor date confidențiale precum credențiale sau date bancare prin manipularea identității unei persoane sau instituții</w:t>
+        <w:t xml:space="preserve">logo-ul universității nu a fost </w:t>
+      </w:r>
+      <w:r>
+        <w:rPr>
+          <w:rFonts w:cs="Times New Roman"/>
+        </w:rPr>
+        <w:t>reactualizat</w:t>
+      </w:r>
+      <w:r>
+        <w:rPr>
+          <w:rFonts w:cs="Times New Roman"/>
+        </w:rPr>
+        <w:t xml:space="preserve"> în conformitate cu ghidul brandul</w:t>
+      </w:r>
+      <w:r>
+        <w:rPr>
+          <w:rFonts w:cs="Times New Roman"/>
+        </w:rPr>
+        <w:t>ui. De ce ar fi</w:t>
+      </w:r>
+      <w:r>
+        <w:rPr>
+          <w:rFonts w:cs="Times New Roman"/>
+        </w:rPr>
+        <w:t xml:space="preserve"> importantă</w:t>
+      </w:r>
+      <w:r>
+        <w:rPr>
+          <w:rFonts w:cs="Times New Roman"/>
+        </w:rPr>
+        <w:t xml:space="preserve"> ultima problemă menționată</w:t>
+      </w:r>
+      <w:r>
+        <w:rPr>
+          <w:rFonts w:cs="Times New Roman"/>
+        </w:rPr>
+        <w:t xml:space="preserve">? Deoarece creează confuzie (spre exemplu, la găsirea pe internet a unei pagini similare Facebook, ce folosește logo-ul său dar cu mici modificări de font și culoare, audiența ar deveni nedumerită și ar putea avea suspiciuni </w:t>
+      </w:r>
+      <w:r>
+        <w:rPr>
+          <w:rFonts w:cs="Times New Roman"/>
+        </w:rPr>
+        <w:t xml:space="preserve">cum </w:t>
+      </w:r>
+      <w:r>
+        <w:rPr>
+          <w:rFonts w:cs="Times New Roman"/>
+        </w:rPr>
+        <w:t>că se află pe un site de phishing</w:t>
+      </w:r>
+      <w:r>
+        <w:rPr>
+          <w:rFonts w:cs="Times New Roman"/>
+        </w:rPr>
+        <w:t xml:space="preserve"> – înșelăciune electronică care constă în </w:t>
+      </w:r>
+      <w:r>
+        <w:rPr>
+          <w:rFonts w:cs="Times New Roman"/>
+        </w:rPr>
+        <w:lastRenderedPageBreak/>
+        <w:t>obținerea unor date confidențiale precum credențiale sau date bancare prin manipularea identității unei persoane sau instituții</w:t>
       </w:r>
       <w:r>
         <w:rPr>
           <w:rFonts w:cs="Times New Roman"/>
         </w:rPr>
         <w:t>).</w:t>
-      </w:r>
-    </w:p>
-    <w:p>
-      <w:pPr>
-        <w:spacing w:line="360" w:lineRule="auto"/>
-        <w:ind w:firstLine="709"/>
-        <w:rPr>
-          <w:rFonts w:cs="Times New Roman"/>
-        </w:rPr>
-      </w:pPr>
-      <w:r>
-        <w:rPr>
-          <w:rFonts w:cs="Times New Roman"/>
-        </w:rPr>
-        <w:t>Pentru exemplificare voi folosi poze din aplicația curentă.</w:t>
       </w:r>
     </w:p>
     <w:p>
@@ -14027,7 +14484,7 @@
         <w:pStyle w:val="Caption"/>
         <w:jc w:val="center"/>
       </w:pPr>
-      <w:bookmarkStart w:id="27" w:name="_Ref515806684"/>
+      <w:bookmarkStart w:id="28" w:name="_Ref515806684"/>
       <w:r>
         <w:t xml:space="preserve">Figura </w:t>
       </w:r>
@@ -14058,7 +14515,7 @@
       <w:r>
         <w:t xml:space="preserve"> pe desktop</w:t>
       </w:r>
-      <w:bookmarkEnd w:id="27"/>
+      <w:bookmarkEnd w:id="28"/>
     </w:p>
     <w:p>
       <w:pPr>
@@ -14132,7 +14589,7 @@
           <w:sz w:val="24"/>
         </w:rPr>
       </w:pPr>
-      <w:bookmarkStart w:id="28" w:name="_Ref515806691"/>
+      <w:bookmarkStart w:id="29" w:name="_Ref515806691"/>
       <w:r>
         <w:t xml:space="preserve">Figura </w:t>
       </w:r>
@@ -14163,7 +14620,7 @@
       <w:r>
         <w:t>pe mobil</w:t>
       </w:r>
-      <w:bookmarkEnd w:id="28"/>
+      <w:bookmarkEnd w:id="29"/>
     </w:p>
     <w:p>
       <w:pPr>
@@ -14581,7 +15038,19 @@
         <w:rPr>
           <w:rFonts w:cs="Times New Roman"/>
         </w:rPr>
-        <w:t>Se oferă utilizatorului posibilitatea de a-și schimba poza de profil, e-mail-ul și numărul de telefon (deoarece acestea se schimbă cel mai de des), restul informațiilor fiind doar afișate/read-only. Consecvența se observă prin repetarea elementelor precum input-uri, mesaje</w:t>
+        <w:t xml:space="preserve">Se oferă utilizatorului posibilitatea de a-și schimba poza de profil, e-mail-ul și numărul de telefon (deoarece </w:t>
+      </w:r>
+      <w:r>
+        <w:rPr>
+          <w:rFonts w:cs="Times New Roman"/>
+        </w:rPr>
+        <w:t xml:space="preserve">acestea se schimbă cel mai </w:t>
+      </w:r>
+      <w:r>
+        <w:rPr>
+          <w:rFonts w:cs="Times New Roman"/>
+        </w:rPr>
+        <w:t>des), restul informațiilor fiind doar afișate/read-only. Consecvența se observă prin repetarea elementelor precum input-uri, mesaje</w:t>
       </w:r>
       <w:r>
         <w:rPr>
@@ -14670,7 +15139,7 @@
         <w:pStyle w:val="Caption"/>
         <w:jc w:val="center"/>
       </w:pPr>
-      <w:bookmarkStart w:id="29" w:name="_Ref517445453"/>
+      <w:bookmarkStart w:id="30" w:name="_Ref517445453"/>
       <w:r>
         <w:t xml:space="preserve">Figura </w:t>
       </w:r>
@@ -14690,12 +15159,15 @@
         <w:t>10</w:t>
       </w:r>
       <w:r>
+        <w:rPr>
+          <w:noProof/>
+        </w:rPr>
         <w:fldChar w:fldCharType="end"/>
       </w:r>
       <w:r>
         <w:t>- Pagina de profil (desktop)</w:t>
       </w:r>
-      <w:bookmarkEnd w:id="29"/>
+      <w:bookmarkEnd w:id="30"/>
     </w:p>
     <w:p>
       <w:pPr>
@@ -14786,6 +15258,9 @@
         <w:t>11</w:t>
       </w:r>
       <w:r>
+        <w:rPr>
+          <w:noProof/>
+        </w:rPr>
         <w:fldChar w:fldCharType="end"/>
       </w:r>
       <w:r>
@@ -14960,6 +15435,7 @@
       <w:r>
         <w:rPr>
           <w:noProof/>
+          <w:lang w:eastAsia="ro-RO"/>
         </w:rPr>
         <w:lastRenderedPageBreak/>
         <mc:AlternateContent>
@@ -15016,7 +15492,7 @@
                                 <w:sz w:val="24"/>
                               </w:rPr>
                             </w:pPr>
-                            <w:bookmarkStart w:id="30" w:name="_Ref517444253"/>
+                            <w:bookmarkStart w:id="31" w:name="_Ref517444253"/>
                             <w:r>
                               <w:t xml:space="preserve">Figura </w:t>
                             </w:r>
@@ -15036,12 +15512,15 @@
                               <w:t>12</w:t>
                             </w:r>
                             <w:r>
+                              <w:rPr>
+                                <w:noProof/>
+                              </w:rPr>
                               <w:fldChar w:fldCharType="end"/>
                             </w:r>
                             <w:r>
                               <w:t xml:space="preserve"> - Meniul implementat</w:t>
                             </w:r>
-                            <w:bookmarkEnd w:id="30"/>
+                            <w:bookmarkEnd w:id="31"/>
                           </w:p>
                         </w:txbxContent>
                       </wps:txbx>
@@ -15075,7 +15554,7 @@
                           <w:sz w:val="24"/>
                         </w:rPr>
                       </w:pPr>
-                      <w:bookmarkStart w:id="31" w:name="_Ref517444253"/>
+                      <w:bookmarkStart w:id="32" w:name="_Ref517444253"/>
                       <w:r>
                         <w:t xml:space="preserve">Figura </w:t>
                       </w:r>
@@ -15095,12 +15574,15 @@
                         <w:t>12</w:t>
                       </w:r>
                       <w:r>
+                        <w:rPr>
+                          <w:noProof/>
+                        </w:rPr>
                         <w:fldChar w:fldCharType="end"/>
                       </w:r>
                       <w:r>
                         <w:t xml:space="preserve"> - Meniul implementat</w:t>
                       </w:r>
-                      <w:bookmarkEnd w:id="31"/>
+                      <w:bookmarkEnd w:id="32"/>
                     </w:p>
                   </w:txbxContent>
                 </v:textbox>
@@ -15269,7 +15751,19 @@
         <w:rPr>
           <w:rFonts w:cs="Times New Roman"/>
         </w:rPr>
-        <w:t>Dacă se dorește închiderea sub-meniului, săgeata ca fi direcționată în sus pentru a indica colapsarea acestuia. Acești indicatori se pot vedea la plasarea cursorului deasupra unui item din meniu. Animațiile, atât rotirea săgeții cât și expandarea/colapsarea sub-meniurilor, oferă feedback printr-o mișcare naturală, spre deosebire de schimbarea/apariția lor bruscă.</w:t>
+        <w:t>Dacă se dorește în</w:t>
+      </w:r>
+      <w:r>
+        <w:rPr>
+          <w:rFonts w:cs="Times New Roman"/>
+        </w:rPr>
+        <w:t>chiderea sub-meniului, săgeata v</w:t>
+      </w:r>
+      <w:r>
+        <w:rPr>
+          <w:rFonts w:cs="Times New Roman"/>
+        </w:rPr>
+        <w:t>a fi direcționată în sus pentru a indica colapsarea acestuia. Acești indicatori se pot vedea la plasarea cursorului deasupra unui item din meniu. Animațiile, atât rotirea săgeții cât și expandarea/colapsarea sub-meniurilor, oferă feedback printr-o mișcare naturală, spre deosebire de schimbarea/apariția lor bruscă.</w:t>
       </w:r>
     </w:p>
     <w:p>
@@ -15687,7 +16181,7 @@
         <w:pStyle w:val="Caption"/>
         <w:jc w:val="center"/>
       </w:pPr>
-      <w:bookmarkStart w:id="32" w:name="_Ref515807955"/>
+      <w:bookmarkStart w:id="33" w:name="_Ref515807955"/>
       <w:r>
         <w:t xml:space="preserve">Figura </w:t>
       </w:r>
@@ -15715,7 +16209,7 @@
       <w:r>
         <w:t xml:space="preserve"> - Pagina de start implementată</w:t>
       </w:r>
-      <w:bookmarkEnd w:id="32"/>
+      <w:bookmarkEnd w:id="33"/>
       <w:r>
         <w:t xml:space="preserve"> (desktop)</w:t>
       </w:r>
@@ -15829,6 +16323,9 @@
               <w:t>14</w:t>
             </w:r>
             <w:r>
+              <w:rPr>
+                <w:noProof/>
+              </w:rPr>
               <w:fldChar w:fldCharType="end"/>
             </w:r>
             <w:r>
@@ -15929,6 +16426,9 @@
               <w:t>15</w:t>
             </w:r>
             <w:r>
+              <w:rPr>
+                <w:noProof/>
+              </w:rPr>
               <w:fldChar w:fldCharType="end"/>
             </w:r>
             <w:r>
@@ -16040,7 +16540,21 @@
           <w:rFonts w:cs="Times New Roman"/>
           <w:lang w:eastAsia="ja-JP"/>
         </w:rPr>
-        <w:t xml:space="preserve"> oferă scurtături către cele mai probabil a fi accesate zone ale aplicației. Așadar, putem observa următoarele arii de interes</w:t>
+        <w:t xml:space="preserve"> oferă scurtătu</w:t>
+      </w:r>
+      <w:r>
+        <w:rPr>
+          <w:rFonts w:cs="Times New Roman"/>
+          <w:lang w:eastAsia="ja-JP"/>
+        </w:rPr>
+        <w:t xml:space="preserve">ri către cele mai </w:t>
+      </w:r>
+      <w:r>
+        <w:rPr>
+          <w:rFonts w:cs="Times New Roman"/>
+          <w:lang w:eastAsia="ja-JP"/>
+        </w:rPr>
+        <w:t>accesate zone ale aplicației. Așadar, putem observa următoarele arii de interes</w:t>
       </w:r>
       <w:r>
         <w:rPr>
@@ -16084,48 +16598,6 @@
         </w:rPr>
         <w:t>zonă ce va arăta ultimul anunț important scris de angajații facultății.</w:t>
       </w:r>
-      <w:r>
-        <w:rPr>
-          <w:rFonts w:cs="Times New Roman"/>
-          <w:lang w:eastAsia="ja-JP"/>
-        </w:rPr>
-        <w:t xml:space="preserve"> Momentan</w:t>
-      </w:r>
-      <w:r>
-        <w:rPr>
-          <w:rFonts w:cs="Times New Roman"/>
-          <w:lang w:eastAsia="ja-JP"/>
-        </w:rPr>
-        <w:t>, la click,</w:t>
-      </w:r>
-      <w:r>
-        <w:rPr>
-          <w:rFonts w:cs="Times New Roman"/>
-          <w:lang w:eastAsia="ja-JP"/>
-        </w:rPr>
-        <w:t xml:space="preserve"> </w:t>
-      </w:r>
-      <w:r>
-        <w:rPr>
-          <w:rFonts w:cs="Times New Roman"/>
-          <w:lang w:eastAsia="ja-JP"/>
-        </w:rPr>
-        <w:t xml:space="preserve">duce spre pagina oficială </w:t>
-      </w:r>
-      <w:r>
-        <w:rPr>
-          <w:rFonts w:cs="Times New Roman"/>
-          <w:lang w:eastAsia="ja-JP"/>
-        </w:rPr>
-        <w:t xml:space="preserve">de știri </w:t>
-      </w:r>
-      <w:r>
-        <w:rPr>
-          <w:rFonts w:cs="Times New Roman"/>
-          <w:lang w:eastAsia="ja-JP"/>
-        </w:rPr>
-        <w:t>a Facultății</w:t>
-      </w:r>
     </w:p>
     <w:p>
       <w:pPr>
@@ -16208,7 +16680,14 @@
           <w:rFonts w:cs="Times New Roman"/>
           <w:lang w:eastAsia="ja-JP"/>
         </w:rPr>
-        <w:t xml:space="preserve"> mai repede obiectul de interes pe baza culorii acestuia. Pentru a oferi o vedere de ansamblu, am intr</w:t>
+        <w:t xml:space="preserve"> imediat </w:t>
+      </w:r>
+      <w:r>
+        <w:rPr>
+          <w:rFonts w:cs="Times New Roman"/>
+          <w:lang w:eastAsia="ja-JP"/>
+        </w:rPr>
+        <w:t>obiectul de interes pe baza culorii acestuia. Pentru a oferi o vedere de ansamblu, am intr</w:t>
       </w:r>
       <w:r>
         <w:rPr>
@@ -16328,14 +16807,42 @@
           <w:rFonts w:cs="Times New Roman"/>
           <w:lang w:eastAsia="ja-JP"/>
         </w:rPr>
-        <w:t>Activity – secțiune a paginii ce oferă un istoric al acțiunilor studentului în aplicație dar și ultimelor acțiuni efectuate de cadrele didactice (încărcarea de fișiere, teme etc.).</w:t>
-      </w:r>
-      <w:r>
-        <w:rPr>
-          <w:rFonts w:cs="Times New Roman"/>
-          <w:lang w:eastAsia="ja-JP"/>
-        </w:rPr>
-        <w:t xml:space="preserve"> Aceste log-uri sunt însoțite de link-uri spre pagina în care s-au făcut modificări cât și de date temporale.</w:t>
+        <w:t>Activity – secțiune a paginii ce oferă un istoric al acțiunilor studentul</w:t>
+      </w:r>
+      <w:r>
+        <w:rPr>
+          <w:rFonts w:cs="Times New Roman"/>
+          <w:lang w:eastAsia="ja-JP"/>
+        </w:rPr>
+        <w:t>ui în aplicație dar și ultimele</w:t>
+      </w:r>
+      <w:r>
+        <w:rPr>
+          <w:rFonts w:cs="Times New Roman"/>
+          <w:lang w:eastAsia="ja-JP"/>
+        </w:rPr>
+        <w:t xml:space="preserve"> acțiuni efectuate de cadrele didactice (încărcarea de fișiere, teme etc.).</w:t>
+      </w:r>
+      <w:r>
+        <w:rPr>
+          <w:rFonts w:cs="Times New Roman"/>
+          <w:lang w:eastAsia="ja-JP"/>
+        </w:rPr>
+        <w:t xml:space="preserve"> Aceste log-uri sunt însoțite de link-uri spre pagina în care s-au făcut modificări</w:t>
+      </w:r>
+      <w:r>
+        <w:rPr>
+          <w:rFonts w:cs="Times New Roman"/>
+          <w:lang w:eastAsia="ja-JP"/>
+        </w:rPr>
+        <w:t>,</w:t>
+      </w:r>
+      <w:r>
+        <w:rPr>
+          <w:rFonts w:cs="Times New Roman"/>
+          <w:lang w:eastAsia="ja-JP"/>
+        </w:rPr>
+        <w:t xml:space="preserve"> cât și de date temporale.</w:t>
       </w:r>
     </w:p>
     <w:p>
@@ -16440,7 +16947,7 @@
         <w:pStyle w:val="Caption"/>
         <w:jc w:val="center"/>
       </w:pPr>
-      <w:bookmarkStart w:id="33" w:name="_Ref515808393"/>
+      <w:bookmarkStart w:id="34" w:name="_Ref515808393"/>
       <w:r>
         <w:t xml:space="preserve">Figura </w:t>
       </w:r>
@@ -16468,7 +16975,7 @@
       <w:r>
         <w:t xml:space="preserve"> - Orarul pe desktop</w:t>
       </w:r>
-      <w:bookmarkEnd w:id="33"/>
+      <w:bookmarkEnd w:id="34"/>
     </w:p>
     <w:p>
       <w:pPr>
@@ -16535,7 +17042,7 @@
         <w:pStyle w:val="Caption"/>
         <w:jc w:val="center"/>
       </w:pPr>
-      <w:bookmarkStart w:id="34" w:name="_Ref517445885"/>
+      <w:bookmarkStart w:id="35" w:name="_Ref517445885"/>
       <w:r>
         <w:t xml:space="preserve">Figura </w:t>
       </w:r>
@@ -16555,12 +17062,15 @@
         <w:t>17</w:t>
       </w:r>
       <w:r>
+        <w:rPr>
+          <w:noProof/>
+        </w:rPr>
         <w:fldChar w:fldCharType="end"/>
       </w:r>
       <w:r>
         <w:t xml:space="preserve"> - Orarul pe desktop, modal conținând detalii</w:t>
       </w:r>
-      <w:bookmarkEnd w:id="34"/>
+      <w:bookmarkEnd w:id="35"/>
     </w:p>
     <w:p>
       <w:pPr>
@@ -16629,7 +17139,7 @@
         <w:pStyle w:val="Caption"/>
         <w:jc w:val="center"/>
       </w:pPr>
-      <w:bookmarkStart w:id="35" w:name="_Ref517446388"/>
+      <w:bookmarkStart w:id="36" w:name="_Ref517446388"/>
       <w:r>
         <w:t xml:space="preserve">Figura </w:t>
       </w:r>
@@ -16649,12 +17159,15 @@
         <w:t>18</w:t>
       </w:r>
       <w:r>
+        <w:rPr>
+          <w:noProof/>
+        </w:rPr>
         <w:fldChar w:fldCharType="end"/>
       </w:r>
       <w:r>
         <w:t xml:space="preserve"> - Filtrarea orarului global</w:t>
       </w:r>
-      <w:bookmarkEnd w:id="35"/>
+      <w:bookmarkEnd w:id="36"/>
     </w:p>
     <w:p>
       <w:pPr>
@@ -16730,7 +17243,7 @@
           <w:lang w:eastAsia="ja-JP"/>
         </w:rPr>
       </w:pPr>
-      <w:bookmarkStart w:id="36" w:name="_Ref515808394"/>
+      <w:bookmarkStart w:id="37" w:name="_Ref515808394"/>
       <w:r>
         <w:t xml:space="preserve">Figura </w:t>
       </w:r>
@@ -16758,7 +17271,7 @@
       <w:r>
         <w:t xml:space="preserve"> - Orarul pe mobil</w:t>
       </w:r>
-      <w:bookmarkEnd w:id="36"/>
+      <w:bookmarkEnd w:id="37"/>
     </w:p>
     <w:p>
       <w:pPr>
@@ -16965,7 +17478,21 @@
           <w:lang w:eastAsia="ja-JP"/>
         </w:rPr>
         <w:lastRenderedPageBreak/>
-        <w:t>Am folosit în continuare cele 6 culori aferente disciplinelor și am reorganizat informațiile într-un mod plăcut vizual. La intersecția zilei a săptămânii cu intervalul orar se află un element cu titlul disciplinei și cele mai relevante detalii</w:t>
+        <w:t>Am folosit în continuare cele 6 culori aferente disciplinelor și am reorganizat informațiile într-un mod plăcu</w:t>
+      </w:r>
+      <w:r>
+        <w:rPr>
+          <w:rFonts w:cs="Times New Roman"/>
+          <w:lang w:eastAsia="ja-JP"/>
+        </w:rPr>
+        <w:t>t vizual. La intersecția zilei</w:t>
+      </w:r>
+      <w:r>
+        <w:rPr>
+          <w:rFonts w:cs="Times New Roman"/>
+          <w:lang w:eastAsia="ja-JP"/>
+        </w:rPr>
+        <w:t xml:space="preserve"> săptămânii cu intervalul orar se află un element cu titlul disciplinei și cele mai relevante detalii</w:t>
       </w:r>
       <w:r>
         <w:rPr>
@@ -17038,7 +17565,21 @@
           <w:rFonts w:cs="Times New Roman"/>
           <w:lang w:eastAsia="ja-JP"/>
         </w:rPr>
-        <w:t xml:space="preserve">Butonul ce indică grupa selectată are rolul și de a schimba grupa ce poate fi </w:t>
+        <w:t>Butonul ce indi</w:t>
+      </w:r>
+      <w:r>
+        <w:rPr>
+          <w:rFonts w:cs="Times New Roman"/>
+          <w:lang w:eastAsia="ja-JP"/>
+        </w:rPr>
+        <w:t xml:space="preserve">că grupa selectată are și rolul </w:t>
+      </w:r>
+      <w:r>
+        <w:rPr>
+          <w:rFonts w:cs="Times New Roman"/>
+          <w:lang w:eastAsia="ja-JP"/>
+        </w:rPr>
+        <w:t xml:space="preserve">de a schimba grupa ce poate fi </w:t>
       </w:r>
       <w:r>
         <w:rPr>
@@ -17198,7 +17739,6 @@
           <w:lang w:eastAsia="ja-JP"/>
         </w:rPr>
       </w:pPr>
-      <w:bookmarkStart w:id="37" w:name="_Toc517444038"/>
       <w:r>
         <w:rPr>
           <w:rFonts w:cs="Times New Roman"/>
@@ -17368,7 +17908,28 @@
           <w:lang w:eastAsia="ja-JP"/>
         </w:rPr>
         <w:tab/>
-        <w:t>Toate disciplinele urmăresc același șab</w:t>
+        <w:t>Toate paginile disciplinelor urmăre</w:t>
+      </w:r>
+      <w:r>
+        <w:rPr>
+          <w:rFonts w:cs="Times New Roman"/>
+          <w:lang w:eastAsia="ja-JP"/>
+        </w:rPr>
+        <w:t>s</w:t>
+      </w:r>
+      <w:r>
+        <w:rPr>
+          <w:rFonts w:cs="Times New Roman"/>
+          <w:lang w:eastAsia="ja-JP"/>
+        </w:rPr>
+        <w:t xml:space="preserve">c </w:t>
+      </w:r>
+      <w:r>
+        <w:rPr>
+          <w:rFonts w:cs="Times New Roman"/>
+          <w:lang w:eastAsia="ja-JP"/>
+        </w:rPr>
+        <w:t>același șab</w:t>
       </w:r>
       <w:r>
         <w:rPr>
@@ -17578,6 +18139,13 @@
           <w:rFonts w:cs="Times New Roman"/>
           <w:lang w:eastAsia="ja-JP"/>
         </w:rPr>
+        <w:t>,</w:t>
+      </w:r>
+      <w:r>
+        <w:rPr>
+          <w:rFonts w:cs="Times New Roman"/>
+          <w:lang w:eastAsia="ja-JP"/>
+        </w:rPr>
         <w:t xml:space="preserve"> fiind aceeași la toate disciplinele</w:t>
       </w:r>
       <w:r>
@@ -17585,21 +18153,42 @@
           <w:rFonts w:cs="Times New Roman"/>
           <w:lang w:val="en-US" w:eastAsia="ja-JP"/>
         </w:rPr>
-        <w:t>: media arithmetic</w:t>
-      </w:r>
-      <w:r>
-        <w:rPr>
-          <w:rFonts w:cs="Times New Roman"/>
-          <w:lang w:eastAsia="ja-JP"/>
-        </w:rPr>
-        <w:t>ă dintre examenul de curs și media notelor de seminar.</w:t>
-      </w:r>
-      <w:r>
-        <w:rPr>
-          <w:rFonts w:cs="Times New Roman"/>
-          <w:lang w:eastAsia="ja-JP"/>
-        </w:rPr>
-        <w:t xml:space="preserve"> Tabelul de note din dreapta sus prezintă iconițe </w:t>
+        <w:t>: media arit</w:t>
+      </w:r>
+      <w:r>
+        <w:rPr>
+          <w:rFonts w:cs="Times New Roman"/>
+          <w:lang w:val="en-US" w:eastAsia="ja-JP"/>
+        </w:rPr>
+        <w:t>metic</w:t>
+      </w:r>
+      <w:r>
+        <w:rPr>
+          <w:rFonts w:cs="Times New Roman"/>
+          <w:lang w:eastAsia="ja-JP"/>
+        </w:rPr>
+        <w:t xml:space="preserve">ă dintre </w:t>
+      </w:r>
+      <w:r>
+        <w:rPr>
+          <w:rFonts w:cs="Times New Roman"/>
+          <w:lang w:eastAsia="ja-JP"/>
+        </w:rPr>
+        <w:t xml:space="preserve">nota obținută la </w:t>
+      </w:r>
+      <w:r>
+        <w:rPr>
+          <w:rFonts w:cs="Times New Roman"/>
+          <w:lang w:eastAsia="ja-JP"/>
+        </w:rPr>
+        <w:t>examenul de curs și media notelor de seminar.</w:t>
+      </w:r>
+      <w:r>
+        <w:rPr>
+          <w:rFonts w:cs="Times New Roman"/>
+          <w:lang w:eastAsia="ja-JP"/>
+        </w:rPr>
+        <w:t xml:space="preserve"> Tabelul de note din dreapta sus prezintă iconițe de informare în cazul în care studentul este curios cum a fost obținută nota </w:t>
       </w:r>
       <w:r>
         <w:rPr>
@@ -17607,7 +18196,7 @@
           <w:lang w:eastAsia="ja-JP"/>
         </w:rPr>
         <w:lastRenderedPageBreak/>
-        <w:t>de informare în cazul în care studentul este curios cum a fost obținută nota respectivă.</w:t>
+        <w:t>respectivă.</w:t>
       </w:r>
       <w:r>
         <w:rPr>
@@ -17690,6 +18279,9 @@
         <w:t>20</w:t>
       </w:r>
       <w:r>
+        <w:rPr>
+          <w:noProof/>
+        </w:rPr>
         <w:fldChar w:fldCharType="end"/>
       </w:r>
       <w:r>
@@ -17808,6 +18400,9 @@
               <w:t>21</w:t>
             </w:r>
             <w:r>
+              <w:rPr>
+                <w:noProof/>
+              </w:rPr>
               <w:fldChar w:fldCharType="end"/>
             </w:r>
             <w:r>
@@ -17909,6 +18504,9 @@
               <w:t>22</w:t>
             </w:r>
             <w:r>
+              <w:rPr>
+                <w:noProof/>
+              </w:rPr>
               <w:fldChar w:fldCharType="end"/>
             </w:r>
             <w:r>
@@ -17984,7 +18582,21 @@
           <w:rFonts w:cs="Times New Roman"/>
           <w:lang w:eastAsia="ja-JP"/>
         </w:rPr>
-        <w:t>minim de prezențe pentru promovarea și numărul de absențe.</w:t>
+        <w:t>min</w:t>
+      </w:r>
+      <w:r>
+        <w:rPr>
+          <w:rFonts w:cs="Times New Roman"/>
+          <w:lang w:eastAsia="ja-JP"/>
+        </w:rPr>
+        <w:t>im de prezențe pentru promovare</w:t>
+      </w:r>
+      <w:r>
+        <w:rPr>
+          <w:rFonts w:cs="Times New Roman"/>
+          <w:lang w:eastAsia="ja-JP"/>
+        </w:rPr>
+        <w:t xml:space="preserve"> și numărul de absențe.</w:t>
       </w:r>
     </w:p>
     <w:p>
@@ -18019,7 +18631,42 @@
           <w:rFonts w:cs="Times New Roman"/>
           <w:lang w:eastAsia="ja-JP"/>
         </w:rPr>
-        <w:t>Pentru a plăti taxe, studenții trebuie să se intereseze care sunt codurile corespunzătoare refacerii activității unei discipline sau a plății taxei semestriale, etc. și apoi să le precizeze în timpul plății la bancă. O experiență mai plăcută și mai comodă ar fi simplificarea acestui proces prin ascunderea acestor coduri în spatele unui program ce oferă posibilitatea plății online</w:t>
+        <w:t xml:space="preserve">Pentru a plăti taxe, studenții trebuie să se intereseze care sunt codurile </w:t>
+      </w:r>
+      <w:r>
+        <w:rPr>
+          <w:rFonts w:cs="Times New Roman"/>
+          <w:lang w:eastAsia="ja-JP"/>
+        </w:rPr>
+        <w:t>pentru</w:t>
+      </w:r>
+      <w:r>
+        <w:rPr>
+          <w:rFonts w:cs="Times New Roman"/>
+          <w:lang w:val="en-US" w:eastAsia="ja-JP"/>
+        </w:rPr>
+        <w:t>:</w:t>
+      </w:r>
+      <w:r>
+        <w:rPr>
+          <w:rFonts w:cs="Times New Roman"/>
+          <w:lang w:eastAsia="ja-JP"/>
+        </w:rPr>
+        <w:t xml:space="preserve"> refacerii a</w:t>
+      </w:r>
+      <w:r>
+        <w:rPr>
+          <w:rFonts w:cs="Times New Roman"/>
+          <w:lang w:eastAsia="ja-JP"/>
+        </w:rPr>
+        <w:t>ctivității unei discipline sau</w:t>
+      </w:r>
+      <w:r>
+        <w:rPr>
+          <w:rFonts w:cs="Times New Roman"/>
+          <w:lang w:eastAsia="ja-JP"/>
+        </w:rPr>
+        <w:t xml:space="preserve"> plății taxei semestriale, etc. și apoi să le precizeze în timpul plății la bancă. O experiență mai plăcută și mai comodă ar fi simplificarea acestui proces prin ascunderea acestor coduri în spatele unui program ce oferă posibilitatea plății online</w:t>
       </w:r>
       <w:r>
         <w:rPr>
@@ -18047,13 +18694,13 @@
           <w:rFonts w:cs="Times New Roman"/>
           <w:lang w:eastAsia="ja-JP"/>
         </w:rPr>
-      </w:r>
-      <w:r>
-        <w:rPr>
-          <w:rFonts w:cs="Times New Roman"/>
-          <w:lang w:eastAsia="ja-JP"/>
-        </w:rPr>
         <w:instrText xml:space="preserve"> \* MERGEFORMAT </w:instrText>
+      </w:r>
+      <w:r>
+        <w:rPr>
+          <w:rFonts w:cs="Times New Roman"/>
+          <w:lang w:eastAsia="ja-JP"/>
+        </w:rPr>
       </w:r>
       <w:r>
         <w:rPr>
@@ -18183,6 +18830,9 @@
         <w:t>23</w:t>
       </w:r>
       <w:r>
+        <w:rPr>
+          <w:noProof/>
+        </w:rPr>
         <w:fldChar w:fldCharType="end"/>
       </w:r>
       <w:r>
@@ -18404,6 +19054,9 @@
         <w:t>24</w:t>
       </w:r>
       <w:r>
+        <w:rPr>
+          <w:noProof/>
+        </w:rPr>
         <w:fldChar w:fldCharType="end"/>
       </w:r>
       <w:r>
@@ -18421,7 +19074,28 @@
           <w:rFonts w:cs="Times New Roman"/>
           <w:lang w:eastAsia="ja-JP"/>
         </w:rPr>
-        <w:t>La finalul meniului se vor găsi câteva link-uri folositoare precum pagina Universității iar în cazul device-urilor mobile, se observă link-ul spre delogarea din aplicație.</w:t>
+        <w:t xml:space="preserve">La finalul meniului se vor găsi câteva link-uri folositoare precum pagina </w:t>
+      </w:r>
+      <w:r>
+        <w:rPr>
+          <w:rFonts w:cs="Times New Roman"/>
+          <w:lang w:eastAsia="ja-JP"/>
+        </w:rPr>
+        <w:t xml:space="preserve">oficială </w:t>
+      </w:r>
+      <w:r>
+        <w:rPr>
+          <w:rFonts w:cs="Times New Roman"/>
+          <w:lang w:eastAsia="ja-JP"/>
+        </w:rPr>
+        <w:t xml:space="preserve">a </w:t>
+      </w:r>
+      <w:r>
+        <w:rPr>
+          <w:rFonts w:cs="Times New Roman"/>
+          <w:lang w:eastAsia="ja-JP"/>
+        </w:rPr>
+        <w:t>Universității iar în cazul device-urilor mobile, se observă link-ul spre delogarea din aplicație.</w:t>
       </w:r>
     </w:p>
     <w:p>
@@ -18443,11 +19117,12 @@
         <w:pStyle w:val="Heading2"/>
         <w:spacing w:line="360" w:lineRule="auto"/>
       </w:pPr>
+      <w:bookmarkStart w:id="42" w:name="_Toc517532185"/>
       <w:r>
         <w:lastRenderedPageBreak/>
         <w:t>User interface</w:t>
       </w:r>
-      <w:bookmarkEnd w:id="37"/>
+      <w:bookmarkEnd w:id="42"/>
     </w:p>
     <w:p/>
     <w:p>
@@ -18562,7 +19237,21 @@
           <w:rFonts w:cs="Times New Roman"/>
           <w:lang w:eastAsia="ja-JP"/>
         </w:rPr>
-        <w:t xml:space="preserve">, notificări, situația generală a disciplinelor și ultimele modificări aferente acestora). Culorile folosite sunt neutre, gri-urile fiind folosite pentru a nu distrage atenția utilizatorului de la ce este mai </w:t>
+        <w:t xml:space="preserve">, notificări, situația generală a disciplinelor și ultimele modificări aferente acestora). Culorile folosite sunt neutre, gri-urile fiind </w:t>
+      </w:r>
+      <w:r>
+        <w:rPr>
+          <w:rFonts w:cs="Times New Roman"/>
+          <w:lang w:eastAsia="ja-JP"/>
+        </w:rPr>
+        <w:t>alese</w:t>
+      </w:r>
+      <w:r>
+        <w:rPr>
+          <w:rFonts w:cs="Times New Roman"/>
+          <w:lang w:eastAsia="ja-JP"/>
+        </w:rPr>
+        <w:t xml:space="preserve"> pentru a nu distrage atenția utilizatorului de la ce este mai </w:t>
       </w:r>
       <w:r>
         <w:rPr>
@@ -18814,7 +19503,7 @@
         <w:pStyle w:val="Caption"/>
         <w:jc w:val="center"/>
       </w:pPr>
-      <w:bookmarkStart w:id="42" w:name="_Ref515807168"/>
+      <w:bookmarkStart w:id="43" w:name="_Ref515807168"/>
       <w:r>
         <w:t xml:space="preserve">Figura </w:t>
       </w:r>
@@ -18848,7 +19537,7 @@
       <w:r>
         <w:t>FIIDashboard - wireframe făcut pentru pagina de start</w:t>
       </w:r>
-      <w:bookmarkEnd w:id="42"/>
+      <w:bookmarkEnd w:id="43"/>
     </w:p>
     <w:p>
       <w:pPr>
@@ -18906,7 +19595,7 @@
           <w:noProof/>
         </w:rPr>
       </w:pPr>
-      <w:bookmarkStart w:id="43" w:name="_Ref515807239"/>
+      <w:bookmarkStart w:id="44" w:name="_Ref515807239"/>
       <w:r>
         <w:t xml:space="preserve">Figura </w:t>
       </w:r>
@@ -18940,7 +19629,7 @@
         </w:rPr>
         <w:t xml:space="preserve"> pentru FIIDashboard – prezentarea unor elemente generice</w:t>
       </w:r>
-      <w:bookmarkEnd w:id="43"/>
+      <w:bookmarkEnd w:id="44"/>
     </w:p>
     <w:p>
       <w:pPr>
@@ -19094,37 +19783,19 @@
         <w:rPr>
           <w:rFonts w:cs="Times New Roman"/>
         </w:rPr>
-        <w:t xml:space="preserve">Primele mockup-uri create au avut în vedere atmosfera generală a aplicației (look and feel) și nu sunt complete deoarece nu vizează toate paginile și nu prezintă toate datele </w:t>
-      </w:r>
-      <w:r>
-        <w:rPr>
-          <w:rFonts w:cs="Times New Roman"/>
-        </w:rPr>
-        <w:t xml:space="preserve">și funcționalitățile </w:t>
-      </w:r>
-      <w:r>
-        <w:rPr>
-          <w:rFonts w:cs="Times New Roman"/>
-        </w:rPr>
-        <w:t xml:space="preserve">ce doresc a fi </w:t>
-      </w:r>
-      <w:r>
-        <w:rPr>
-          <w:rFonts w:cs="Times New Roman"/>
-        </w:rPr>
-        <w:t>implementate</w:t>
-      </w:r>
-      <w:r>
-        <w:rPr>
-          <w:rFonts w:cs="Times New Roman"/>
-        </w:rPr>
-        <w:t>.</w:t>
-      </w:r>
-      <w:r>
-        <w:rPr>
-          <w:rFonts w:cs="Times New Roman"/>
-        </w:rPr>
-        <w:t xml:space="preserve"> De obicei designer-ul și dezvoltatorul sunt persone diferite, însă în acest caz am continuat design-ul prin implementarea acestuia</w:t>
+        <w:t>Primele mockup-uri create au avut în vedere atmosfera generală a aplicației (lo</w:t>
+      </w:r>
+      <w:r>
+        <w:rPr>
+          <w:rFonts w:cs="Times New Roman"/>
+        </w:rPr>
+        <w:t xml:space="preserve">ok and feel). </w:t>
+      </w:r>
+      <w:r>
+        <w:rPr>
+          <w:rFonts w:cs="Times New Roman"/>
+        </w:rPr>
+        <w:t>De obicei designer-ul și dezvoltatorul sunt persone diferite, însă în acest caz am continuat design-ul prin implementarea acestuia</w:t>
       </w:r>
       <w:r>
         <w:rPr>
@@ -19303,6 +19974,19 @@
     </w:p>
     <w:p>
       <w:pPr>
+        <w:rPr>
+          <w:rFonts w:cs="Times New Roman"/>
+        </w:rPr>
+      </w:pPr>
+      <w:r>
+        <w:rPr>
+          <w:rFonts w:cs="Times New Roman"/>
+        </w:rPr>
+        <w:br w:type="page"/>
+      </w:r>
+    </w:p>
+    <w:p>
+      <w:pPr>
         <w:keepNext/>
         <w:spacing w:line="360" w:lineRule="auto"/>
         <w:jc w:val="center"/>
@@ -19312,6 +19996,7 @@
           <w:noProof/>
           <w:lang w:eastAsia="ro-RO"/>
         </w:rPr>
+        <w:lastRenderedPageBreak/>
         <w:drawing>
           <wp:inline distT="0" distB="0" distL="0" distR="0" wp14:anchorId="79D289A9" wp14:editId="75E23727">
             <wp:extent cx="5760085" cy="3318510"/>
@@ -19354,7 +20039,7 @@
         <w:pStyle w:val="Caption"/>
         <w:jc w:val="center"/>
       </w:pPr>
-      <w:bookmarkStart w:id="44" w:name="_Ref515807283"/>
+      <w:bookmarkStart w:id="45" w:name="_Ref515807283"/>
       <w:r>
         <w:t xml:space="preserve">Figura </w:t>
       </w:r>
@@ -19382,7 +20067,7 @@
       <w:r>
         <w:t xml:space="preserve"> - Mockup inițial pentru pagina de login FIIDashboard</w:t>
       </w:r>
-      <w:bookmarkEnd w:id="44"/>
+      <w:bookmarkEnd w:id="45"/>
     </w:p>
     <w:p/>
     <w:p>
@@ -19394,7 +20079,6 @@
           <w:noProof/>
           <w:lang w:eastAsia="ro-RO"/>
         </w:rPr>
-        <w:lastRenderedPageBreak/>
         <w:drawing>
           <wp:inline distT="0" distB="0" distL="0" distR="0" wp14:anchorId="2D899D56" wp14:editId="4817404C">
             <wp:extent cx="5760085" cy="3314700"/>
@@ -19437,7 +20121,7 @@
         <w:pStyle w:val="Caption"/>
         <w:jc w:val="center"/>
       </w:pPr>
-      <w:bookmarkStart w:id="45" w:name="_Ref515807285"/>
+      <w:bookmarkStart w:id="46" w:name="_Ref515807285"/>
       <w:r>
         <w:t xml:space="preserve">Figura </w:t>
       </w:r>
@@ -19465,7 +20149,7 @@
       <w:r>
         <w:t xml:space="preserve"> - Mockup inițial al paginii de start</w:t>
       </w:r>
-      <w:bookmarkEnd w:id="45"/>
+      <w:bookmarkEnd w:id="46"/>
     </w:p>
     <w:p>
       <w:pPr>
@@ -19520,7 +20204,7 @@
         <w:pStyle w:val="Caption"/>
         <w:jc w:val="center"/>
       </w:pPr>
-      <w:bookmarkStart w:id="46" w:name="_Ref515807287"/>
+      <w:bookmarkStart w:id="47" w:name="_Ref515807287"/>
       <w:r>
         <w:t xml:space="preserve">Figura </w:t>
       </w:r>
@@ -19548,7 +20232,7 @@
       <w:r>
         <w:t xml:space="preserve"> - Mockup detaliat pentru meniul aplicației</w:t>
       </w:r>
-      <w:bookmarkEnd w:id="46"/>
+      <w:bookmarkEnd w:id="47"/>
     </w:p>
     <w:p>
       <w:pPr>
@@ -19592,13 +20276,25 @@
         <w:rPr>
           <w:rFonts w:cs="Times New Roman"/>
         </w:rPr>
-        <w:t xml:space="preserve"> Nu </w:t>
-      </w:r>
-      <w:r>
-        <w:rPr>
-          <w:rFonts w:cs="Times New Roman"/>
-        </w:rPr>
-        <w:t>am creat și un prototip deoarece se poate arăta drept demo aplicația implementată.</w:t>
+        <w:t xml:space="preserve"> </w:t>
+      </w:r>
+      <w:r>
+        <w:rPr>
+          <w:rFonts w:cs="Times New Roman"/>
+        </w:rPr>
+        <w:t>Prototipul a fost înlocuit cu o aplicație Angular</w:t>
+      </w:r>
+      <w:r>
+        <w:rPr>
+          <w:rFonts w:cs="Times New Roman"/>
+        </w:rPr>
+        <w:t xml:space="preserve"> pentru a oferi</w:t>
+      </w:r>
+      <w:r>
+        <w:rPr>
+          <w:rFonts w:cs="Times New Roman"/>
+        </w:rPr>
+        <w:t xml:space="preserve"> mai multă libertate în ceea ce privește interacțiunea.</w:t>
       </w:r>
     </w:p>
     <w:p>
@@ -19606,11 +20302,11 @@
         <w:pStyle w:val="Heading2"/>
         <w:spacing w:line="360" w:lineRule="auto"/>
       </w:pPr>
-      <w:bookmarkStart w:id="47" w:name="_Toc517444039"/>
+      <w:bookmarkStart w:id="48" w:name="_Toc517532186"/>
       <w:r>
         <w:t>UI development</w:t>
       </w:r>
-      <w:bookmarkEnd w:id="47"/>
+      <w:bookmarkEnd w:id="48"/>
     </w:p>
     <w:p>
       <w:pPr>
@@ -19669,35 +20365,7 @@
           <w:rFonts w:cs="Times New Roman"/>
           <w:lang w:eastAsia="ja-JP"/>
         </w:rPr>
-        <w:t xml:space="preserve"> foarte mari, ci lă</w:t>
-      </w:r>
-      <w:r>
-        <w:rPr>
-          <w:rFonts w:cs="Times New Roman"/>
-          <w:lang w:eastAsia="ja-JP"/>
-        </w:rPr>
-        <w:t>sând asta doar în seama browser</w:t>
-      </w:r>
-      <w:r>
-        <w:rPr>
-          <w:rFonts w:cs="Times New Roman"/>
-          <w:lang w:eastAsia="ja-JP"/>
-        </w:rPr>
-        <w:t>-</w:t>
-      </w:r>
-      <w:r>
-        <w:rPr>
-          <w:rFonts w:cs="Times New Roman"/>
-          <w:lang w:eastAsia="ja-JP"/>
-        </w:rPr>
-        <w:t>u</w:t>
-      </w:r>
-      <w:r>
-        <w:rPr>
-          <w:rFonts w:cs="Times New Roman"/>
-          <w:lang w:eastAsia="ja-JP"/>
-        </w:rPr>
-        <w:t>lui.</w:t>
+        <w:t xml:space="preserve"> foarte mari.</w:t>
       </w:r>
     </w:p>
     <w:p>
@@ -19736,7 +20404,21 @@
           <w:rFonts w:cs="Times New Roman"/>
           <w:lang w:eastAsia="ja-JP"/>
         </w:rPr>
-        <w:t xml:space="preserve"> un avantaj pentru lucrul cu componente, există și o cantitate mare de stil comun/generic ce trebuie organizat. Nu trebuie să abuzăm componentele dacă structura HTML este extrem de simplă și logica lipsește (e.g. </w:t>
+        <w:t xml:space="preserve"> un avantaj pentru lucrul cu componente, există și o cantitate mare de stil comun/generic ce trebuie organizat. Nu trebuie să abuzăm </w:t>
+      </w:r>
+      <w:r>
+        <w:rPr>
+          <w:rFonts w:cs="Times New Roman"/>
+          <w:lang w:eastAsia="ja-JP"/>
+        </w:rPr>
+        <w:t>de componente</w:t>
+      </w:r>
+      <w:r>
+        <w:rPr>
+          <w:rFonts w:cs="Times New Roman"/>
+          <w:lang w:eastAsia="ja-JP"/>
+        </w:rPr>
+        <w:t xml:space="preserve"> dacă structura HTML este extrem de simplă și logica lipsește (e.g. </w:t>
       </w:r>
       <w:r>
         <w:rPr>
@@ -19750,7 +20432,21 @@
           <w:rFonts w:cs="Times New Roman"/>
           <w:lang w:eastAsia="ja-JP"/>
         </w:rPr>
-        <w:t xml:space="preserve"> se repetă în aplicație, însă nu are rost să creăm o componentă, ci vom folosi doar fișiere scss).</w:t>
+        <w:t xml:space="preserve"> se repetă în aplicație, însă nu are rost să creăm o componentă, ci vom folosi doar fișiere </w:t>
+      </w:r>
+      <w:r>
+        <w:rPr>
+          <w:rFonts w:cs="Times New Roman"/>
+          <w:lang w:eastAsia="ja-JP"/>
+        </w:rPr>
+        <w:t>SCSS</w:t>
+      </w:r>
+      <w:r>
+        <w:rPr>
+          <w:rFonts w:cs="Times New Roman"/>
+          <w:lang w:eastAsia="ja-JP"/>
+        </w:rPr>
+        <w:t>).</w:t>
       </w:r>
     </w:p>
     <w:p>
@@ -19818,7 +20514,7 @@
           <w:lang w:eastAsia="ja-JP"/>
         </w:rPr>
       </w:pPr>
-      <w:bookmarkStart w:id="48" w:name="_Ref515807318"/>
+      <w:bookmarkStart w:id="49" w:name="_Ref515807318"/>
       <w:r>
         <w:t xml:space="preserve">Figura </w:t>
       </w:r>
@@ -19852,7 +20548,7 @@
       <w:r>
         <w:t>Arhitectura stilurilor SCSS</w:t>
       </w:r>
-      <w:bookmarkEnd w:id="48"/>
+      <w:bookmarkEnd w:id="49"/>
     </w:p>
     <w:p>
       <w:pPr>
@@ -20344,18 +21040,7 @@
                 <w:szCs w:val="20"/>
                 <w:lang w:eastAsia="ro-RO"/>
               </w:rPr>
-              <w:t>),</w:t>
-            </w:r>
-            <w:r>
-              <w:rPr>
-                <w:rFonts w:ascii="Courier New" w:eastAsia="Times New Roman" w:hAnsi="Courier New" w:cs="Courier New"/>
-                <w:b/>
-                <w:color w:val="AFBAD4"/>
-                <w:sz w:val="20"/>
-                <w:szCs w:val="20"/>
-                <w:lang w:eastAsia="ro-RO"/>
-              </w:rPr>
-              <w:t xml:space="preserve"> </w:t>
+              <w:t xml:space="preserve">), </w:t>
             </w:r>
             <w:r>
               <w:rPr>
@@ -20421,7 +21106,7 @@
           <w:lang w:val="fr-FR"/>
         </w:rPr>
       </w:pPr>
-      <w:bookmarkStart w:id="49" w:name="_Ref517454243"/>
+      <w:bookmarkStart w:id="50" w:name="_Ref517454243"/>
       <w:r>
         <w:t xml:space="preserve">Tabela </w:t>
       </w:r>
@@ -20441,6 +21126,9 @@
         <w:t>2</w:t>
       </w:r>
       <w:r>
+        <w:rPr>
+          <w:noProof/>
+        </w:rPr>
         <w:fldChar w:fldCharType="end"/>
       </w:r>
       <w:r>
@@ -20452,7 +21140,7 @@
         </w:rPr>
         <w:t xml:space="preserve"> - funcție cu nume sugestiv pentru obținerea unei culori dintr-un map</w:t>
       </w:r>
-      <w:bookmarkEnd w:id="49"/>
+      <w:bookmarkEnd w:id="50"/>
     </w:p>
     <w:p>
       <w:pPr>
@@ -21221,7 +21909,7 @@
           <w:lang w:val="fr-FR"/>
         </w:rPr>
       </w:pPr>
-      <w:bookmarkStart w:id="50" w:name="_Ref517454873"/>
+      <w:bookmarkStart w:id="51" w:name="_Ref517454873"/>
       <w:r>
         <w:t xml:space="preserve">Tabela </w:t>
       </w:r>
@@ -21241,12 +21929,15 @@
         <w:t>3</w:t>
       </w:r>
       <w:r>
+        <w:rPr>
+          <w:noProof/>
+        </w:rPr>
         <w:fldChar w:fldCharType="end"/>
       </w:r>
       <w:r>
         <w:t xml:space="preserve"> - Media queries folosite în FIIDashboard</w:t>
       </w:r>
-      <w:bookmarkEnd w:id="50"/>
+      <w:bookmarkEnd w:id="51"/>
     </w:p>
     <w:p>
       <w:pPr>
@@ -21264,7 +21955,10 @@
         <w:t>mixin-urile</w:t>
       </w:r>
       <w:r>
-        <w:t xml:space="preserve"> ce sunt blocuri de cod ce se pot repeta în diverse componente sau ce pot fi aplicate o singură dată global</w:t>
+        <w:t>, care</w:t>
+      </w:r>
+      <w:r>
+        <w:t xml:space="preserve"> sunt blocuri de cod ce se pot repeta în diverse componente sau ce pot fi aplicate o singură dată global</w:t>
       </w:r>
     </w:p>
     <w:p>
@@ -21304,7 +21998,13 @@
         <w:t xml:space="preserve">- </w:t>
       </w:r>
       <w:r>
-        <w:t xml:space="preserve">culorile de bază ale aplicației care nu sunt neutre),  </w:t>
+        <w:t>culorile de bază al</w:t>
+      </w:r>
+      <w:r>
+        <w:t>e aplicației</w:t>
+      </w:r>
+      <w:r>
+        <w:t xml:space="preserve">),  </w:t>
       </w:r>
       <w:r>
         <w:t>„accents” - accentele de culoare și „mono” - culorile neutre ale aplicației</w:t>
@@ -21316,10 +22016,22 @@
         <w:rPr>
           <w:i/>
         </w:rPr>
+        <w:t>adjust-</w:t>
+      </w:r>
+      <w:r>
+        <w:rPr>
+          <w:i/>
+        </w:rPr>
         <w:t>hue</w:t>
       </w:r>
       <w:r>
-        <w:t xml:space="preserve"> din scss, am rotit axa culorile oprindu-mă în 5 puncte ale axei</w:t>
+        <w:t xml:space="preserve"> din </w:t>
+      </w:r>
+      <w:r>
+        <w:t>SCSS</w:t>
+      </w:r>
+      <w:r>
+        <w:t>, am rotit axa culorile oprindu-mă în 5 puncte ale axei</w:t>
       </w:r>
       <w:r>
         <w:t xml:space="preserve"> (vezi Tabelul</w:t>
@@ -22538,7 +23250,7 @@
         <w:pStyle w:val="Caption"/>
         <w:jc w:val="center"/>
       </w:pPr>
-      <w:bookmarkStart w:id="51" w:name="_Ref517454797"/>
+      <w:bookmarkStart w:id="52" w:name="_Ref517454797"/>
       <w:r>
         <w:lastRenderedPageBreak/>
         <w:t xml:space="preserve">Tabela </w:t>
@@ -22559,12 +23271,15 @@
         <w:t>4</w:t>
       </w:r>
       <w:r>
+        <w:rPr>
+          <w:noProof/>
+        </w:rPr>
         <w:fldChar w:fldCharType="end"/>
       </w:r>
       <w:r>
         <w:t xml:space="preserve"> - Generarea culorilor de accent</w:t>
       </w:r>
-      <w:bookmarkEnd w:id="51"/>
+      <w:bookmarkEnd w:id="52"/>
     </w:p>
     <w:p>
       <w:pPr>
@@ -22572,7 +23287,13 @@
         <w:ind w:firstLine="360"/>
       </w:pPr>
       <w:r>
-        <w:t xml:space="preserve">Aceste fișiere parțiale au fost adunate într-un alt parțial numit </w:t>
+        <w:t xml:space="preserve">Aceste fișiere parțiale au </w:t>
+      </w:r>
+      <w:r>
+        <w:t>fost adunate într-un fișier</w:t>
+      </w:r>
+      <w:r>
+        <w:t xml:space="preserve"> numit </w:t>
       </w:r>
       <w:r>
         <w:rPr>
@@ -22672,6 +23393,7 @@
           <w:id w:val="-1316564706"/>
           <w:citation/>
         </w:sdtPr>
+        <w:sdtEndPr/>
         <w:sdtContent>
           <w:r>
             <w:fldChar w:fldCharType="begin"/>
@@ -22863,7 +23585,19 @@
         <w:rPr>
           <w:color w:val="000000" w:themeColor="text1"/>
         </w:rPr>
-        <w:t>În mare, șablonul CSSComb pe l-am folosit este următorul:</w:t>
+        <w:t xml:space="preserve">În mare, șablonul CSSComb pe </w:t>
+      </w:r>
+      <w:r>
+        <w:rPr>
+          <w:color w:val="000000" w:themeColor="text1"/>
+        </w:rPr>
+        <w:t xml:space="preserve">care </w:t>
+      </w:r>
+      <w:r>
+        <w:rPr>
+          <w:color w:val="000000" w:themeColor="text1"/>
+        </w:rPr>
+        <w:t>l-am folosit este următorul:</w:t>
       </w:r>
     </w:p>
     <w:p>
@@ -23105,8 +23839,6 @@
           <w:rFonts w:eastAsia="Times New Roman" w:cs="Times New Roman"/>
         </w:rPr>
       </w:pPr>
-      <w:bookmarkStart w:id="52" w:name="_GoBack"/>
-      <w:bookmarkEnd w:id="52"/>
       <w:r>
         <w:rPr>
           <w:color w:val="000000" w:themeColor="text1"/>
@@ -23130,7 +23862,7 @@
       <w:pPr>
         <w:pStyle w:val="Heading1"/>
       </w:pPr>
-      <w:bookmarkStart w:id="53" w:name="_Toc517444040"/>
+      <w:bookmarkStart w:id="53" w:name="_Toc517532187"/>
       <w:r>
         <w:lastRenderedPageBreak/>
         <w:t>Posibile îmbunătățiri</w:t>
@@ -23162,7 +23894,7 @@
         <w:rPr>
           <w:rFonts w:eastAsia="Times New Roman" w:cs="Times New Roman"/>
         </w:rPr>
-        <w:t>roiectul actual s-a bazat pe experiența proprie și pe postările studenților de pe F</w:t>
+        <w:t>roiectul s-a bazat pe experiența proprie și pe postările studenților de pe F</w:t>
       </w:r>
       <w:r>
         <w:rPr>
@@ -23186,19 +23918,49 @@
         <w:rPr>
           <w:rFonts w:eastAsia="Times New Roman" w:cs="Times New Roman"/>
         </w:rPr>
-        <w:t xml:space="preserve"> studii și statistici pentru a stabili principalele probleme </w:t>
-      </w:r>
-      <w:r>
-        <w:rPr>
-          <w:rFonts w:eastAsia="Times New Roman" w:cs="Times New Roman"/>
-        </w:rPr>
-        <w:t>la</w:t>
-      </w:r>
-      <w:r>
-        <w:rPr>
-          <w:rFonts w:eastAsia="Times New Roman" w:cs="Times New Roman"/>
-        </w:rPr>
-        <w:t xml:space="preserve"> funcționalitățile oferite în mod curent de </w:t>
+        <w:t xml:space="preserve"> studii și statistici </w:t>
+      </w:r>
+      <w:r>
+        <w:rPr>
+          <w:rFonts w:eastAsia="Times New Roman" w:cs="Times New Roman"/>
+        </w:rPr>
+        <w:t>în vederea</w:t>
+      </w:r>
+      <w:r>
+        <w:rPr>
+          <w:rFonts w:eastAsia="Times New Roman" w:cs="Times New Roman"/>
+        </w:rPr>
+        <w:t xml:space="preserve"> stabili</w:t>
+      </w:r>
+      <w:r>
+        <w:rPr>
+          <w:rFonts w:eastAsia="Times New Roman" w:cs="Times New Roman"/>
+        </w:rPr>
+        <w:t>rii</w:t>
+      </w:r>
+      <w:r>
+        <w:rPr>
+          <w:rFonts w:eastAsia="Times New Roman" w:cs="Times New Roman"/>
+        </w:rPr>
+        <w:t xml:space="preserve"> principalele probleme </w:t>
+      </w:r>
+      <w:r>
+        <w:rPr>
+          <w:rFonts w:eastAsia="Times New Roman" w:cs="Times New Roman"/>
+        </w:rPr>
+        <w:t>ale</w:t>
+      </w:r>
+      <w:r>
+        <w:rPr>
+          <w:rFonts w:eastAsia="Times New Roman" w:cs="Times New Roman"/>
+        </w:rPr>
+        <w:t xml:space="preserve"> funcționalităților</w:t>
+      </w:r>
+      <w:r>
+        <w:rPr>
+          <w:rFonts w:eastAsia="Times New Roman" w:cs="Times New Roman"/>
+        </w:rPr>
+        <w:t xml:space="preserve"> oferite în mod curent de </w:t>
       </w:r>
       <w:r>
         <w:rPr>
@@ -23216,13 +23978,31 @@
         <w:rPr>
           <w:rFonts w:eastAsia="Times New Roman" w:cs="Times New Roman"/>
         </w:rPr>
+        <w:t>,</w:t>
+      </w:r>
+      <w:r>
+        <w:rPr>
+          <w:rFonts w:eastAsia="Times New Roman" w:cs="Times New Roman"/>
+        </w:rPr>
         <w:t xml:space="preserve"> și</w:t>
       </w:r>
       <w:r>
         <w:rPr>
           <w:rFonts w:eastAsia="Times New Roman" w:cs="Times New Roman"/>
         </w:rPr>
-        <w:t xml:space="preserve"> frustrările și dorințele studenților aferente unei asemenea platforme educaționale. </w:t>
+        <w:t xml:space="preserve"> frustrările și dorințele studenților </w:t>
+      </w:r>
+      <w:r>
+        <w:rPr>
+          <w:rFonts w:eastAsia="Times New Roman" w:cs="Times New Roman"/>
+        </w:rPr>
+        <w:t xml:space="preserve">legate de </w:t>
+      </w:r>
+      <w:r>
+        <w:rPr>
+          <w:rFonts w:eastAsia="Times New Roman" w:cs="Times New Roman"/>
+        </w:rPr>
+        <w:t xml:space="preserve">asemenea platforme educaționale. </w:t>
       </w:r>
     </w:p>
     <w:p>
@@ -23250,7 +24030,13 @@
         <w:rPr>
           <w:rFonts w:eastAsia="Times New Roman" w:cs="Times New Roman"/>
         </w:rPr>
-        <w:t xml:space="preserve"> poate începe sau continua și dacă aplicația deja există: folosind chestionare</w:t>
+        <w:t xml:space="preserve"> poate continua chiar</w:t>
+      </w:r>
+      <w:r>
+        <w:rPr>
+          <w:rFonts w:eastAsia="Times New Roman" w:cs="Times New Roman"/>
+        </w:rPr>
+        <w:t xml:space="preserve"> dacă aplicația deja există: folosind chestionare</w:t>
       </w:r>
       <w:r>
         <w:rPr>
@@ -23516,7 +24302,19 @@
         <w:rPr>
           <w:rFonts w:eastAsia="Times New Roman" w:cs="Times New Roman"/>
         </w:rPr>
-        <w:t>Luând în considerare faptul că studenții întreabă mereu pe grupurile de Facebook cum poate fi contactat un anumit profesor, ar fi de mare ajutor o pagină special creată pentru a găsi datele lor de contact.</w:t>
+        <w:t xml:space="preserve">Luând în considerare faptul că studenții întreabă mereu pe grupurile de Facebook cum poate fi contactat un anumit profesor, ar fi de mare ajutor o pagină special creată pentru a găsi datele </w:t>
+      </w:r>
+      <w:r>
+        <w:rPr>
+          <w:rFonts w:eastAsia="Times New Roman" w:cs="Times New Roman"/>
+        </w:rPr>
+        <w:t>acestora</w:t>
+      </w:r>
+      <w:r>
+        <w:rPr>
+          <w:rFonts w:eastAsia="Times New Roman" w:cs="Times New Roman"/>
+        </w:rPr>
+        <w:t xml:space="preserve"> de contact.</w:t>
       </w:r>
     </w:p>
     <w:p>
@@ -23676,7 +24474,7 @@
       <w:r>
         <w:br w:type="page"/>
       </w:r>
-      <w:bookmarkStart w:id="54" w:name="_Toc517444041"/>
+      <w:bookmarkStart w:id="54" w:name="_Toc517532188"/>
       <w:r>
         <w:lastRenderedPageBreak/>
         <w:t>Concluzii</w:t>
@@ -23755,7 +24553,19 @@
         <w:rPr>
           <w:rFonts w:eastAsia="Times New Roman" w:cs="Times New Roman"/>
         </w:rPr>
-        <w:t xml:space="preserve">găsirea site-ului uni profesor sau a unei pagini din acel site, </w:t>
+        <w:t>găsirea site-ului un</w:t>
+      </w:r>
+      <w:r>
+        <w:rPr>
+          <w:rFonts w:eastAsia="Times New Roman" w:cs="Times New Roman"/>
+        </w:rPr>
+        <w:t>u</w:t>
+      </w:r>
+      <w:r>
+        <w:rPr>
+          <w:rFonts w:eastAsia="Times New Roman" w:cs="Times New Roman"/>
+        </w:rPr>
+        <w:t xml:space="preserve">i profesor sau a unei pagini din acel site, </w:t>
       </w:r>
       <w:r>
         <w:rPr>
@@ -23982,19 +24792,31 @@
         <w:rPr>
           <w:rFonts w:eastAsia="Times New Roman" w:cs="Times New Roman"/>
         </w:rPr>
-        <w:t xml:space="preserve">wireframe-ul, mockup-ul iar prototipul a fost </w:t>
-      </w:r>
-      <w:r>
-        <w:rPr>
-          <w:rFonts w:eastAsia="Times New Roman" w:cs="Times New Roman"/>
-        </w:rPr>
-        <w:t xml:space="preserve">sărit și </w:t>
-      </w:r>
-      <w:r>
-        <w:rPr>
-          <w:rFonts w:eastAsia="Times New Roman" w:cs="Times New Roman"/>
-        </w:rPr>
-        <w:t xml:space="preserve">înlocuit cu o aplicație Angular deoarece a oferit mai multă libertate </w:t>
+        <w:t xml:space="preserve">wireframe-ul, </w:t>
+      </w:r>
+      <w:r>
+        <w:rPr>
+          <w:rFonts w:eastAsia="Times New Roman" w:cs="Times New Roman"/>
+        </w:rPr>
+        <w:t xml:space="preserve">mockup-ul iar prototipul a fost </w:t>
+      </w:r>
+      <w:r>
+        <w:rPr>
+          <w:rFonts w:eastAsia="Times New Roman" w:cs="Times New Roman"/>
+        </w:rPr>
+        <w:t xml:space="preserve">înlocuit cu o aplicație Angular deoarece </w:t>
+      </w:r>
+      <w:r>
+        <w:rPr>
+          <w:rFonts w:eastAsia="Times New Roman" w:cs="Times New Roman"/>
+        </w:rPr>
+        <w:t xml:space="preserve">aceasta </w:t>
+      </w:r>
+      <w:r>
+        <w:rPr>
+          <w:rFonts w:eastAsia="Times New Roman" w:cs="Times New Roman"/>
+        </w:rPr>
+        <w:t xml:space="preserve">a oferit mai multă libertate </w:t>
       </w:r>
       <w:r>
         <w:rPr>
@@ -24093,7 +24915,31 @@
           <w:rFonts w:eastAsia="Times New Roman" w:cs="Times New Roman"/>
         </w:rPr>
         <w:tab/>
-        <w:t xml:space="preserve">Pentru implementarea designului, m-am bazat pe funcționalitățile preprocesorului SCSS și pe postprocesoare ce vin odată cu Angular-CLI, am </w:t>
+        <w:t>Pentru implementarea designului, m-am bazat pe funcționalitățile preprocesorului SCSS și pe postprocesoare</w:t>
+      </w:r>
+      <w:r>
+        <w:rPr>
+          <w:rFonts w:eastAsia="Times New Roman" w:cs="Times New Roman"/>
+        </w:rPr>
+        <w:t>le</w:t>
+      </w:r>
+      <w:r>
+        <w:rPr>
+          <w:rFonts w:eastAsia="Times New Roman" w:cs="Times New Roman"/>
+        </w:rPr>
+        <w:t xml:space="preserve"> </w:t>
+      </w:r>
+      <w:r>
+        <w:rPr>
+          <w:rFonts w:eastAsia="Times New Roman" w:cs="Times New Roman"/>
+        </w:rPr>
+        <w:t xml:space="preserve">aferente </w:t>
+      </w:r>
+      <w:r>
+        <w:rPr>
+          <w:rFonts w:eastAsia="Times New Roman" w:cs="Times New Roman"/>
+        </w:rPr>
+        <w:t xml:space="preserve">Angular-CLI, am </w:t>
       </w:r>
       <w:r>
         <w:rPr>
@@ -24150,25 +24996,61 @@
         <w:rPr>
           <w:rFonts w:eastAsia="Times New Roman" w:cs="Times New Roman"/>
         </w:rPr>
-        <w:t xml:space="preserve"> implementată în cadrul facultății deoarece se poate folosi munca studenților iar asta ar însemna costuri mici. </w:t>
-      </w:r>
-      <w:r>
-        <w:rPr>
-          <w:rFonts w:eastAsia="Times New Roman" w:cs="Times New Roman"/>
-        </w:rPr>
-        <w:t xml:space="preserve">În urma unor studii riguroase asupra nevoilor studenților și profesorilor, </w:t>
-      </w:r>
-      <w:r>
-        <w:rPr>
-          <w:rFonts w:eastAsia="Times New Roman" w:cs="Times New Roman"/>
-        </w:rPr>
-        <w:t>s-ar putea imple</w:t>
-      </w:r>
-      <w:r>
-        <w:rPr>
-          <w:rFonts w:eastAsia="Times New Roman" w:cs="Times New Roman"/>
-        </w:rPr>
-        <w:t>menta acest tip de aplicație.</w:t>
+        <w:t xml:space="preserve"> implementată în cadrul facultăți</w:t>
+      </w:r>
+      <w:r>
+        <w:rPr>
+          <w:rFonts w:eastAsia="Times New Roman" w:cs="Times New Roman"/>
+        </w:rPr>
+        <w:t>i prin implicarea</w:t>
+      </w:r>
+      <w:r>
+        <w:rPr>
+          <w:rFonts w:eastAsia="Times New Roman" w:cs="Times New Roman"/>
+        </w:rPr>
+        <w:t xml:space="preserve"> studenților</w:t>
+      </w:r>
+      <w:r>
+        <w:rPr>
+          <w:rFonts w:eastAsia="Times New Roman" w:cs="Times New Roman"/>
+        </w:rPr>
+        <w:t xml:space="preserve"> rezultând de asemenea și c</w:t>
+      </w:r>
+      <w:r>
+        <w:rPr>
+          <w:rFonts w:eastAsia="Times New Roman" w:cs="Times New Roman"/>
+        </w:rPr>
+        <w:t xml:space="preserve">osturi </w:t>
+      </w:r>
+      <w:r>
+        <w:rPr>
+          <w:rFonts w:eastAsia="Times New Roman" w:cs="Times New Roman"/>
+        </w:rPr>
+        <w:t xml:space="preserve">mai </w:t>
+      </w:r>
+      <w:r>
+        <w:rPr>
+          <w:rFonts w:eastAsia="Times New Roman" w:cs="Times New Roman"/>
+        </w:rPr>
+        <w:t xml:space="preserve">mici. </w:t>
+      </w:r>
+      <w:r>
+        <w:rPr>
+          <w:rFonts w:eastAsia="Times New Roman" w:cs="Times New Roman"/>
+        </w:rPr>
+        <w:t xml:space="preserve">Menționez că pentru implementarea acestui tip de aplicație ar trebui efectuate inițial </w:t>
+      </w:r>
+      <w:r>
+        <w:rPr>
+          <w:rFonts w:eastAsia="Times New Roman" w:cs="Times New Roman"/>
+        </w:rPr>
+        <w:t>studii riguroase asupra nevoil</w:t>
+      </w:r>
+      <w:r>
+        <w:rPr>
+          <w:rFonts w:eastAsia="Times New Roman" w:cs="Times New Roman"/>
+        </w:rPr>
+        <w:t>or studenților și profesorilor.</w:t>
       </w:r>
       <w:r>
         <w:rPr>
@@ -24828,6 +25710,7 @@
         <w:docPartUnique/>
       </w:docPartObj>
     </w:sdtPr>
+    <w:sdtEndPr/>
     <w:sdtContent>
       <w:sdt>
         <w:sdtPr>
@@ -24837,6 +25720,7 @@
             <w:docPartUnique/>
           </w:docPartObj>
         </w:sdtPr>
+        <w:sdtEndPr/>
         <w:sdtContent>
           <w:p>
             <w:pPr>
@@ -24875,7 +25759,7 @@
                 <w:bCs/>
                 <w:noProof/>
               </w:rPr>
-              <w:t>40</w:t>
+              <w:t>12</w:t>
             </w:r>
             <w:r>
               <w:rPr>
@@ -24901,7 +25785,78 @@
                 <w:b/>
                 <w:bCs/>
               </w:rPr>
-              <w:instrText xml:space="preserve"> NUMPAGES  </w:instrText>
+              <w:instrText xml:space="preserve"> </w:instrText>
+            </w:r>
+            <w:r>
+              <w:rPr>
+                <w:b/>
+                <w:bCs/>
+              </w:rPr>
+              <w:instrText>=</w:instrText>
+            </w:r>
+            <w:r>
+              <w:rPr>
+                <w:b/>
+                <w:bCs/>
+              </w:rPr>
+              <w:fldChar w:fldCharType="begin"/>
+            </w:r>
+            <w:r>
+              <w:rPr>
+                <w:b/>
+                <w:bCs/>
+              </w:rPr>
+              <w:instrText xml:space="preserve"> </w:instrText>
+            </w:r>
+            <w:r>
+              <w:rPr>
+                <w:b/>
+                <w:bCs/>
+              </w:rPr>
+              <w:instrText>NUMPAGES</w:instrText>
+            </w:r>
+            <w:r>
+              <w:rPr>
+                <w:b/>
+                <w:bCs/>
+              </w:rPr>
+              <w:instrText xml:space="preserve"> </w:instrText>
+            </w:r>
+            <w:r>
+              <w:rPr>
+                <w:b/>
+                <w:bCs/>
+              </w:rPr>
+              <w:fldChar w:fldCharType="separate"/>
+            </w:r>
+            <w:r>
+              <w:rPr>
+                <w:b/>
+                <w:bCs/>
+                <w:noProof/>
+              </w:rPr>
+              <w:instrText>51</w:instrText>
+            </w:r>
+            <w:r>
+              <w:rPr>
+                <w:b/>
+                <w:bCs/>
+              </w:rPr>
+              <w:fldChar w:fldCharType="end"/>
+            </w:r>
+            <w:r>
+              <w:rPr>
+                <w:b/>
+                <w:bCs/>
+              </w:rPr>
+              <w:instrText>-10</w:instrText>
+            </w:r>
+            <w:r>
+              <w:rPr>
+                <w:b/>
+                <w:bCs/>
+              </w:rPr>
+              <w:instrText xml:space="preserve">  </w:instrText>
             </w:r>
             <w:r>
               <w:rPr>
@@ -24917,7 +25872,7 @@
                 <w:bCs/>
                 <w:noProof/>
               </w:rPr>
-              <w:t>50</w:t>
+              <w:t>41</w:t>
             </w:r>
             <w:r>
               <w:rPr>
@@ -27844,7 +28799,7 @@
 </file>
 
 <file path=customXml/itemProps1.xml><?xml version="1.0" encoding="utf-8"?>
-<ds:datastoreItem xmlns:ds="http://schemas.openxmlformats.org/officeDocument/2006/customXml" ds:itemID="{73FEA728-A591-43B3-A5B7-9641E5DF56BB}">
+<ds:datastoreItem xmlns:ds="http://schemas.openxmlformats.org/officeDocument/2006/customXml" ds:itemID="{0E698B4D-B881-471E-AE1D-2C64E0022322}">
   <ds:schemaRefs>
     <ds:schemaRef ds:uri="http://schemas.openxmlformats.org/officeDocument/2006/bibliography"/>
   </ds:schemaRefs>

</xml_diff>

<commit_message>
Remove Anexa 4, Make pdf
</commit_message>
<xml_diff>
--- a/FIIDashboard.docx
+++ b/FIIDashboard.docx
@@ -719,449 +719,6 @@
           <w:rFonts w:eastAsia="Times New Roman" w:cs="Times New Roman"/>
           <w:b/>
           <w:bCs/>
-          <w:szCs w:val="24"/>
-        </w:rPr>
-        <w:br w:type="page"/>
-      </w:r>
-    </w:p>
-    <w:p>
-      <w:pPr>
-        <w:spacing w:before="120" w:after="120" w:line="276" w:lineRule="auto"/>
-        <w:ind w:left="7420"/>
-        <w:jc w:val="center"/>
-        <w:rPr>
-          <w:rFonts w:eastAsia="Cambria" w:cs="Times New Roman"/>
-          <w:szCs w:val="24"/>
-        </w:rPr>
-      </w:pPr>
-      <w:r>
-        <w:rPr>
-          <w:rFonts w:eastAsia="Cambria" w:cs="Times New Roman"/>
-          <w:szCs w:val="24"/>
-        </w:rPr>
-        <w:lastRenderedPageBreak/>
-        <w:t>Avizat,</w:t>
-      </w:r>
-    </w:p>
-    <w:p>
-      <w:pPr>
-        <w:spacing w:before="120" w:after="120" w:line="276" w:lineRule="auto"/>
-        <w:ind w:left="3600" w:right="20" w:firstLine="720"/>
-        <w:jc w:val="right"/>
-        <w:rPr>
-          <w:rFonts w:eastAsia="Cambria" w:cs="Times New Roman"/>
-          <w:szCs w:val="24"/>
-        </w:rPr>
-      </w:pPr>
-      <w:r>
-        <w:rPr>
-          <w:rFonts w:eastAsia="Cambria" w:cs="Times New Roman"/>
-          <w:szCs w:val="24"/>
-        </w:rPr>
-        <w:t>Îndrumător Lucrare de Licență</w:t>
-      </w:r>
-    </w:p>
-    <w:p>
-      <w:pPr>
-        <w:spacing w:before="120" w:after="120" w:line="276" w:lineRule="auto"/>
-        <w:ind w:left="2127"/>
-        <w:jc w:val="center"/>
-        <w:rPr>
-          <w:rFonts w:eastAsia="Cambria" w:cs="Times New Roman"/>
-          <w:szCs w:val="24"/>
-        </w:rPr>
-      </w:pPr>
-      <w:r>
-        <w:rPr>
-          <w:rFonts w:eastAsia="Cambria" w:cs="Times New Roman"/>
-          <w:szCs w:val="24"/>
-        </w:rPr>
-        <w:t>Titlul, Numele și prenu</w:t>
-      </w:r>
-      <w:r>
-        <w:rPr>
-          <w:rFonts w:eastAsia="Cambria" w:cs="Times New Roman"/>
-          <w:szCs w:val="24"/>
-        </w:rPr>
-        <w:t>mele    _____________________</w:t>
-      </w:r>
-      <w:r>
-        <w:rPr>
-          <w:rFonts w:eastAsia="Cambria" w:cs="Times New Roman"/>
-          <w:szCs w:val="24"/>
-        </w:rPr>
-        <w:t>_________</w:t>
-      </w:r>
-    </w:p>
-    <w:p>
-      <w:pPr>
-        <w:spacing w:before="120" w:after="120" w:line="276" w:lineRule="auto"/>
-        <w:ind w:left="3545"/>
-        <w:jc w:val="center"/>
-        <w:rPr>
-          <w:rFonts w:eastAsia="Cambria" w:cs="Times New Roman"/>
-          <w:szCs w:val="24"/>
-        </w:rPr>
-      </w:pPr>
-      <w:r>
-        <w:rPr>
-          <w:rFonts w:eastAsia="Cambria" w:cs="Times New Roman"/>
-          <w:szCs w:val="24"/>
-        </w:rPr>
-        <w:t>Data ____________</w:t>
-      </w:r>
-      <w:r>
-        <w:rPr>
-          <w:rFonts w:eastAsia="Cambria" w:cs="Times New Roman"/>
-          <w:szCs w:val="24"/>
-        </w:rPr>
-        <w:tab/>
-        <w:t>Semnătura ________________</w:t>
-      </w:r>
-    </w:p>
-    <w:p>
-      <w:pPr>
-        <w:spacing w:before="120" w:after="120" w:line="276" w:lineRule="auto"/>
-        <w:ind w:left="3600" w:firstLine="720"/>
-        <w:jc w:val="center"/>
-        <w:rPr>
-          <w:rFonts w:eastAsia="Cambria" w:cs="Times New Roman"/>
-          <w:szCs w:val="24"/>
-        </w:rPr>
-      </w:pPr>
-      <w:r>
-        <w:rPr>
-          <w:rFonts w:eastAsia="Cambria" w:cs="Times New Roman"/>
-          <w:szCs w:val="24"/>
-        </w:rPr>
-        <w:t xml:space="preserve"> </w:t>
-      </w:r>
-    </w:p>
-    <w:p>
-      <w:pPr>
-        <w:spacing w:before="120" w:after="120" w:line="276" w:lineRule="auto"/>
-        <w:jc w:val="center"/>
-        <w:rPr>
-          <w:rFonts w:eastAsia="Cambria" w:cs="Times New Roman"/>
-          <w:szCs w:val="24"/>
-        </w:rPr>
-      </w:pPr>
-    </w:p>
-    <w:p>
-      <w:pPr>
-        <w:spacing w:before="120" w:after="120" w:line="276" w:lineRule="auto"/>
-        <w:jc w:val="center"/>
-        <w:rPr>
-          <w:rFonts w:eastAsia="Cambria" w:cs="Times New Roman"/>
-          <w:b/>
-          <w:szCs w:val="24"/>
-        </w:rPr>
-      </w:pPr>
-      <w:r>
-        <w:rPr>
-          <w:rFonts w:eastAsia="Cambria" w:cs="Times New Roman"/>
-          <w:b/>
-          <w:szCs w:val="24"/>
-        </w:rPr>
-        <w:t>DECLARAȚIE privind originalitatea conținutului lucrării de licență</w:t>
-      </w:r>
-    </w:p>
-    <w:p>
-      <w:pPr>
-        <w:spacing w:before="120" w:after="120" w:line="276" w:lineRule="auto"/>
-        <w:ind w:left="3600" w:firstLine="720"/>
-        <w:jc w:val="center"/>
-        <w:rPr>
-          <w:rFonts w:eastAsia="Cambria" w:cs="Times New Roman"/>
-          <w:szCs w:val="24"/>
-        </w:rPr>
-      </w:pPr>
-      <w:r>
-        <w:rPr>
-          <w:rFonts w:eastAsia="Cambria" w:cs="Times New Roman"/>
-          <w:szCs w:val="24"/>
-        </w:rPr>
-        <w:t xml:space="preserve"> </w:t>
-      </w:r>
-    </w:p>
-    <w:p>
-      <w:pPr>
-        <w:spacing w:before="120" w:after="120" w:line="360" w:lineRule="auto"/>
-        <w:ind w:left="20" w:firstLine="700"/>
-        <w:jc w:val="both"/>
-        <w:rPr>
-          <w:rFonts w:eastAsia="Cambria" w:cs="Times New Roman"/>
-          <w:szCs w:val="24"/>
-        </w:rPr>
-      </w:pPr>
-      <w:r>
-        <w:rPr>
-          <w:rFonts w:eastAsia="Cambria" w:cs="Times New Roman"/>
-          <w:szCs w:val="24"/>
-        </w:rPr>
-        <w:t xml:space="preserve">Subsemntatul(a) </w:t>
-      </w:r>
-      <w:r>
-        <w:rPr>
-          <w:rFonts w:eastAsia="Cambria" w:cs="Times New Roman"/>
-          <w:szCs w:val="24"/>
-        </w:rPr>
-        <w:t>…………………………………………………………………………</w:t>
-      </w:r>
-    </w:p>
-    <w:p>
-      <w:pPr>
-        <w:spacing w:before="120" w:after="120" w:line="360" w:lineRule="auto"/>
-        <w:ind w:left="20"/>
-        <w:jc w:val="both"/>
-        <w:rPr>
-          <w:rFonts w:eastAsia="Cambria" w:cs="Times New Roman"/>
-          <w:szCs w:val="24"/>
-        </w:rPr>
-      </w:pPr>
-      <w:r>
-        <w:rPr>
-          <w:rFonts w:eastAsia="Cambria" w:cs="Times New Roman"/>
-          <w:szCs w:val="24"/>
-        </w:rPr>
-        <w:t>domiciliul în ……………………</w:t>
-      </w:r>
-      <w:r>
-        <w:rPr>
-          <w:rFonts w:eastAsia="Cambria" w:cs="Times New Roman"/>
-          <w:szCs w:val="24"/>
-        </w:rPr>
-        <w:t>…………………………………………………………</w:t>
-      </w:r>
-      <w:r>
-        <w:rPr>
-          <w:rFonts w:eastAsia="Cambria" w:cs="Times New Roman"/>
-          <w:szCs w:val="24"/>
-        </w:rPr>
-        <w:t>.</w:t>
-      </w:r>
-    </w:p>
-    <w:p>
-      <w:pPr>
-        <w:spacing w:before="120" w:after="120" w:line="360" w:lineRule="auto"/>
-        <w:ind w:left="20"/>
-        <w:jc w:val="both"/>
-        <w:rPr>
-          <w:rFonts w:eastAsia="Cambria" w:cs="Times New Roman"/>
-          <w:szCs w:val="24"/>
-        </w:rPr>
-      </w:pPr>
-      <w:r>
-        <w:rPr>
-          <w:rFonts w:eastAsia="Cambria" w:cs="Times New Roman"/>
-          <w:szCs w:val="24"/>
-        </w:rPr>
-        <w:t xml:space="preserve">născut(ă) la data de </w:t>
-      </w:r>
-      <w:r>
-        <w:rPr>
-          <w:rFonts w:eastAsia="Cambria" w:cs="Times New Roman"/>
-          <w:szCs w:val="24"/>
-        </w:rPr>
-        <w:t>…………</w:t>
-      </w:r>
-      <w:r>
-        <w:rPr>
-          <w:rFonts w:eastAsia="Cambria" w:cs="Times New Roman"/>
-          <w:szCs w:val="24"/>
-        </w:rPr>
-        <w:t>…..….,   id</w:t>
-      </w:r>
-      <w:r>
-        <w:rPr>
-          <w:rFonts w:eastAsia="Cambria" w:cs="Times New Roman"/>
-          <w:szCs w:val="24"/>
-        </w:rPr>
-        <w:t>entificat prin CNP ………….………</w:t>
-      </w:r>
-      <w:r>
-        <w:rPr>
-          <w:rFonts w:eastAsia="Cambria" w:cs="Times New Roman"/>
-          <w:szCs w:val="24"/>
-        </w:rPr>
-        <w:t>……………..., absolvent(a) al(a) Universității „Alexandru Ioan Cuza” din Iași, Facultatea de ……</w:t>
-      </w:r>
-      <w:r>
-        <w:rPr>
-          <w:rFonts w:eastAsia="Cambria" w:cs="Times New Roman"/>
-          <w:szCs w:val="24"/>
-        </w:rPr>
-        <w:t>……………. specializarea ……………………………………………………, promoția ………………</w:t>
-      </w:r>
-      <w:r>
-        <w:rPr>
-          <w:rFonts w:eastAsia="Cambria" w:cs="Times New Roman"/>
-          <w:szCs w:val="24"/>
-        </w:rPr>
-        <w:t>……., declar pe propria răspundere, cunoscând consecințele falsului în declarații în sensul art. 326 din Noul Cod Penal și dispozițiile Legii Educației Naționale nr. 1/2011 art.143 al. 4 si 5 referitoare la plagiat, că lucrarea de licență cu titlul: _____________________________________________________________________________________________________________________________________________________________________________________________________________</w:t>
-      </w:r>
-      <w:r>
-        <w:rPr>
-          <w:rFonts w:eastAsia="Cambria" w:cs="Times New Roman"/>
-          <w:szCs w:val="24"/>
-        </w:rPr>
-        <w:t>_______________________________</w:t>
-      </w:r>
-      <w:r>
-        <w:rPr>
-          <w:rFonts w:eastAsia="Cambria" w:cs="Times New Roman"/>
-          <w:szCs w:val="24"/>
-        </w:rPr>
-        <w:t>_____elaborată sub îndrumarea dl. / d-na ________</w:t>
-      </w:r>
-      <w:r>
-        <w:rPr>
-          <w:rFonts w:eastAsia="Cambria" w:cs="Times New Roman"/>
-          <w:szCs w:val="24"/>
-        </w:rPr>
-        <w:t>_______________________</w:t>
-      </w:r>
-      <w:r>
-        <w:rPr>
-          <w:rFonts w:eastAsia="Cambria" w:cs="Times New Roman"/>
-          <w:szCs w:val="24"/>
-        </w:rPr>
-        <w:t>________________, pe care urmează să o susțină în fața comisiei este originală, îmi aparține și îmi asum conținutul său în întregime.</w:t>
-      </w:r>
-    </w:p>
-    <w:p>
-      <w:pPr>
-        <w:spacing w:before="120" w:after="120" w:line="360" w:lineRule="auto"/>
-        <w:ind w:left="20" w:firstLine="700"/>
-        <w:jc w:val="both"/>
-        <w:rPr>
-          <w:rFonts w:eastAsia="Cambria" w:cs="Times New Roman"/>
-          <w:szCs w:val="24"/>
-        </w:rPr>
-      </w:pPr>
-      <w:r>
-        <w:rPr>
-          <w:rFonts w:eastAsia="Cambria" w:cs="Times New Roman"/>
-          <w:szCs w:val="24"/>
-        </w:rPr>
-        <w:t>De asemenea, declar că sunt de acord ca lucrarea mea de licență să fie verificată prin orice modalitate legală pentru confirmarea originalității, consimțind inclusiv la introducerea conținutului său într-o bază de date în acest scop.</w:t>
-      </w:r>
-    </w:p>
-    <w:p>
-      <w:pPr>
-        <w:spacing w:before="120" w:after="120" w:line="360" w:lineRule="auto"/>
-        <w:ind w:left="20" w:firstLine="700"/>
-        <w:jc w:val="both"/>
-        <w:rPr>
-          <w:rFonts w:eastAsia="Cambria" w:cs="Times New Roman"/>
-          <w:szCs w:val="24"/>
-        </w:rPr>
-      </w:pPr>
-      <w:r>
-        <w:rPr>
-          <w:rFonts w:eastAsia="Cambria" w:cs="Times New Roman"/>
-          <w:szCs w:val="24"/>
-        </w:rPr>
-        <w:t>Am luat la cunoștință despre faptul că este interzisă comercializarea de lucrări științifice in vederea facilitării fa</w:t>
-      </w:r>
-      <w:r>
-        <w:rPr>
-          <w:rFonts w:eastAsia="Cambria" w:cs="Times New Roman"/>
-          <w:szCs w:val="24"/>
-        </w:rPr>
-        <w:t>l</w:t>
-      </w:r>
-      <w:r>
-        <w:rPr>
-          <w:rFonts w:eastAsia="Cambria" w:cs="Times New Roman"/>
-          <w:szCs w:val="24"/>
-        </w:rPr>
-        <w:t>sificării de către cumpărător a calității de autor al unei lucrări de licență, de diploma sau de disertație și în acest sens, declar pe proprie răspundere că lucrarea de față nu a fost copiată ci reprezintă rodul cercetării pe care am întreprins-o.</w:t>
-      </w:r>
-    </w:p>
-    <w:p>
-      <w:pPr>
-        <w:spacing w:before="120" w:after="120" w:line="360" w:lineRule="auto"/>
-        <w:ind w:left="20" w:firstLine="700"/>
-        <w:jc w:val="both"/>
-        <w:rPr>
-          <w:rFonts w:eastAsia="Cambria" w:cs="Times New Roman"/>
-          <w:szCs w:val="24"/>
-        </w:rPr>
-      </w:pPr>
-      <w:r>
-        <w:rPr>
-          <w:rFonts w:eastAsia="Cambria" w:cs="Times New Roman"/>
-          <w:szCs w:val="24"/>
-        </w:rPr>
-        <w:t xml:space="preserve"> </w:t>
-      </w:r>
-    </w:p>
-    <w:p>
-      <w:pPr>
-        <w:spacing w:before="120" w:after="120" w:line="276" w:lineRule="auto"/>
-        <w:ind w:left="20" w:firstLine="700"/>
-        <w:jc w:val="both"/>
-        <w:rPr>
-          <w:rFonts w:eastAsia="Cambria" w:cs="Times New Roman"/>
-          <w:szCs w:val="24"/>
-        </w:rPr>
-      </w:pPr>
-      <w:r>
-        <w:rPr>
-          <w:rFonts w:eastAsia="Cambria" w:cs="Times New Roman"/>
-          <w:szCs w:val="24"/>
-        </w:rPr>
-        <w:t>Dată azi, ………………</w:t>
-      </w:r>
-      <w:r>
-        <w:rPr>
-          <w:rFonts w:eastAsia="Cambria" w:cs="Times New Roman"/>
-          <w:szCs w:val="24"/>
-        </w:rPr>
-        <w:t xml:space="preserve">……    </w:t>
-      </w:r>
-      <w:r>
-        <w:rPr>
-          <w:rFonts w:eastAsia="Cambria" w:cs="Times New Roman"/>
-          <w:szCs w:val="24"/>
-        </w:rPr>
-        <w:t xml:space="preserve">   </w:t>
-      </w:r>
-      <w:r>
-        <w:rPr>
-          <w:rFonts w:eastAsia="Cambria" w:cs="Times New Roman"/>
-          <w:szCs w:val="24"/>
-        </w:rPr>
-        <w:tab/>
-        <w:t xml:space="preserve"> </w:t>
-      </w:r>
-      <w:r>
-        <w:rPr>
-          <w:rFonts w:eastAsia="Cambria" w:cs="Times New Roman"/>
-          <w:szCs w:val="24"/>
-        </w:rPr>
-        <w:tab/>
-        <w:t>Semnătură student ………………</w:t>
-      </w:r>
-      <w:r>
-        <w:rPr>
-          <w:rFonts w:eastAsia="Cambria" w:cs="Times New Roman"/>
-          <w:szCs w:val="24"/>
-        </w:rPr>
-        <w:t>……</w:t>
-      </w:r>
-    </w:p>
-    <w:p>
-      <w:pPr>
-        <w:rPr>
-          <w:rFonts w:ascii="Cambria" w:eastAsia="Cambria" w:hAnsi="Cambria" w:cs="Cambria"/>
-          <w:szCs w:val="24"/>
-        </w:rPr>
-      </w:pPr>
-      <w:r>
-        <w:rPr>
-          <w:rFonts w:ascii="Cambria" w:eastAsia="Cambria" w:hAnsi="Cambria" w:cs="Cambria"/>
           <w:szCs w:val="24"/>
         </w:rPr>
         <w:br w:type="page"/>
@@ -5110,7 +4667,6 @@
           <w:id w:val="-1037810576"/>
           <w:citation/>
         </w:sdtPr>
-        <w:sdtEndPr/>
         <w:sdtContent>
           <w:r>
             <w:rPr>
@@ -5368,15 +4924,7 @@
         <w:rPr>
           <w:rFonts w:cs="Times New Roman"/>
         </w:rPr>
-        <w:t xml:space="preserve"> aplicație web, utilizatorul și-a format refle</w:t>
-      </w:r>
-      <w:bookmarkStart w:id="3" w:name="_GoBack"/>
-      <w:bookmarkEnd w:id="3"/>
-      <w:r>
-        <w:rPr>
-          <w:rFonts w:cs="Times New Roman"/>
-        </w:rPr>
-        <w:t xml:space="preserve">xul de a îndrepta cursorul mouse-ului spre </w:t>
+        <w:t xml:space="preserve"> aplicație web, utilizatorul și-a format reflexul de a îndrepta cursorul mouse-ului spre </w:t>
       </w:r>
       <w:r>
         <w:rPr>
@@ -5517,31 +5065,18 @@
           <w:sz w:val="24"/>
         </w:rPr>
       </w:pPr>
-      <w:bookmarkStart w:id="4" w:name="_Ref515806727"/>
+      <w:bookmarkStart w:id="3" w:name="_Ref515806727"/>
       <w:r>
         <w:t xml:space="preserve">Figura </w:t>
       </w:r>
-      <w:r>
-        <w:fldChar w:fldCharType="begin"/>
-      </w:r>
-      <w:r>
-        <w:instrText xml:space="preserve"> SEQ Figura \* ARABIC </w:instrText>
-      </w:r>
-      <w:r>
-        <w:fldChar w:fldCharType="separate"/>
-      </w:r>
-      <w:r>
-        <w:rPr>
-          <w:noProof/>
-        </w:rPr>
-        <w:t>1</w:t>
-      </w:r>
-      <w:r>
-        <w:rPr>
-          <w:noProof/>
-        </w:rPr>
-        <w:fldChar w:fldCharType="end"/>
-      </w:r>
+      <w:fldSimple w:instr=" SEQ Figura \* ARABIC ">
+        <w:r>
+          <w:rPr>
+            <w:noProof/>
+          </w:rPr>
+          <w:t>1</w:t>
+        </w:r>
+      </w:fldSimple>
       <w:r>
         <w:t xml:space="preserve"> - User Experience Honeycomb, </w:t>
       </w:r>
@@ -5551,101 +5086,6 @@
       <w:sdt>
         <w:sdtPr>
           <w:id w:val="-33045302"/>
-          <w:citation/>
-        </w:sdtPr>
-        <w:sdtEndPr/>
-        <w:sdtContent>
-          <w:r>
-            <w:fldChar w:fldCharType="begin"/>
-          </w:r>
-          <w:r>
-            <w:instrText xml:space="preserve"> CITATION Pet04 \l 1033 </w:instrText>
-          </w:r>
-          <w:r>
-            <w:fldChar w:fldCharType="separate"/>
-          </w:r>
-          <w:r>
-            <w:rPr>
-              <w:noProof/>
-            </w:rPr>
-            <w:t xml:space="preserve"> </w:t>
-          </w:r>
-          <w:r>
-            <w:rPr>
-              <w:noProof/>
-            </w:rPr>
-            <w:t>(Morville, 2004)</w:t>
-          </w:r>
-          <w:r>
-            <w:fldChar w:fldCharType="end"/>
-          </w:r>
-        </w:sdtContent>
-      </w:sdt>
-      <w:bookmarkEnd w:id="4"/>
-    </w:p>
-    <w:p>
-      <w:pPr>
-        <w:spacing w:line="360" w:lineRule="auto"/>
-        <w:rPr>
-          <w:rFonts w:cs="Times New Roman"/>
-        </w:rPr>
-      </w:pPr>
-      <w:r>
-        <w:rPr>
-          <w:rFonts w:cs="Times New Roman"/>
-        </w:rPr>
-        <w:tab/>
-      </w:r>
-    </w:p>
-    <w:p>
-      <w:pPr>
-        <w:spacing w:line="360" w:lineRule="auto"/>
-        <w:ind w:firstLine="709"/>
-        <w:rPr>
-          <w:rFonts w:cs="Times New Roman"/>
-        </w:rPr>
-      </w:pPr>
-      <w:r>
-        <w:rPr>
-          <w:rFonts w:cs="Times New Roman"/>
-        </w:rPr>
-        <w:fldChar w:fldCharType="begin"/>
-      </w:r>
-      <w:r>
-        <w:rPr>
-          <w:rFonts w:cs="Times New Roman"/>
-        </w:rPr>
-        <w:instrText xml:space="preserve"> REF _Ref515806727 \h </w:instrText>
-      </w:r>
-      <w:r>
-        <w:rPr>
-          <w:rFonts w:cs="Times New Roman"/>
-        </w:rPr>
-      </w:r>
-      <w:r>
-        <w:rPr>
-          <w:rFonts w:cs="Times New Roman"/>
-        </w:rPr>
-        <w:fldChar w:fldCharType="separate"/>
-      </w:r>
-      <w:r>
-        <w:t xml:space="preserve">Figura </w:t>
-      </w:r>
-      <w:r>
-        <w:rPr>
-          <w:noProof/>
-        </w:rPr>
-        <w:t>1</w:t>
-      </w:r>
-      <w:r>
-        <w:t xml:space="preserve"> - User Experience Honeycomb, </w:t>
-      </w:r>
-      <w:r>
-        <w:t>Peter Morville</w:t>
-      </w:r>
-      <w:sdt>
-        <w:sdtPr>
-          <w:id w:val="1607304770"/>
           <w:citation/>
         </w:sdtPr>
         <w:sdtContent>
@@ -5675,6 +5115,100 @@
           </w:r>
         </w:sdtContent>
       </w:sdt>
+      <w:bookmarkEnd w:id="3"/>
+    </w:p>
+    <w:p>
+      <w:pPr>
+        <w:spacing w:line="360" w:lineRule="auto"/>
+        <w:rPr>
+          <w:rFonts w:cs="Times New Roman"/>
+        </w:rPr>
+      </w:pPr>
+      <w:r>
+        <w:rPr>
+          <w:rFonts w:cs="Times New Roman"/>
+        </w:rPr>
+        <w:tab/>
+      </w:r>
+    </w:p>
+    <w:p>
+      <w:pPr>
+        <w:spacing w:line="360" w:lineRule="auto"/>
+        <w:ind w:firstLine="709"/>
+        <w:rPr>
+          <w:rFonts w:cs="Times New Roman"/>
+        </w:rPr>
+      </w:pPr>
+      <w:r>
+        <w:rPr>
+          <w:rFonts w:cs="Times New Roman"/>
+        </w:rPr>
+        <w:fldChar w:fldCharType="begin"/>
+      </w:r>
+      <w:r>
+        <w:rPr>
+          <w:rFonts w:cs="Times New Roman"/>
+        </w:rPr>
+        <w:instrText xml:space="preserve"> REF _Ref515806727 \h </w:instrText>
+      </w:r>
+      <w:r>
+        <w:rPr>
+          <w:rFonts w:cs="Times New Roman"/>
+        </w:rPr>
+      </w:r>
+      <w:r>
+        <w:rPr>
+          <w:rFonts w:cs="Times New Roman"/>
+        </w:rPr>
+        <w:fldChar w:fldCharType="separate"/>
+      </w:r>
+      <w:r>
+        <w:t xml:space="preserve">Figura </w:t>
+      </w:r>
+      <w:r>
+        <w:rPr>
+          <w:noProof/>
+        </w:rPr>
+        <w:t>1</w:t>
+      </w:r>
+      <w:r>
+        <w:t xml:space="preserve"> - User Experience Honeycomb, </w:t>
+      </w:r>
+      <w:r>
+        <w:t>Peter Morville</w:t>
+      </w:r>
+      <w:sdt>
+        <w:sdtPr>
+          <w:id w:val="-1407457341"/>
+          <w:citation/>
+        </w:sdtPr>
+        <w:sdtContent>
+          <w:r>
+            <w:fldChar w:fldCharType="begin"/>
+          </w:r>
+          <w:r>
+            <w:instrText xml:space="preserve"> CITATION Pet04 \l 1033 </w:instrText>
+          </w:r>
+          <w:r>
+            <w:fldChar w:fldCharType="separate"/>
+          </w:r>
+          <w:r>
+            <w:rPr>
+              <w:noProof/>
+            </w:rPr>
+            <w:t xml:space="preserve"> </w:t>
+          </w:r>
+          <w:r>
+            <w:rPr>
+              <w:noProof/>
+            </w:rPr>
+            <w:t>(Morville, 2004)</w:t>
+          </w:r>
+          <w:r>
+            <w:fldChar w:fldCharType="end"/>
+          </w:r>
+        </w:sdtContent>
+      </w:sdt>
       <w:r>
         <w:rPr>
           <w:rFonts w:cs="Times New Roman"/>
@@ -6207,7 +5741,6 @@
           <w:id w:val="460385959"/>
           <w:citation/>
         </w:sdtPr>
-        <w:sdtEndPr/>
         <w:sdtContent>
           <w:r>
             <w:rPr>
@@ -6247,7 +5780,7 @@
       <w:pPr>
         <w:pStyle w:val="Heading3"/>
       </w:pPr>
-      <w:bookmarkStart w:id="5" w:name="_Toc517532169"/>
+      <w:bookmarkStart w:id="4" w:name="_Toc517532169"/>
       <w:r>
         <w:rPr>
           <w:rFonts w:eastAsia="Times New Roman"/>
@@ -6257,7 +5790,7 @@
       <w:r>
         <w:t>Personas</w:t>
       </w:r>
-      <w:bookmarkEnd w:id="5"/>
+      <w:bookmarkEnd w:id="4"/>
     </w:p>
     <w:p/>
     <w:p>
@@ -6320,7 +5853,6 @@
           <w:id w:val="505715181"/>
           <w:citation/>
         </w:sdtPr>
-        <w:sdtEndPr/>
         <w:sdtContent>
           <w:r>
             <w:rPr>
@@ -6672,7 +6204,6 @@
           <w:id w:val="648021174"/>
           <w:citation/>
         </w:sdtPr>
-        <w:sdtEndPr/>
         <w:sdtContent>
           <w:r>
             <w:rPr>
@@ -6768,31 +6299,18 @@
         <w:spacing w:line="360" w:lineRule="auto"/>
         <w:jc w:val="center"/>
       </w:pPr>
-      <w:bookmarkStart w:id="6" w:name="_Ref515806759"/>
+      <w:bookmarkStart w:id="5" w:name="_Ref515806759"/>
       <w:r>
         <w:t xml:space="preserve">Figura </w:t>
       </w:r>
-      <w:r>
-        <w:fldChar w:fldCharType="begin"/>
-      </w:r>
-      <w:r>
-        <w:instrText xml:space="preserve"> SEQ Figura \* ARABIC </w:instrText>
-      </w:r>
-      <w:r>
-        <w:fldChar w:fldCharType="separate"/>
-      </w:r>
-      <w:r>
-        <w:rPr>
-          <w:noProof/>
-        </w:rPr>
-        <w:t>2</w:t>
-      </w:r>
-      <w:r>
-        <w:rPr>
-          <w:noProof/>
-        </w:rPr>
-        <w:fldChar w:fldCharType="end"/>
-      </w:r>
+      <w:fldSimple w:instr=" SEQ Figura \* ARABIC ">
+        <w:r>
+          <w:rPr>
+            <w:noProof/>
+          </w:rPr>
+          <w:t>2</w:t>
+        </w:r>
+      </w:fldSimple>
       <w:r>
         <w:t xml:space="preserve"> - </w:t>
       </w:r>
@@ -6811,7 +6329,7 @@
       <w:r>
         <w:t xml:space="preserve"> (USDA) Economic Research Service (ERS)</w:t>
       </w:r>
-      <w:bookmarkEnd w:id="6"/>
+      <w:bookmarkEnd w:id="5"/>
     </w:p>
     <w:p>
       <w:pPr>
@@ -7084,7 +6602,6 @@
           <w:id w:val="668996698"/>
           <w:citation/>
         </w:sdtPr>
-        <w:sdtEndPr/>
         <w:sdtContent>
           <w:r>
             <w:rPr>
@@ -7133,11 +6650,11 @@
       <w:pPr>
         <w:pStyle w:val="Heading3"/>
       </w:pPr>
-      <w:bookmarkStart w:id="7" w:name="_Toc517532170"/>
+      <w:bookmarkStart w:id="6" w:name="_Toc517532170"/>
       <w:r>
         <w:t>UX Writing</w:t>
       </w:r>
-      <w:bookmarkEnd w:id="7"/>
+      <w:bookmarkEnd w:id="6"/>
     </w:p>
     <w:p/>
     <w:p>
@@ -7443,35 +6960,22 @@
           <w:lang w:eastAsia="ja-JP"/>
         </w:rPr>
       </w:pPr>
-      <w:bookmarkStart w:id="8" w:name="_Ref515806847"/>
+      <w:bookmarkStart w:id="7" w:name="_Ref515806847"/>
       <w:r>
         <w:t xml:space="preserve">Figura </w:t>
       </w:r>
-      <w:r>
-        <w:fldChar w:fldCharType="begin"/>
-      </w:r>
-      <w:r>
-        <w:instrText xml:space="preserve"> SEQ Figura \* ARABIC </w:instrText>
-      </w:r>
-      <w:r>
-        <w:fldChar w:fldCharType="separate"/>
-      </w:r>
-      <w:r>
-        <w:rPr>
-          <w:noProof/>
-        </w:rPr>
-        <w:t>3</w:t>
-      </w:r>
-      <w:r>
-        <w:rPr>
-          <w:noProof/>
-        </w:rPr>
-        <w:fldChar w:fldCharType="end"/>
-      </w:r>
+      <w:fldSimple w:instr=" SEQ Figura \* ARABIC ">
+        <w:r>
+          <w:rPr>
+            <w:noProof/>
+          </w:rPr>
+          <w:t>3</w:t>
+        </w:r>
+      </w:fldSimple>
       <w:r>
         <w:t xml:space="preserve"> - exemplu de UX writing pe Mailchimp - oferirea de sugestii relevante în procesul de logare</w:t>
       </w:r>
-      <w:bookmarkEnd w:id="8"/>
+      <w:bookmarkEnd w:id="7"/>
     </w:p>
     <w:p>
       <w:pPr>
@@ -7483,7 +6987,6 @@
           <w:id w:val="-944222315"/>
           <w:citation/>
         </w:sdtPr>
-        <w:sdtEndPr/>
         <w:sdtContent>
           <w:r>
             <w:fldChar w:fldCharType="begin"/>
@@ -7514,14 +7017,14 @@
           <w:rFonts w:cs="Times New Roman"/>
         </w:rPr>
       </w:pPr>
-      <w:bookmarkStart w:id="9" w:name="_Toc517532171"/>
+      <w:bookmarkStart w:id="8" w:name="_Toc517532171"/>
       <w:r>
         <w:rPr>
           <w:rFonts w:cs="Times New Roman"/>
         </w:rPr>
         <w:t>Principii fundamentale ale interacțiunii</w:t>
       </w:r>
-      <w:bookmarkEnd w:id="9"/>
+      <w:bookmarkEnd w:id="8"/>
     </w:p>
     <w:p>
       <w:pPr>
@@ -8150,7 +7653,6 @@
           <w:id w:val="712319743"/>
           <w:citation/>
         </w:sdtPr>
-        <w:sdtEndPr/>
         <w:sdtContent>
           <w:r>
             <w:rPr>
@@ -8200,14 +7702,14 @@
       <w:pPr>
         <w:pStyle w:val="Heading3"/>
       </w:pPr>
-      <w:bookmarkStart w:id="10" w:name="_Toc517532172"/>
+      <w:bookmarkStart w:id="9" w:name="_Toc517532172"/>
       <w:r>
         <w:t>Care e diferența între UX și UI</w:t>
       </w:r>
       <w:r>
         <w:t>?</w:t>
       </w:r>
-      <w:bookmarkEnd w:id="10"/>
+      <w:bookmarkEnd w:id="9"/>
     </w:p>
     <w:p/>
     <w:p>
@@ -8253,7 +7755,6 @@
           <w:id w:val="1707373405"/>
           <w:citation/>
         </w:sdtPr>
-        <w:sdtEndPr/>
         <w:sdtContent>
           <w:r>
             <w:rPr>
@@ -8320,7 +7821,7 @@
           <w:rFonts w:eastAsia="Times New Roman"/>
         </w:rPr>
       </w:pPr>
-      <w:bookmarkStart w:id="11" w:name="_Toc517532173"/>
+      <w:bookmarkStart w:id="10" w:name="_Toc517532173"/>
       <w:r>
         <w:rPr>
           <w:rFonts w:eastAsia="Times New Roman"/>
@@ -8328,65 +7829,65 @@
         <w:lastRenderedPageBreak/>
         <w:t>User Interface</w:t>
       </w:r>
+      <w:bookmarkEnd w:id="10"/>
+    </w:p>
+    <w:p>
+      <w:pPr>
+        <w:spacing w:line="360" w:lineRule="auto"/>
+        <w:rPr>
+          <w:rFonts w:cs="Times New Roman"/>
+        </w:rPr>
+      </w:pPr>
+    </w:p>
+    <w:p>
+      <w:pPr>
+        <w:spacing w:line="360" w:lineRule="auto"/>
+        <w:ind w:firstLine="709"/>
+        <w:rPr>
+          <w:rFonts w:cs="Times New Roman"/>
+        </w:rPr>
+      </w:pPr>
+      <w:r>
+        <w:rPr>
+          <w:rFonts w:cs="Times New Roman"/>
+        </w:rPr>
+        <w:t>Interfața utilizatorului se focusează pe anticiparea nevoilor utilizatorilor și asigurarea unei interfețe cu elemente ușor de accesat și ușor de înțeles. UI combină concepte</w:t>
+      </w:r>
+      <w:r>
+        <w:rPr>
+          <w:rFonts w:cs="Times New Roman"/>
+        </w:rPr>
+        <w:t>le</w:t>
+      </w:r>
+      <w:r>
+        <w:rPr>
+          <w:rFonts w:cs="Times New Roman"/>
+        </w:rPr>
+        <w:t xml:space="preserve"> UX, Arhitectura Informației</w:t>
+      </w:r>
+      <w:r>
+        <w:rPr>
+          <w:rFonts w:cs="Times New Roman"/>
+        </w:rPr>
+        <w:t xml:space="preserve"> și Design</w:t>
+      </w:r>
+      <w:r>
+        <w:rPr>
+          <w:rFonts w:cs="Times New Roman"/>
+        </w:rPr>
+        <w:t>.</w:t>
+      </w:r>
+    </w:p>
+    <w:p>
+      <w:pPr>
+        <w:pStyle w:val="Heading3"/>
+        <w:spacing w:line="360" w:lineRule="auto"/>
+      </w:pPr>
+      <w:bookmarkStart w:id="11" w:name="_Toc517532174"/>
+      <w:r>
+        <w:t>Alegerea elementelor de interfață</w:t>
+      </w:r>
       <w:bookmarkEnd w:id="11"/>
-    </w:p>
-    <w:p>
-      <w:pPr>
-        <w:spacing w:line="360" w:lineRule="auto"/>
-        <w:rPr>
-          <w:rFonts w:cs="Times New Roman"/>
-        </w:rPr>
-      </w:pPr>
-    </w:p>
-    <w:p>
-      <w:pPr>
-        <w:spacing w:line="360" w:lineRule="auto"/>
-        <w:ind w:firstLine="709"/>
-        <w:rPr>
-          <w:rFonts w:cs="Times New Roman"/>
-        </w:rPr>
-      </w:pPr>
-      <w:r>
-        <w:rPr>
-          <w:rFonts w:cs="Times New Roman"/>
-        </w:rPr>
-        <w:t>Interfața utilizatorului se focusează pe anticiparea nevoilor utilizatorilor și asigurarea unei interfețe cu elemente ușor de accesat și ușor de înțeles. UI combină concepte</w:t>
-      </w:r>
-      <w:r>
-        <w:rPr>
-          <w:rFonts w:cs="Times New Roman"/>
-        </w:rPr>
-        <w:t>le</w:t>
-      </w:r>
-      <w:r>
-        <w:rPr>
-          <w:rFonts w:cs="Times New Roman"/>
-        </w:rPr>
-        <w:t xml:space="preserve"> UX, Arhitectura Informației</w:t>
-      </w:r>
-      <w:r>
-        <w:rPr>
-          <w:rFonts w:cs="Times New Roman"/>
-        </w:rPr>
-        <w:t xml:space="preserve"> și Design</w:t>
-      </w:r>
-      <w:r>
-        <w:rPr>
-          <w:rFonts w:cs="Times New Roman"/>
-        </w:rPr>
-        <w:t>.</w:t>
-      </w:r>
-    </w:p>
-    <w:p>
-      <w:pPr>
-        <w:pStyle w:val="Heading3"/>
-        <w:spacing w:line="360" w:lineRule="auto"/>
-      </w:pPr>
-      <w:bookmarkStart w:id="12" w:name="_Toc517532174"/>
-      <w:r>
-        <w:t>Alegerea elementelor de interfață</w:t>
-      </w:r>
-      <w:bookmarkEnd w:id="12"/>
     </w:p>
     <w:p>
       <w:pPr>
@@ -8664,7 +8165,7 @@
         <w:pStyle w:val="Heading3"/>
         <w:spacing w:line="360" w:lineRule="auto"/>
       </w:pPr>
-      <w:bookmarkStart w:id="13" w:name="_Toc517532175"/>
+      <w:bookmarkStart w:id="12" w:name="_Toc517532175"/>
       <w:r>
         <w:rPr>
           <w:i/>
@@ -8674,7 +8175,7 @@
       <w:r>
         <w:t xml:space="preserve"> pentru un design de interfață</w:t>
       </w:r>
-      <w:bookmarkEnd w:id="13"/>
+      <w:bookmarkEnd w:id="12"/>
     </w:p>
     <w:p/>
     <w:p>
@@ -9005,7 +8506,6 @@
           <w:id w:val="-1995476259"/>
           <w:citation/>
         </w:sdtPr>
-        <w:sdtEndPr/>
         <w:sdtContent>
           <w:r>
             <w:rPr>
@@ -9045,11 +8545,11 @@
       <w:pPr>
         <w:pStyle w:val="Heading3"/>
       </w:pPr>
-      <w:bookmarkStart w:id="14" w:name="_Toc517532176"/>
+      <w:bookmarkStart w:id="13" w:name="_Toc517532176"/>
       <w:r>
         <w:t>Procesul UI Design</w:t>
       </w:r>
-      <w:bookmarkEnd w:id="14"/>
+      <w:bookmarkEnd w:id="13"/>
     </w:p>
     <w:p/>
     <w:p>
@@ -9161,31 +8661,18 @@
           <w:sz w:val="24"/>
         </w:rPr>
       </w:pPr>
-      <w:bookmarkStart w:id="15" w:name="_Ref515806898"/>
+      <w:bookmarkStart w:id="14" w:name="_Ref515806898"/>
       <w:r>
         <w:t xml:space="preserve">Figura </w:t>
       </w:r>
-      <w:r>
-        <w:fldChar w:fldCharType="begin"/>
-      </w:r>
-      <w:r>
-        <w:instrText xml:space="preserve"> SEQ Figura \* ARABIC </w:instrText>
-      </w:r>
-      <w:r>
-        <w:fldChar w:fldCharType="separate"/>
-      </w:r>
-      <w:r>
-        <w:rPr>
-          <w:noProof/>
-        </w:rPr>
-        <w:t>4</w:t>
-      </w:r>
-      <w:r>
-        <w:rPr>
-          <w:noProof/>
-        </w:rPr>
-        <w:fldChar w:fldCharType="end"/>
-      </w:r>
+      <w:fldSimple w:instr=" SEQ Figura \* ARABIC ">
+        <w:r>
+          <w:rPr>
+            <w:noProof/>
+          </w:rPr>
+          <w:t>4</w:t>
+        </w:r>
+      </w:fldSimple>
       <w:r>
         <w:t xml:space="preserve"> </w:t>
       </w:r>
@@ -9195,7 +8682,7 @@
       <w:r>
         <w:t>Procesul de design al unei aplicații</w:t>
       </w:r>
-      <w:bookmarkEnd w:id="15"/>
+      <w:bookmarkEnd w:id="14"/>
     </w:p>
     <w:p>
       <w:pPr>
@@ -9558,31 +9045,18 @@
           <w:sz w:val="24"/>
         </w:rPr>
       </w:pPr>
-      <w:bookmarkStart w:id="16" w:name="_Ref515806976"/>
+      <w:bookmarkStart w:id="15" w:name="_Ref515806976"/>
       <w:r>
         <w:t xml:space="preserve">Figura </w:t>
       </w:r>
-      <w:r>
-        <w:fldChar w:fldCharType="begin"/>
-      </w:r>
-      <w:r>
-        <w:instrText xml:space="preserve"> SEQ Figura \* ARABIC </w:instrText>
-      </w:r>
-      <w:r>
-        <w:fldChar w:fldCharType="separate"/>
-      </w:r>
-      <w:r>
-        <w:rPr>
-          <w:noProof/>
-        </w:rPr>
-        <w:t>5</w:t>
-      </w:r>
-      <w:r>
-        <w:rPr>
-          <w:noProof/>
-        </w:rPr>
-        <w:fldChar w:fldCharType="end"/>
-      </w:r>
+      <w:fldSimple w:instr=" SEQ Figura \* ARABIC ">
+        <w:r>
+          <w:rPr>
+            <w:noProof/>
+          </w:rPr>
+          <w:t>5</w:t>
+        </w:r>
+      </w:fldSimple>
       <w:r>
         <w:t xml:space="preserve"> </w:t>
       </w:r>
@@ -9592,7 +9066,7 @@
       <w:r>
         <w:t>Rezumat al procesului de UI design</w:t>
       </w:r>
-      <w:bookmarkEnd w:id="16"/>
+      <w:bookmarkEnd w:id="15"/>
     </w:p>
     <w:p>
       <w:pPr>
@@ -9603,7 +9077,6 @@
           <w:id w:val="-2068706560"/>
           <w:citation/>
         </w:sdtPr>
-        <w:sdtEndPr/>
         <w:sdtContent>
           <w:r>
             <w:fldChar w:fldCharType="begin"/>
@@ -9658,7 +9131,7 @@
           <w:rFonts w:eastAsia="Times New Roman"/>
         </w:rPr>
       </w:pPr>
-      <w:bookmarkStart w:id="17" w:name="_Toc517532177"/>
+      <w:bookmarkStart w:id="16" w:name="_Toc517532177"/>
       <w:r>
         <w:rPr>
           <w:rFonts w:eastAsia="Times New Roman"/>
@@ -9666,7 +9139,7 @@
         <w:lastRenderedPageBreak/>
         <w:t>UI Development</w:t>
       </w:r>
-      <w:bookmarkEnd w:id="17"/>
+      <w:bookmarkEnd w:id="16"/>
     </w:p>
     <w:p/>
     <w:p>
@@ -9736,47 +9209,34 @@
           <w:noProof/>
         </w:rPr>
       </w:pPr>
-      <w:bookmarkStart w:id="18" w:name="_Ref515807048"/>
+      <w:bookmarkStart w:id="17" w:name="_Ref515807048"/>
       <w:r>
         <w:t xml:space="preserve">Figura </w:t>
       </w:r>
-      <w:r>
-        <w:fldChar w:fldCharType="begin"/>
-      </w:r>
-      <w:r>
-        <w:instrText xml:space="preserve"> SEQ Figura \* ARABIC </w:instrText>
-      </w:r>
-      <w:r>
-        <w:fldChar w:fldCharType="separate"/>
+      <w:fldSimple w:instr=" SEQ Figura \* ARABIC ">
+        <w:r>
+          <w:rPr>
+            <w:noProof/>
+          </w:rPr>
+          <w:t>6</w:t>
+        </w:r>
+      </w:fldSimple>
+      <w:r>
+        <w:t xml:space="preserve"> </w:t>
+      </w:r>
+      <w:r>
+        <w:t xml:space="preserve">- </w:t>
+      </w:r>
+      <w:r>
+        <w:t>Vedere de ansamblu asupra procesului de dezvoltare a unei aplicații</w:t>
       </w:r>
       <w:r>
         <w:rPr>
           <w:noProof/>
         </w:rPr>
-        <w:t>6</w:t>
-      </w:r>
-      <w:r>
-        <w:rPr>
-          <w:noProof/>
-        </w:rPr>
-        <w:fldChar w:fldCharType="end"/>
-      </w:r>
-      <w:r>
-        <w:t xml:space="preserve"> </w:t>
-      </w:r>
-      <w:r>
-        <w:t xml:space="preserve">- </w:t>
-      </w:r>
-      <w:r>
-        <w:t>Vedere de ansamblu asupra procesului de dezvoltare a unei aplicații</w:t>
-      </w:r>
-      <w:r>
-        <w:rPr>
-          <w:noProof/>
-        </w:rPr>
         <w:t xml:space="preserve"> - de la idei, concepte și design spre implementarea propriu-zisă</w:t>
       </w:r>
-      <w:bookmarkEnd w:id="18"/>
+      <w:bookmarkEnd w:id="17"/>
     </w:p>
     <w:p/>
     <w:p>
@@ -9959,7 +9419,6 @@
           <w:id w:val="-268398852"/>
           <w:citation/>
         </w:sdtPr>
-        <w:sdtEndPr/>
         <w:sdtContent>
           <w:r>
             <w:rPr>
@@ -10008,11 +9467,11 @@
       <w:pPr>
         <w:pStyle w:val="Heading3"/>
       </w:pPr>
-      <w:bookmarkStart w:id="19" w:name="_Toc517532178"/>
+      <w:bookmarkStart w:id="18" w:name="_Toc517532178"/>
       <w:r>
         <w:t>SCSS</w:t>
       </w:r>
-      <w:bookmarkEnd w:id="19"/>
+      <w:bookmarkEnd w:id="18"/>
     </w:p>
     <w:p/>
     <w:p>
@@ -10222,31 +9681,18 @@
         <w:pStyle w:val="Caption"/>
         <w:jc w:val="center"/>
       </w:pPr>
-      <w:bookmarkStart w:id="20" w:name="_Ref515807124"/>
+      <w:bookmarkStart w:id="19" w:name="_Ref515807124"/>
       <w:r>
         <w:t xml:space="preserve">Figura </w:t>
       </w:r>
-      <w:r>
-        <w:fldChar w:fldCharType="begin"/>
-      </w:r>
-      <w:r>
-        <w:instrText xml:space="preserve"> SEQ Figura \* ARABIC </w:instrText>
-      </w:r>
-      <w:r>
-        <w:fldChar w:fldCharType="separate"/>
-      </w:r>
-      <w:r>
-        <w:rPr>
-          <w:noProof/>
-        </w:rPr>
-        <w:t>7</w:t>
-      </w:r>
-      <w:r>
-        <w:rPr>
-          <w:noProof/>
-        </w:rPr>
-        <w:fldChar w:fldCharType="end"/>
-      </w:r>
+      <w:fldSimple w:instr=" SEQ Figura \* ARABIC ">
+        <w:r>
+          <w:rPr>
+            <w:noProof/>
+          </w:rPr>
+          <w:t>7</w:t>
+        </w:r>
+      </w:fldSimple>
       <w:r>
         <w:t xml:space="preserve"> </w:t>
       </w:r>
@@ -10256,7 +9702,7 @@
       <w:r>
         <w:t>Procesul de compilare SCSS</w:t>
       </w:r>
-      <w:bookmarkEnd w:id="20"/>
+      <w:bookmarkEnd w:id="19"/>
     </w:p>
     <w:p>
       <w:pPr>
@@ -10267,7 +9713,6 @@
           <w:id w:val="810829679"/>
           <w:citation/>
         </w:sdtPr>
-        <w:sdtEndPr/>
         <w:sdtContent>
           <w:r>
             <w:fldChar w:fldCharType="begin"/>
@@ -10306,7 +9751,7 @@
           <w:lang w:eastAsia="ja-JP"/>
         </w:rPr>
       </w:pPr>
-      <w:bookmarkStart w:id="21" w:name="_Toc517532179"/>
+      <w:bookmarkStart w:id="20" w:name="_Toc517532179"/>
       <w:r>
         <w:rPr>
           <w:lang w:eastAsia="ja-JP"/>
@@ -10331,7 +9776,7 @@
         </w:rPr>
         <w:t>Avantaje</w:t>
       </w:r>
-      <w:bookmarkEnd w:id="21"/>
+      <w:bookmarkEnd w:id="20"/>
     </w:p>
     <w:p>
       <w:pPr>
@@ -11024,7 +10469,6 @@
           <w:id w:val="844519198"/>
           <w:citation/>
         </w:sdtPr>
-        <w:sdtEndPr/>
         <w:sdtContent>
           <w:r>
             <w:rPr>
@@ -11478,7 +10922,6 @@
           <w:id w:val="1413434147"/>
           <w:citation/>
         </w:sdtPr>
-        <w:sdtEndPr/>
         <w:sdtContent>
           <w:r>
             <w:rPr>
@@ -11542,7 +10985,7 @@
           <w:lang w:eastAsia="ja-JP"/>
         </w:rPr>
       </w:pPr>
-      <w:bookmarkStart w:id="22" w:name="_Toc517532180"/>
+      <w:bookmarkStart w:id="21" w:name="_Toc517532180"/>
       <w:r>
         <w:rPr>
           <w:lang w:eastAsia="ja-JP"/>
@@ -11562,105 +11005,105 @@
         </w:rPr>
         <w:t>Dezavantaje</w:t>
       </w:r>
+      <w:bookmarkEnd w:id="21"/>
+    </w:p>
+    <w:p>
+      <w:pPr>
+        <w:spacing w:line="360" w:lineRule="auto"/>
+        <w:rPr>
+          <w:lang w:eastAsia="ja-JP"/>
+        </w:rPr>
+      </w:pPr>
+    </w:p>
+    <w:p>
+      <w:pPr>
+        <w:spacing w:line="360" w:lineRule="auto"/>
+        <w:ind w:firstLine="709"/>
+        <w:rPr>
+          <w:rFonts w:cs="Times New Roman"/>
+          <w:lang w:eastAsia="ja-JP"/>
+        </w:rPr>
+      </w:pPr>
+      <w:r>
+        <w:rPr>
+          <w:rFonts w:cs="Times New Roman"/>
+          <w:lang w:eastAsia="ja-JP"/>
+        </w:rPr>
+        <w:t xml:space="preserve">Proiectele mari cu multe pagini ce au nevoie de o interfață uniformă și consecventă pot profita la maxim de funcționalitățile SCSS. Însă, dacă se dorește dezvoltarea unei aplicații mici sau a unui site personal, </w:t>
+      </w:r>
+      <w:r>
+        <w:rPr>
+          <w:rFonts w:cs="Times New Roman"/>
+          <w:lang w:eastAsia="ja-JP"/>
+        </w:rPr>
+        <w:t>SCSS poate însemna timp pierdut pe instalare și compilare și poate îngreuna procesul de dezvoltare.</w:t>
+      </w:r>
+      <w:r>
+        <w:rPr>
+          <w:rFonts w:cs="Times New Roman"/>
+          <w:lang w:eastAsia="ja-JP"/>
+        </w:rPr>
+        <w:t xml:space="preserve"> Pe lângă acest lucru, clasicul CSS ar putea </w:t>
+      </w:r>
+      <w:r>
+        <w:rPr>
+          <w:rFonts w:cs="Times New Roman"/>
+          <w:lang w:eastAsia="ja-JP"/>
+        </w:rPr>
+        <w:t>lansa</w:t>
+      </w:r>
+      <w:r>
+        <w:rPr>
+          <w:rFonts w:cs="Times New Roman"/>
+          <w:lang w:eastAsia="ja-JP"/>
+        </w:rPr>
+        <w:t xml:space="preserve"> la un moment dat funcționalități comparabile cu cele </w:t>
+      </w:r>
+      <w:r>
+        <w:rPr>
+          <w:rFonts w:cs="Times New Roman"/>
+          <w:lang w:eastAsia="ja-JP"/>
+        </w:rPr>
+        <w:t>oferite</w:t>
+      </w:r>
+      <w:r>
+        <w:rPr>
+          <w:rFonts w:cs="Times New Roman"/>
+          <w:lang w:eastAsia="ja-JP"/>
+        </w:rPr>
+        <w:t xml:space="preserve"> de SCSS iar trecerea înapoi la </w:t>
+      </w:r>
+      <w:r>
+        <w:rPr>
+          <w:rFonts w:cs="Times New Roman"/>
+          <w:lang w:eastAsia="ja-JP"/>
+        </w:rPr>
+        <w:t xml:space="preserve">sintaxa </w:t>
+      </w:r>
+      <w:r>
+        <w:rPr>
+          <w:rFonts w:cs="Times New Roman"/>
+          <w:lang w:eastAsia="ja-JP"/>
+        </w:rPr>
+        <w:t>CSS ar putea fi una grea.</w:t>
+      </w:r>
+    </w:p>
+    <w:p>
+      <w:pPr>
+        <w:pStyle w:val="Heading3"/>
+        <w:spacing w:line="360" w:lineRule="auto"/>
+        <w:rPr>
+          <w:rFonts w:eastAsia="Times New Roman"/>
+        </w:rPr>
+      </w:pPr>
+      <w:bookmarkStart w:id="22" w:name="_Toc517532181"/>
+      <w:r>
+        <w:t>CSS3</w:t>
+      </w:r>
+      <w:r>
+        <w:t xml:space="preserve"> – noutăți și obstacole</w:t>
+      </w:r>
       <w:bookmarkEnd w:id="22"/>
-    </w:p>
-    <w:p>
-      <w:pPr>
-        <w:spacing w:line="360" w:lineRule="auto"/>
-        <w:rPr>
-          <w:lang w:eastAsia="ja-JP"/>
-        </w:rPr>
-      </w:pPr>
-    </w:p>
-    <w:p>
-      <w:pPr>
-        <w:spacing w:line="360" w:lineRule="auto"/>
-        <w:ind w:firstLine="709"/>
-        <w:rPr>
-          <w:rFonts w:cs="Times New Roman"/>
-          <w:lang w:eastAsia="ja-JP"/>
-        </w:rPr>
-      </w:pPr>
-      <w:r>
-        <w:rPr>
-          <w:rFonts w:cs="Times New Roman"/>
-          <w:lang w:eastAsia="ja-JP"/>
-        </w:rPr>
-        <w:t xml:space="preserve">Proiectele mari cu multe pagini ce au nevoie de o interfață uniformă și consecventă pot profita la maxim de funcționalitățile SCSS. Însă, dacă se dorește dezvoltarea unei aplicații mici sau a unui site personal, </w:t>
-      </w:r>
-      <w:r>
-        <w:rPr>
-          <w:rFonts w:cs="Times New Roman"/>
-          <w:lang w:eastAsia="ja-JP"/>
-        </w:rPr>
-        <w:t>SCSS poate însemna timp pierdut pe instalare și compilare și poate îngreuna procesul de dezvoltare.</w:t>
-      </w:r>
-      <w:r>
-        <w:rPr>
-          <w:rFonts w:cs="Times New Roman"/>
-          <w:lang w:eastAsia="ja-JP"/>
-        </w:rPr>
-        <w:t xml:space="preserve"> Pe lângă acest lucru, clasicul CSS ar putea </w:t>
-      </w:r>
-      <w:r>
-        <w:rPr>
-          <w:rFonts w:cs="Times New Roman"/>
-          <w:lang w:eastAsia="ja-JP"/>
-        </w:rPr>
-        <w:t>lansa</w:t>
-      </w:r>
-      <w:r>
-        <w:rPr>
-          <w:rFonts w:cs="Times New Roman"/>
-          <w:lang w:eastAsia="ja-JP"/>
-        </w:rPr>
-        <w:t xml:space="preserve"> la un moment dat funcționalități comparabile cu cele </w:t>
-      </w:r>
-      <w:r>
-        <w:rPr>
-          <w:rFonts w:cs="Times New Roman"/>
-          <w:lang w:eastAsia="ja-JP"/>
-        </w:rPr>
-        <w:t>oferite</w:t>
-      </w:r>
-      <w:r>
-        <w:rPr>
-          <w:rFonts w:cs="Times New Roman"/>
-          <w:lang w:eastAsia="ja-JP"/>
-        </w:rPr>
-        <w:t xml:space="preserve"> de SCSS iar trecerea înapoi la </w:t>
-      </w:r>
-      <w:r>
-        <w:rPr>
-          <w:rFonts w:cs="Times New Roman"/>
-          <w:lang w:eastAsia="ja-JP"/>
-        </w:rPr>
-        <w:t xml:space="preserve">sintaxa </w:t>
-      </w:r>
-      <w:r>
-        <w:rPr>
-          <w:rFonts w:cs="Times New Roman"/>
-          <w:lang w:eastAsia="ja-JP"/>
-        </w:rPr>
-        <w:t>CSS ar putea fi una grea.</w:t>
-      </w:r>
-    </w:p>
-    <w:p>
-      <w:pPr>
-        <w:pStyle w:val="Heading3"/>
-        <w:spacing w:line="360" w:lineRule="auto"/>
-        <w:rPr>
-          <w:rFonts w:eastAsia="Times New Roman"/>
-        </w:rPr>
-      </w:pPr>
-      <w:bookmarkStart w:id="23" w:name="_Toc517532181"/>
-      <w:r>
-        <w:t>CSS3</w:t>
-      </w:r>
-      <w:r>
-        <w:t xml:space="preserve"> – noutăți și obstacole</w:t>
-      </w:r>
-      <w:bookmarkEnd w:id="23"/>
     </w:p>
     <w:p>
       <w:pPr>
@@ -12024,7 +11467,6 @@
           <w:id w:val="-979773012"/>
           <w:citation/>
         </w:sdtPr>
-        <w:sdtEndPr/>
         <w:sdtContent>
           <w:r>
             <w:rPr>
@@ -12068,7 +11510,7 @@
           <w:rFonts w:eastAsia="Times New Roman"/>
         </w:rPr>
       </w:pPr>
-      <w:bookmarkStart w:id="24" w:name="_Toc517532182"/>
+      <w:bookmarkStart w:id="23" w:name="_Toc517532182"/>
       <w:r>
         <w:rPr>
           <w:rFonts w:eastAsia="Times New Roman"/>
@@ -12076,7 +11518,7 @@
         <w:lastRenderedPageBreak/>
         <w:t>Front-end</w:t>
       </w:r>
-      <w:bookmarkEnd w:id="24"/>
+      <w:bookmarkEnd w:id="23"/>
     </w:p>
     <w:p>
       <w:pPr>
@@ -12780,7 +12222,7 @@
           <w:rFonts w:eastAsia="Times New Roman"/>
         </w:rPr>
       </w:pPr>
-      <w:bookmarkStart w:id="25" w:name="_Toc517532183"/>
+      <w:bookmarkStart w:id="24" w:name="_Toc517532183"/>
       <w:r>
         <w:rPr>
           <w:rFonts w:eastAsia="Times New Roman"/>
@@ -12788,18 +12230,18 @@
         <w:lastRenderedPageBreak/>
         <w:t>Aspecte practice</w:t>
       </w:r>
+      <w:bookmarkEnd w:id="24"/>
+    </w:p>
+    <w:p>
+      <w:pPr>
+        <w:pStyle w:val="Heading2"/>
+        <w:spacing w:line="360" w:lineRule="auto"/>
+      </w:pPr>
+      <w:bookmarkStart w:id="25" w:name="_Toc517532184"/>
+      <w:r>
+        <w:t>User experience</w:t>
+      </w:r>
       <w:bookmarkEnd w:id="25"/>
-    </w:p>
-    <w:p>
-      <w:pPr>
-        <w:pStyle w:val="Heading2"/>
-        <w:spacing w:line="360" w:lineRule="auto"/>
-      </w:pPr>
-      <w:bookmarkStart w:id="26" w:name="_Toc517532184"/>
-      <w:r>
-        <w:t>User experience</w:t>
-      </w:r>
-      <w:bookmarkEnd w:id="26"/>
     </w:p>
     <w:p>
       <w:pPr>
@@ -14118,35 +13560,22 @@
           <w:szCs w:val="24"/>
         </w:rPr>
       </w:pPr>
-      <w:bookmarkStart w:id="27" w:name="_Ref517453688"/>
+      <w:bookmarkStart w:id="26" w:name="_Ref517453688"/>
       <w:r>
         <w:t xml:space="preserve">Tabela </w:t>
       </w:r>
-      <w:r>
-        <w:fldChar w:fldCharType="begin"/>
-      </w:r>
-      <w:r>
-        <w:instrText xml:space="preserve"> SEQ Tabela \* ARABIC </w:instrText>
-      </w:r>
-      <w:r>
-        <w:fldChar w:fldCharType="separate"/>
-      </w:r>
-      <w:r>
-        <w:rPr>
-          <w:noProof/>
-        </w:rPr>
-        <w:t>1</w:t>
-      </w:r>
-      <w:r>
-        <w:rPr>
-          <w:noProof/>
-        </w:rPr>
-        <w:fldChar w:fldCharType="end"/>
-      </w:r>
+      <w:fldSimple w:instr=" SEQ Tabela \* ARABIC ">
+        <w:r>
+          <w:rPr>
+            <w:noProof/>
+          </w:rPr>
+          <w:t>1</w:t>
+        </w:r>
+      </w:fldSimple>
       <w:r>
         <w:t xml:space="preserve"> - Persona folosită pentru aplicația FIIDashboard</w:t>
       </w:r>
-      <w:bookmarkEnd w:id="27"/>
+      <w:bookmarkEnd w:id="26"/>
     </w:p>
     <w:p>
       <w:pPr>
@@ -14484,38 +13913,25 @@
         <w:pStyle w:val="Caption"/>
         <w:jc w:val="center"/>
       </w:pPr>
-      <w:bookmarkStart w:id="28" w:name="_Ref515806684"/>
+      <w:bookmarkStart w:id="27" w:name="_Ref515806684"/>
       <w:r>
         <w:t xml:space="preserve">Figura </w:t>
       </w:r>
-      <w:r>
-        <w:fldChar w:fldCharType="begin"/>
-      </w:r>
-      <w:r>
-        <w:instrText xml:space="preserve"> SEQ Figura \* ARABIC </w:instrText>
-      </w:r>
-      <w:r>
-        <w:fldChar w:fldCharType="separate"/>
-      </w:r>
-      <w:r>
-        <w:rPr>
-          <w:noProof/>
-        </w:rPr>
-        <w:t>8</w:t>
-      </w:r>
-      <w:r>
-        <w:rPr>
-          <w:noProof/>
-        </w:rPr>
-        <w:fldChar w:fldCharType="end"/>
-      </w:r>
+      <w:fldSimple w:instr=" SEQ Figura \* ARABIC ">
+        <w:r>
+          <w:rPr>
+            <w:noProof/>
+          </w:rPr>
+          <w:t>8</w:t>
+        </w:r>
+      </w:fldSimple>
       <w:r>
         <w:t xml:space="preserve"> – Logarea FIIDashboard</w:t>
       </w:r>
       <w:r>
         <w:t xml:space="preserve"> pe desktop</w:t>
       </w:r>
-      <w:bookmarkEnd w:id="28"/>
+      <w:bookmarkEnd w:id="27"/>
     </w:p>
     <w:p>
       <w:pPr>
@@ -14589,38 +14005,25 @@
           <w:sz w:val="24"/>
         </w:rPr>
       </w:pPr>
-      <w:bookmarkStart w:id="29" w:name="_Ref515806691"/>
+      <w:bookmarkStart w:id="28" w:name="_Ref515806691"/>
       <w:r>
         <w:t xml:space="preserve">Figura </w:t>
       </w:r>
-      <w:r>
-        <w:fldChar w:fldCharType="begin"/>
-      </w:r>
-      <w:r>
-        <w:instrText xml:space="preserve"> SEQ Figura \* ARABIC </w:instrText>
-      </w:r>
-      <w:r>
-        <w:fldChar w:fldCharType="separate"/>
-      </w:r>
-      <w:r>
-        <w:rPr>
-          <w:noProof/>
-        </w:rPr>
-        <w:t>9</w:t>
-      </w:r>
-      <w:r>
-        <w:rPr>
-          <w:noProof/>
-        </w:rPr>
-        <w:fldChar w:fldCharType="end"/>
-      </w:r>
+      <w:fldSimple w:instr=" SEQ Figura \* ARABIC ">
+        <w:r>
+          <w:rPr>
+            <w:noProof/>
+          </w:rPr>
+          <w:t>9</w:t>
+        </w:r>
+      </w:fldSimple>
       <w:r>
         <w:t xml:space="preserve"> – Logarea FIIDashboard </w:t>
       </w:r>
       <w:r>
         <w:t>pe mobil</w:t>
       </w:r>
-      <w:bookmarkEnd w:id="29"/>
+      <w:bookmarkEnd w:id="28"/>
     </w:p>
     <w:p>
       <w:pPr>
@@ -15139,35 +14542,22 @@
         <w:pStyle w:val="Caption"/>
         <w:jc w:val="center"/>
       </w:pPr>
-      <w:bookmarkStart w:id="30" w:name="_Ref517445453"/>
+      <w:bookmarkStart w:id="29" w:name="_Ref517445453"/>
       <w:r>
         <w:t xml:space="preserve">Figura </w:t>
       </w:r>
-      <w:r>
-        <w:fldChar w:fldCharType="begin"/>
-      </w:r>
-      <w:r>
-        <w:instrText xml:space="preserve"> SEQ Figura \* ARABIC </w:instrText>
-      </w:r>
-      <w:r>
-        <w:fldChar w:fldCharType="separate"/>
-      </w:r>
-      <w:r>
-        <w:rPr>
-          <w:noProof/>
-        </w:rPr>
-        <w:t>10</w:t>
-      </w:r>
-      <w:r>
-        <w:rPr>
-          <w:noProof/>
-        </w:rPr>
-        <w:fldChar w:fldCharType="end"/>
-      </w:r>
+      <w:fldSimple w:instr=" SEQ Figura \* ARABIC ">
+        <w:r>
+          <w:rPr>
+            <w:noProof/>
+          </w:rPr>
+          <w:t>10</w:t>
+        </w:r>
+      </w:fldSimple>
       <w:r>
         <w:t>- Pagina de profil (desktop)</w:t>
       </w:r>
-      <w:bookmarkEnd w:id="30"/>
+      <w:bookmarkEnd w:id="29"/>
     </w:p>
     <w:p>
       <w:pPr>
@@ -15242,27 +14632,14 @@
       <w:r>
         <w:t xml:space="preserve">Figura </w:t>
       </w:r>
-      <w:r>
-        <w:fldChar w:fldCharType="begin"/>
-      </w:r>
-      <w:r>
-        <w:instrText xml:space="preserve"> SEQ Figura \* ARABIC </w:instrText>
-      </w:r>
-      <w:r>
-        <w:fldChar w:fldCharType="separate"/>
-      </w:r>
-      <w:r>
-        <w:rPr>
-          <w:noProof/>
-        </w:rPr>
-        <w:t>11</w:t>
-      </w:r>
-      <w:r>
-        <w:rPr>
-          <w:noProof/>
-        </w:rPr>
-        <w:fldChar w:fldCharType="end"/>
-      </w:r>
+      <w:fldSimple w:instr=" SEQ Figura \* ARABIC ">
+        <w:r>
+          <w:rPr>
+            <w:noProof/>
+          </w:rPr>
+          <w:t>11</w:t>
+        </w:r>
+      </w:fldSimple>
       <w:r>
         <w:t xml:space="preserve">- </w:t>
       </w:r>
@@ -15492,35 +14869,22 @@
                                 <w:sz w:val="24"/>
                               </w:rPr>
                             </w:pPr>
-                            <w:bookmarkStart w:id="31" w:name="_Ref517444253"/>
+                            <w:bookmarkStart w:id="30" w:name="_Ref517444253"/>
                             <w:r>
                               <w:t xml:space="preserve">Figura </w:t>
                             </w:r>
-                            <w:r>
-                              <w:fldChar w:fldCharType="begin"/>
-                            </w:r>
-                            <w:r>
-                              <w:instrText xml:space="preserve"> SEQ Figura \* ARABIC </w:instrText>
-                            </w:r>
-                            <w:r>
-                              <w:fldChar w:fldCharType="separate"/>
-                            </w:r>
-                            <w:r>
-                              <w:rPr>
-                                <w:noProof/>
-                              </w:rPr>
-                              <w:t>12</w:t>
-                            </w:r>
-                            <w:r>
-                              <w:rPr>
-                                <w:noProof/>
-                              </w:rPr>
-                              <w:fldChar w:fldCharType="end"/>
-                            </w:r>
+                            <w:fldSimple w:instr=" SEQ Figura \* ARABIC ">
+                              <w:r>
+                                <w:rPr>
+                                  <w:noProof/>
+                                </w:rPr>
+                                <w:t>12</w:t>
+                              </w:r>
+                            </w:fldSimple>
                             <w:r>
                               <w:t xml:space="preserve"> - Meniul implementat</w:t>
                             </w:r>
-                            <w:bookmarkEnd w:id="31"/>
+                            <w:bookmarkEnd w:id="30"/>
                           </w:p>
                         </w:txbxContent>
                       </wps:txbx>
@@ -15554,35 +14918,22 @@
                           <w:sz w:val="24"/>
                         </w:rPr>
                       </w:pPr>
-                      <w:bookmarkStart w:id="32" w:name="_Ref517444253"/>
+                      <w:bookmarkStart w:id="31" w:name="_Ref517444253"/>
                       <w:r>
                         <w:t xml:space="preserve">Figura </w:t>
                       </w:r>
-                      <w:r>
-                        <w:fldChar w:fldCharType="begin"/>
-                      </w:r>
-                      <w:r>
-                        <w:instrText xml:space="preserve"> SEQ Figura \* ARABIC </w:instrText>
-                      </w:r>
-                      <w:r>
-                        <w:fldChar w:fldCharType="separate"/>
-                      </w:r>
-                      <w:r>
-                        <w:rPr>
-                          <w:noProof/>
-                        </w:rPr>
-                        <w:t>12</w:t>
-                      </w:r>
-                      <w:r>
-                        <w:rPr>
-                          <w:noProof/>
-                        </w:rPr>
-                        <w:fldChar w:fldCharType="end"/>
-                      </w:r>
+                      <w:fldSimple w:instr=" SEQ Figura \* ARABIC ">
+                        <w:r>
+                          <w:rPr>
+                            <w:noProof/>
+                          </w:rPr>
+                          <w:t>12</w:t>
+                        </w:r>
+                      </w:fldSimple>
                       <w:r>
                         <w:t xml:space="preserve"> - Meniul implementat</w:t>
                       </w:r>
-                      <w:bookmarkEnd w:id="32"/>
+                      <w:bookmarkEnd w:id="31"/>
                     </w:p>
                   </w:txbxContent>
                 </v:textbox>
@@ -16181,35 +15532,22 @@
         <w:pStyle w:val="Caption"/>
         <w:jc w:val="center"/>
       </w:pPr>
-      <w:bookmarkStart w:id="33" w:name="_Ref515807955"/>
+      <w:bookmarkStart w:id="32" w:name="_Ref515807955"/>
       <w:r>
         <w:t xml:space="preserve">Figura </w:t>
       </w:r>
-      <w:r>
-        <w:fldChar w:fldCharType="begin"/>
-      </w:r>
-      <w:r>
-        <w:instrText xml:space="preserve"> SEQ Figura \* ARABIC </w:instrText>
-      </w:r>
-      <w:r>
-        <w:fldChar w:fldCharType="separate"/>
-      </w:r>
-      <w:r>
-        <w:rPr>
-          <w:noProof/>
-        </w:rPr>
-        <w:t>13</w:t>
-      </w:r>
-      <w:r>
-        <w:rPr>
-          <w:noProof/>
-        </w:rPr>
-        <w:fldChar w:fldCharType="end"/>
-      </w:r>
+      <w:fldSimple w:instr=" SEQ Figura \* ARABIC ">
+        <w:r>
+          <w:rPr>
+            <w:noProof/>
+          </w:rPr>
+          <w:t>13</w:t>
+        </w:r>
+      </w:fldSimple>
       <w:r>
         <w:t xml:space="preserve"> - Pagina de start implementată</w:t>
       </w:r>
-      <w:bookmarkEnd w:id="33"/>
+      <w:bookmarkEnd w:id="32"/>
       <w:r>
         <w:t xml:space="preserve"> (desktop)</w:t>
       </w:r>
@@ -16307,27 +15645,14 @@
             <w:r>
               <w:t xml:space="preserve">Figura </w:t>
             </w:r>
-            <w:r>
-              <w:fldChar w:fldCharType="begin"/>
-            </w:r>
-            <w:r>
-              <w:instrText xml:space="preserve"> SEQ Figura \* ARABIC </w:instrText>
-            </w:r>
-            <w:r>
-              <w:fldChar w:fldCharType="separate"/>
-            </w:r>
-            <w:r>
-              <w:rPr>
-                <w:noProof/>
-              </w:rPr>
-              <w:t>14</w:t>
-            </w:r>
-            <w:r>
-              <w:rPr>
-                <w:noProof/>
-              </w:rPr>
-              <w:fldChar w:fldCharType="end"/>
-            </w:r>
+            <w:fldSimple w:instr=" SEQ Figura \* ARABIC ">
+              <w:r>
+                <w:rPr>
+                  <w:noProof/>
+                </w:rPr>
+                <w:t>14</w:t>
+              </w:r>
+            </w:fldSimple>
             <w:r>
               <w:t xml:space="preserve">- </w:t>
             </w:r>
@@ -16410,27 +15735,14 @@
             <w:r>
               <w:t xml:space="preserve">Figura </w:t>
             </w:r>
-            <w:r>
-              <w:fldChar w:fldCharType="begin"/>
-            </w:r>
-            <w:r>
-              <w:instrText xml:space="preserve"> SEQ Figura \* ARABIC </w:instrText>
-            </w:r>
-            <w:r>
-              <w:fldChar w:fldCharType="separate"/>
-            </w:r>
-            <w:r>
-              <w:rPr>
-                <w:noProof/>
-              </w:rPr>
-              <w:t>15</w:t>
-            </w:r>
-            <w:r>
-              <w:rPr>
-                <w:noProof/>
-              </w:rPr>
-              <w:fldChar w:fldCharType="end"/>
-            </w:r>
+            <w:fldSimple w:instr=" SEQ Figura \* ARABIC ">
+              <w:r>
+                <w:rPr>
+                  <w:noProof/>
+                </w:rPr>
+                <w:t>15</w:t>
+              </w:r>
+            </w:fldSimple>
             <w:r>
               <w:t xml:space="preserve"> </w:t>
             </w:r>
@@ -16947,35 +16259,22 @@
         <w:pStyle w:val="Caption"/>
         <w:jc w:val="center"/>
       </w:pPr>
-      <w:bookmarkStart w:id="34" w:name="_Ref515808393"/>
+      <w:bookmarkStart w:id="33" w:name="_Ref515808393"/>
       <w:r>
         <w:t xml:space="preserve">Figura </w:t>
       </w:r>
-      <w:r>
-        <w:fldChar w:fldCharType="begin"/>
-      </w:r>
-      <w:r>
-        <w:instrText xml:space="preserve"> SEQ Figura \* ARABIC </w:instrText>
-      </w:r>
-      <w:r>
-        <w:fldChar w:fldCharType="separate"/>
-      </w:r>
-      <w:r>
-        <w:rPr>
-          <w:noProof/>
-        </w:rPr>
-        <w:t>16</w:t>
-      </w:r>
-      <w:r>
-        <w:rPr>
-          <w:noProof/>
-        </w:rPr>
-        <w:fldChar w:fldCharType="end"/>
-      </w:r>
+      <w:fldSimple w:instr=" SEQ Figura \* ARABIC ">
+        <w:r>
+          <w:rPr>
+            <w:noProof/>
+          </w:rPr>
+          <w:t>16</w:t>
+        </w:r>
+      </w:fldSimple>
       <w:r>
         <w:t xml:space="preserve"> - Orarul pe desktop</w:t>
       </w:r>
-      <w:bookmarkEnd w:id="34"/>
+      <w:bookmarkEnd w:id="33"/>
     </w:p>
     <w:p>
       <w:pPr>
@@ -17042,35 +16341,22 @@
         <w:pStyle w:val="Caption"/>
         <w:jc w:val="center"/>
       </w:pPr>
-      <w:bookmarkStart w:id="35" w:name="_Ref517445885"/>
+      <w:bookmarkStart w:id="34" w:name="_Ref517445885"/>
       <w:r>
         <w:t xml:space="preserve">Figura </w:t>
       </w:r>
-      <w:r>
-        <w:fldChar w:fldCharType="begin"/>
-      </w:r>
-      <w:r>
-        <w:instrText xml:space="preserve"> SEQ Figura \* ARABIC </w:instrText>
-      </w:r>
-      <w:r>
-        <w:fldChar w:fldCharType="separate"/>
-      </w:r>
-      <w:r>
-        <w:rPr>
-          <w:noProof/>
-        </w:rPr>
-        <w:t>17</w:t>
-      </w:r>
-      <w:r>
-        <w:rPr>
-          <w:noProof/>
-        </w:rPr>
-        <w:fldChar w:fldCharType="end"/>
-      </w:r>
+      <w:fldSimple w:instr=" SEQ Figura \* ARABIC ">
+        <w:r>
+          <w:rPr>
+            <w:noProof/>
+          </w:rPr>
+          <w:t>17</w:t>
+        </w:r>
+      </w:fldSimple>
       <w:r>
         <w:t xml:space="preserve"> - Orarul pe desktop, modal conținând detalii</w:t>
       </w:r>
-      <w:bookmarkEnd w:id="35"/>
+      <w:bookmarkEnd w:id="34"/>
     </w:p>
     <w:p>
       <w:pPr>
@@ -17139,35 +16425,22 @@
         <w:pStyle w:val="Caption"/>
         <w:jc w:val="center"/>
       </w:pPr>
-      <w:bookmarkStart w:id="36" w:name="_Ref517446388"/>
+      <w:bookmarkStart w:id="35" w:name="_Ref517446388"/>
       <w:r>
         <w:t xml:space="preserve">Figura </w:t>
       </w:r>
-      <w:r>
-        <w:fldChar w:fldCharType="begin"/>
-      </w:r>
-      <w:r>
-        <w:instrText xml:space="preserve"> SEQ Figura \* ARABIC </w:instrText>
-      </w:r>
-      <w:r>
-        <w:fldChar w:fldCharType="separate"/>
-      </w:r>
-      <w:r>
-        <w:rPr>
-          <w:noProof/>
-        </w:rPr>
-        <w:t>18</w:t>
-      </w:r>
-      <w:r>
-        <w:rPr>
-          <w:noProof/>
-        </w:rPr>
-        <w:fldChar w:fldCharType="end"/>
-      </w:r>
+      <w:fldSimple w:instr=" SEQ Figura \* ARABIC ">
+        <w:r>
+          <w:rPr>
+            <w:noProof/>
+          </w:rPr>
+          <w:t>18</w:t>
+        </w:r>
+      </w:fldSimple>
       <w:r>
         <w:t xml:space="preserve"> - Filtrarea orarului global</w:t>
       </w:r>
-      <w:bookmarkEnd w:id="36"/>
+      <w:bookmarkEnd w:id="35"/>
     </w:p>
     <w:p>
       <w:pPr>
@@ -17243,35 +16516,22 @@
           <w:lang w:eastAsia="ja-JP"/>
         </w:rPr>
       </w:pPr>
-      <w:bookmarkStart w:id="37" w:name="_Ref515808394"/>
+      <w:bookmarkStart w:id="36" w:name="_Ref515808394"/>
       <w:r>
         <w:t xml:space="preserve">Figura </w:t>
       </w:r>
-      <w:r>
-        <w:fldChar w:fldCharType="begin"/>
-      </w:r>
-      <w:r>
-        <w:instrText xml:space="preserve"> SEQ Figura \* ARABIC </w:instrText>
-      </w:r>
-      <w:r>
-        <w:fldChar w:fldCharType="separate"/>
-      </w:r>
-      <w:r>
-        <w:rPr>
-          <w:noProof/>
-        </w:rPr>
-        <w:t>19</w:t>
-      </w:r>
-      <w:r>
-        <w:rPr>
-          <w:noProof/>
-        </w:rPr>
-        <w:fldChar w:fldCharType="end"/>
-      </w:r>
+      <w:fldSimple w:instr=" SEQ Figura \* ARABIC ">
+        <w:r>
+          <w:rPr>
+            <w:noProof/>
+          </w:rPr>
+          <w:t>19</w:t>
+        </w:r>
+      </w:fldSimple>
       <w:r>
         <w:t xml:space="preserve"> - Orarul pe mobil</w:t>
       </w:r>
-      <w:bookmarkEnd w:id="37"/>
+      <w:bookmarkEnd w:id="36"/>
     </w:p>
     <w:p>
       <w:pPr>
@@ -18263,27 +17523,14 @@
       <w:r>
         <w:t xml:space="preserve">Figura </w:t>
       </w:r>
-      <w:r>
-        <w:fldChar w:fldCharType="begin"/>
-      </w:r>
-      <w:r>
-        <w:instrText xml:space="preserve"> SEQ Figura \* ARABIC </w:instrText>
-      </w:r>
-      <w:r>
-        <w:fldChar w:fldCharType="separate"/>
-      </w:r>
-      <w:r>
-        <w:rPr>
-          <w:noProof/>
-        </w:rPr>
-        <w:t>20</w:t>
-      </w:r>
-      <w:r>
-        <w:rPr>
-          <w:noProof/>
-        </w:rPr>
-        <w:fldChar w:fldCharType="end"/>
-      </w:r>
+      <w:fldSimple w:instr=" SEQ Figura \* ARABIC ">
+        <w:r>
+          <w:rPr>
+            <w:noProof/>
+          </w:rPr>
+          <w:t>20</w:t>
+        </w:r>
+      </w:fldSimple>
       <w:r>
         <w:t xml:space="preserve"> - Pagina disciplinei pe desktop</w:t>
       </w:r>
@@ -18380,35 +17627,22 @@
                 <w:lang w:eastAsia="ja-JP"/>
               </w:rPr>
             </w:pPr>
-            <w:bookmarkStart w:id="38" w:name="_Ref517448855"/>
+            <w:bookmarkStart w:id="37" w:name="_Ref517448855"/>
             <w:r>
               <w:t xml:space="preserve">Figura </w:t>
             </w:r>
-            <w:r>
-              <w:fldChar w:fldCharType="begin"/>
-            </w:r>
-            <w:r>
-              <w:instrText xml:space="preserve"> SEQ Figura \* ARABIC </w:instrText>
-            </w:r>
-            <w:r>
-              <w:fldChar w:fldCharType="separate"/>
-            </w:r>
-            <w:r>
-              <w:rPr>
-                <w:noProof/>
-              </w:rPr>
-              <w:t>21</w:t>
-            </w:r>
-            <w:r>
-              <w:rPr>
-                <w:noProof/>
-              </w:rPr>
-              <w:fldChar w:fldCharType="end"/>
-            </w:r>
+            <w:fldSimple w:instr=" SEQ Figura \* ARABIC ">
+              <w:r>
+                <w:rPr>
+                  <w:noProof/>
+                </w:rPr>
+                <w:t>21</w:t>
+              </w:r>
+            </w:fldSimple>
             <w:r>
               <w:t xml:space="preserve"> - Pagina disciplinei (mobile)</w:t>
             </w:r>
-            <w:bookmarkEnd w:id="38"/>
+            <w:bookmarkEnd w:id="37"/>
           </w:p>
         </w:tc>
         <w:tc>
@@ -18484,44 +17718,31 @@
                 <w:lang w:eastAsia="ja-JP"/>
               </w:rPr>
             </w:pPr>
-            <w:bookmarkStart w:id="39" w:name="_Ref517448857"/>
+            <w:bookmarkStart w:id="38" w:name="_Ref517448857"/>
             <w:r>
               <w:t xml:space="preserve">Figura </w:t>
             </w:r>
-            <w:r>
-              <w:fldChar w:fldCharType="begin"/>
-            </w:r>
-            <w:r>
-              <w:instrText xml:space="preserve"> SEQ Figura \* ARABIC </w:instrText>
-            </w:r>
-            <w:r>
-              <w:fldChar w:fldCharType="separate"/>
+            <w:fldSimple w:instr=" SEQ Figura \* ARABIC ">
+              <w:r>
+                <w:rPr>
+                  <w:noProof/>
+                </w:rPr>
+                <w:t>22</w:t>
+              </w:r>
+            </w:fldSimple>
+            <w:r>
+              <w:t xml:space="preserve"> - </w:t>
+            </w:r>
+            <w:r>
+              <w:t xml:space="preserve">Pagina disciplinei (mobile) </w:t>
             </w:r>
             <w:r>
               <w:rPr>
                 <w:noProof/>
               </w:rPr>
-              <w:t>22</w:t>
-            </w:r>
-            <w:r>
-              <w:rPr>
-                <w:noProof/>
-              </w:rPr>
-              <w:fldChar w:fldCharType="end"/>
-            </w:r>
-            <w:r>
-              <w:t xml:space="preserve"> - </w:t>
-            </w:r>
-            <w:r>
-              <w:t xml:space="preserve">Pagina disciplinei (mobile) </w:t>
-            </w:r>
-            <w:r>
-              <w:rPr>
-                <w:noProof/>
-              </w:rPr>
               <w:t>- secțiunea teme</w:t>
             </w:r>
-            <w:bookmarkEnd w:id="39"/>
+            <w:bookmarkEnd w:id="38"/>
           </w:p>
         </w:tc>
       </w:tr>
@@ -18810,35 +18031,22 @@
         <w:pStyle w:val="Caption"/>
         <w:jc w:val="center"/>
       </w:pPr>
-      <w:bookmarkStart w:id="40" w:name="_Ref517451198"/>
+      <w:bookmarkStart w:id="39" w:name="_Ref517451198"/>
       <w:r>
         <w:t xml:space="preserve">Figura </w:t>
       </w:r>
-      <w:r>
-        <w:fldChar w:fldCharType="begin"/>
-      </w:r>
-      <w:r>
-        <w:instrText xml:space="preserve"> SEQ Figura \* ARABIC </w:instrText>
-      </w:r>
-      <w:r>
-        <w:fldChar w:fldCharType="separate"/>
-      </w:r>
-      <w:r>
-        <w:rPr>
-          <w:noProof/>
-        </w:rPr>
-        <w:t>23</w:t>
-      </w:r>
-      <w:r>
-        <w:rPr>
-          <w:noProof/>
-        </w:rPr>
-        <w:fldChar w:fldCharType="end"/>
-      </w:r>
+      <w:fldSimple w:instr=" SEQ Figura \* ARABIC ">
+        <w:r>
+          <w:rPr>
+            <w:noProof/>
+          </w:rPr>
+          <w:t>23</w:t>
+        </w:r>
+      </w:fldSimple>
       <w:r>
         <w:t xml:space="preserve"> - Pagina de plată a taxelor</w:t>
       </w:r>
-      <w:bookmarkEnd w:id="40"/>
+      <w:bookmarkEnd w:id="39"/>
     </w:p>
     <w:p>
       <w:pPr>
@@ -19034,35 +18242,22 @@
           <w:lang w:eastAsia="ja-JP"/>
         </w:rPr>
       </w:pPr>
-      <w:bookmarkStart w:id="41" w:name="_Ref517452003"/>
+      <w:bookmarkStart w:id="40" w:name="_Ref517452003"/>
       <w:r>
         <w:t xml:space="preserve">Figura </w:t>
       </w:r>
-      <w:r>
-        <w:fldChar w:fldCharType="begin"/>
-      </w:r>
-      <w:r>
-        <w:instrText xml:space="preserve"> SEQ Figura \* ARABIC </w:instrText>
-      </w:r>
-      <w:r>
-        <w:fldChar w:fldCharType="separate"/>
-      </w:r>
-      <w:r>
-        <w:rPr>
-          <w:noProof/>
-        </w:rPr>
-        <w:t>24</w:t>
-      </w:r>
-      <w:r>
-        <w:rPr>
-          <w:noProof/>
-        </w:rPr>
-        <w:fldChar w:fldCharType="end"/>
-      </w:r>
+      <w:fldSimple w:instr=" SEQ Figura \* ARABIC ">
+        <w:r>
+          <w:rPr>
+            <w:noProof/>
+          </w:rPr>
+          <w:t>24</w:t>
+        </w:r>
+      </w:fldSimple>
       <w:r>
         <w:t xml:space="preserve"> - Pagina traiectoriei studentului cu mediile și creditele obținute de-a lungul celor 3 ani de studiu</w:t>
       </w:r>
-      <w:bookmarkEnd w:id="41"/>
+      <w:bookmarkEnd w:id="40"/>
     </w:p>
     <w:p>
       <w:pPr>
@@ -19117,12 +18312,12 @@
         <w:pStyle w:val="Heading2"/>
         <w:spacing w:line="360" w:lineRule="auto"/>
       </w:pPr>
-      <w:bookmarkStart w:id="42" w:name="_Toc517532185"/>
+      <w:bookmarkStart w:id="41" w:name="_Toc517532185"/>
       <w:r>
         <w:lastRenderedPageBreak/>
         <w:t>User interface</w:t>
       </w:r>
-      <w:bookmarkEnd w:id="42"/>
+      <w:bookmarkEnd w:id="41"/>
     </w:p>
     <w:p/>
     <w:p>
@@ -19503,31 +18698,18 @@
         <w:pStyle w:val="Caption"/>
         <w:jc w:val="center"/>
       </w:pPr>
-      <w:bookmarkStart w:id="43" w:name="_Ref515807168"/>
+      <w:bookmarkStart w:id="42" w:name="_Ref515807168"/>
       <w:r>
         <w:t xml:space="preserve">Figura </w:t>
       </w:r>
-      <w:r>
-        <w:fldChar w:fldCharType="begin"/>
-      </w:r>
-      <w:r>
-        <w:instrText xml:space="preserve"> SEQ Figura \* ARABIC </w:instrText>
-      </w:r>
-      <w:r>
-        <w:fldChar w:fldCharType="separate"/>
-      </w:r>
-      <w:r>
-        <w:rPr>
-          <w:noProof/>
-        </w:rPr>
-        <w:t>25</w:t>
-      </w:r>
-      <w:r>
-        <w:rPr>
-          <w:noProof/>
-        </w:rPr>
-        <w:fldChar w:fldCharType="end"/>
-      </w:r>
+      <w:fldSimple w:instr=" SEQ Figura \* ARABIC ">
+        <w:r>
+          <w:rPr>
+            <w:noProof/>
+          </w:rPr>
+          <w:t>25</w:t>
+        </w:r>
+      </w:fldSimple>
       <w:r>
         <w:t xml:space="preserve"> </w:t>
       </w:r>
@@ -19537,7 +18719,7 @@
       <w:r>
         <w:t>FIIDashboard - wireframe făcut pentru pagina de start</w:t>
       </w:r>
-      <w:bookmarkEnd w:id="43"/>
+      <w:bookmarkEnd w:id="42"/>
     </w:p>
     <w:p>
       <w:pPr>
@@ -19595,41 +18777,28 @@
           <w:noProof/>
         </w:rPr>
       </w:pPr>
-      <w:bookmarkStart w:id="44" w:name="_Ref515807239"/>
+      <w:bookmarkStart w:id="43" w:name="_Ref515807239"/>
       <w:r>
         <w:t xml:space="preserve">Figura </w:t>
       </w:r>
-      <w:r>
-        <w:fldChar w:fldCharType="begin"/>
-      </w:r>
-      <w:r>
-        <w:instrText xml:space="preserve"> SEQ Figura \* ARABIC </w:instrText>
-      </w:r>
-      <w:r>
-        <w:fldChar w:fldCharType="separate"/>
+      <w:fldSimple w:instr=" SEQ Figura \* ARABIC ">
+        <w:r>
+          <w:rPr>
+            <w:noProof/>
+          </w:rPr>
+          <w:t>26</w:t>
+        </w:r>
+      </w:fldSimple>
+      <w:r>
+        <w:t xml:space="preserve"> - Scurt Styleguide</w:t>
       </w:r>
       <w:r>
         <w:rPr>
           <w:noProof/>
         </w:rPr>
-        <w:t>26</w:t>
-      </w:r>
-      <w:r>
-        <w:rPr>
-          <w:noProof/>
-        </w:rPr>
-        <w:fldChar w:fldCharType="end"/>
-      </w:r>
-      <w:r>
-        <w:t xml:space="preserve"> - Scurt Styleguide</w:t>
-      </w:r>
-      <w:r>
-        <w:rPr>
-          <w:noProof/>
-        </w:rPr>
         <w:t xml:space="preserve"> pentru FIIDashboard – prezentarea unor elemente generice</w:t>
       </w:r>
-      <w:bookmarkEnd w:id="44"/>
+      <w:bookmarkEnd w:id="43"/>
     </w:p>
     <w:p>
       <w:pPr>
@@ -20039,35 +19208,22 @@
         <w:pStyle w:val="Caption"/>
         <w:jc w:val="center"/>
       </w:pPr>
-      <w:bookmarkStart w:id="45" w:name="_Ref515807283"/>
+      <w:bookmarkStart w:id="44" w:name="_Ref515807283"/>
       <w:r>
         <w:t xml:space="preserve">Figura </w:t>
       </w:r>
-      <w:r>
-        <w:fldChar w:fldCharType="begin"/>
-      </w:r>
-      <w:r>
-        <w:instrText xml:space="preserve"> SEQ Figura \* ARABIC </w:instrText>
-      </w:r>
-      <w:r>
-        <w:fldChar w:fldCharType="separate"/>
-      </w:r>
-      <w:r>
-        <w:rPr>
-          <w:noProof/>
-        </w:rPr>
-        <w:t>27</w:t>
-      </w:r>
-      <w:r>
-        <w:rPr>
-          <w:noProof/>
-        </w:rPr>
-        <w:fldChar w:fldCharType="end"/>
-      </w:r>
+      <w:fldSimple w:instr=" SEQ Figura \* ARABIC ">
+        <w:r>
+          <w:rPr>
+            <w:noProof/>
+          </w:rPr>
+          <w:t>27</w:t>
+        </w:r>
+      </w:fldSimple>
       <w:r>
         <w:t xml:space="preserve"> - Mockup inițial pentru pagina de login FIIDashboard</w:t>
       </w:r>
-      <w:bookmarkEnd w:id="45"/>
+      <w:bookmarkEnd w:id="44"/>
     </w:p>
     <w:p/>
     <w:p>
@@ -20121,35 +19277,22 @@
         <w:pStyle w:val="Caption"/>
         <w:jc w:val="center"/>
       </w:pPr>
-      <w:bookmarkStart w:id="46" w:name="_Ref515807285"/>
+      <w:bookmarkStart w:id="45" w:name="_Ref515807285"/>
       <w:r>
         <w:t xml:space="preserve">Figura </w:t>
       </w:r>
-      <w:r>
-        <w:fldChar w:fldCharType="begin"/>
-      </w:r>
-      <w:r>
-        <w:instrText xml:space="preserve"> SEQ Figura \* ARABIC </w:instrText>
-      </w:r>
-      <w:r>
-        <w:fldChar w:fldCharType="separate"/>
-      </w:r>
-      <w:r>
-        <w:rPr>
-          <w:noProof/>
-        </w:rPr>
-        <w:t>28</w:t>
-      </w:r>
-      <w:r>
-        <w:rPr>
-          <w:noProof/>
-        </w:rPr>
-        <w:fldChar w:fldCharType="end"/>
-      </w:r>
+      <w:fldSimple w:instr=" SEQ Figura \* ARABIC ">
+        <w:r>
+          <w:rPr>
+            <w:noProof/>
+          </w:rPr>
+          <w:t>28</w:t>
+        </w:r>
+      </w:fldSimple>
       <w:r>
         <w:t xml:space="preserve"> - Mockup inițial al paginii de start</w:t>
       </w:r>
-      <w:bookmarkEnd w:id="46"/>
+      <w:bookmarkEnd w:id="45"/>
     </w:p>
     <w:p>
       <w:pPr>
@@ -20204,35 +19347,22 @@
         <w:pStyle w:val="Caption"/>
         <w:jc w:val="center"/>
       </w:pPr>
-      <w:bookmarkStart w:id="47" w:name="_Ref515807287"/>
+      <w:bookmarkStart w:id="46" w:name="_Ref515807287"/>
       <w:r>
         <w:t xml:space="preserve">Figura </w:t>
       </w:r>
-      <w:r>
-        <w:fldChar w:fldCharType="begin"/>
-      </w:r>
-      <w:r>
-        <w:instrText xml:space="preserve"> SEQ Figura \* ARABIC </w:instrText>
-      </w:r>
-      <w:r>
-        <w:fldChar w:fldCharType="separate"/>
-      </w:r>
-      <w:r>
-        <w:rPr>
-          <w:noProof/>
-        </w:rPr>
-        <w:t>29</w:t>
-      </w:r>
-      <w:r>
-        <w:rPr>
-          <w:noProof/>
-        </w:rPr>
-        <w:fldChar w:fldCharType="end"/>
-      </w:r>
+      <w:fldSimple w:instr=" SEQ Figura \* ARABIC ">
+        <w:r>
+          <w:rPr>
+            <w:noProof/>
+          </w:rPr>
+          <w:t>29</w:t>
+        </w:r>
+      </w:fldSimple>
       <w:r>
         <w:t xml:space="preserve"> - Mockup detaliat pentru meniul aplicației</w:t>
       </w:r>
-      <w:bookmarkEnd w:id="47"/>
+      <w:bookmarkEnd w:id="46"/>
     </w:p>
     <w:p>
       <w:pPr>
@@ -20302,11 +19432,11 @@
         <w:pStyle w:val="Heading2"/>
         <w:spacing w:line="360" w:lineRule="auto"/>
       </w:pPr>
-      <w:bookmarkStart w:id="48" w:name="_Toc517532186"/>
+      <w:bookmarkStart w:id="47" w:name="_Toc517532186"/>
       <w:r>
         <w:t>UI development</w:t>
       </w:r>
-      <w:bookmarkEnd w:id="48"/>
+      <w:bookmarkEnd w:id="47"/>
     </w:p>
     <w:p>
       <w:pPr>
@@ -20514,31 +19644,18 @@
           <w:lang w:eastAsia="ja-JP"/>
         </w:rPr>
       </w:pPr>
-      <w:bookmarkStart w:id="49" w:name="_Ref515807318"/>
+      <w:bookmarkStart w:id="48" w:name="_Ref515807318"/>
       <w:r>
         <w:t xml:space="preserve">Figura </w:t>
       </w:r>
-      <w:r>
-        <w:fldChar w:fldCharType="begin"/>
-      </w:r>
-      <w:r>
-        <w:instrText xml:space="preserve"> SEQ Figura \* ARABIC </w:instrText>
-      </w:r>
-      <w:r>
-        <w:fldChar w:fldCharType="separate"/>
-      </w:r>
-      <w:r>
-        <w:rPr>
-          <w:noProof/>
-        </w:rPr>
-        <w:t>30</w:t>
-      </w:r>
-      <w:r>
-        <w:rPr>
-          <w:noProof/>
-        </w:rPr>
-        <w:fldChar w:fldCharType="end"/>
-      </w:r>
+      <w:fldSimple w:instr=" SEQ Figura \* ARABIC ">
+        <w:r>
+          <w:rPr>
+            <w:noProof/>
+          </w:rPr>
+          <w:t>30</w:t>
+        </w:r>
+      </w:fldSimple>
       <w:r>
         <w:t xml:space="preserve"> </w:t>
       </w:r>
@@ -20548,7 +19665,7 @@
       <w:r>
         <w:t>Arhitectura stilurilor SCSS</w:t>
       </w:r>
-      <w:bookmarkEnd w:id="49"/>
+      <w:bookmarkEnd w:id="48"/>
     </w:p>
     <w:p>
       <w:pPr>
@@ -21106,41 +20223,28 @@
           <w:lang w:val="fr-FR"/>
         </w:rPr>
       </w:pPr>
-      <w:bookmarkStart w:id="50" w:name="_Ref517454243"/>
+      <w:bookmarkStart w:id="49" w:name="_Ref517454243"/>
       <w:r>
         <w:t xml:space="preserve">Tabela </w:t>
       </w:r>
-      <w:r>
-        <w:fldChar w:fldCharType="begin"/>
-      </w:r>
-      <w:r>
-        <w:instrText xml:space="preserve"> SEQ Tabela \* ARABIC </w:instrText>
-      </w:r>
-      <w:r>
-        <w:fldChar w:fldCharType="separate"/>
+      <w:fldSimple w:instr=" SEQ Tabela \* ARABIC ">
+        <w:r>
+          <w:rPr>
+            <w:noProof/>
+          </w:rPr>
+          <w:t>2</w:t>
+        </w:r>
+      </w:fldSimple>
+      <w:r>
+        <w:t xml:space="preserve"> - Exemplu de funcție</w:t>
       </w:r>
       <w:r>
         <w:rPr>
           <w:noProof/>
         </w:rPr>
-        <w:t>2</w:t>
-      </w:r>
-      <w:r>
-        <w:rPr>
-          <w:noProof/>
-        </w:rPr>
-        <w:fldChar w:fldCharType="end"/>
-      </w:r>
-      <w:r>
-        <w:t xml:space="preserve"> - Exemplu de funcție</w:t>
-      </w:r>
-      <w:r>
-        <w:rPr>
-          <w:noProof/>
-        </w:rPr>
         <w:t xml:space="preserve"> - funcție cu nume sugestiv pentru obținerea unei culori dintr-un map</w:t>
       </w:r>
-      <w:bookmarkEnd w:id="50"/>
+      <w:bookmarkEnd w:id="49"/>
     </w:p>
     <w:p>
       <w:pPr>
@@ -21909,35 +21013,22 @@
           <w:lang w:val="fr-FR"/>
         </w:rPr>
       </w:pPr>
-      <w:bookmarkStart w:id="51" w:name="_Ref517454873"/>
+      <w:bookmarkStart w:id="50" w:name="_Ref517454873"/>
       <w:r>
         <w:t xml:space="preserve">Tabela </w:t>
       </w:r>
-      <w:r>
-        <w:fldChar w:fldCharType="begin"/>
-      </w:r>
-      <w:r>
-        <w:instrText xml:space="preserve"> SEQ Tabela \* ARABIC </w:instrText>
-      </w:r>
-      <w:r>
-        <w:fldChar w:fldCharType="separate"/>
-      </w:r>
-      <w:r>
-        <w:rPr>
-          <w:noProof/>
-        </w:rPr>
-        <w:t>3</w:t>
-      </w:r>
-      <w:r>
-        <w:rPr>
-          <w:noProof/>
-        </w:rPr>
-        <w:fldChar w:fldCharType="end"/>
-      </w:r>
+      <w:fldSimple w:instr=" SEQ Tabela \* ARABIC ">
+        <w:r>
+          <w:rPr>
+            <w:noProof/>
+          </w:rPr>
+          <w:t>3</w:t>
+        </w:r>
+      </w:fldSimple>
       <w:r>
         <w:t xml:space="preserve"> - Media queries folosite în FIIDashboard</w:t>
       </w:r>
-      <w:bookmarkEnd w:id="51"/>
+      <w:bookmarkEnd w:id="50"/>
     </w:p>
     <w:p>
       <w:pPr>
@@ -23250,36 +22341,23 @@
         <w:pStyle w:val="Caption"/>
         <w:jc w:val="center"/>
       </w:pPr>
-      <w:bookmarkStart w:id="52" w:name="_Ref517454797"/>
+      <w:bookmarkStart w:id="51" w:name="_Ref517454797"/>
       <w:r>
         <w:lastRenderedPageBreak/>
         <w:t xml:space="preserve">Tabela </w:t>
       </w:r>
-      <w:r>
-        <w:fldChar w:fldCharType="begin"/>
-      </w:r>
-      <w:r>
-        <w:instrText xml:space="preserve"> SEQ Tabela \* ARABIC </w:instrText>
-      </w:r>
-      <w:r>
-        <w:fldChar w:fldCharType="separate"/>
-      </w:r>
-      <w:r>
-        <w:rPr>
-          <w:noProof/>
-        </w:rPr>
-        <w:t>4</w:t>
-      </w:r>
-      <w:r>
-        <w:rPr>
-          <w:noProof/>
-        </w:rPr>
-        <w:fldChar w:fldCharType="end"/>
-      </w:r>
+      <w:fldSimple w:instr=" SEQ Tabela \* ARABIC ">
+        <w:r>
+          <w:rPr>
+            <w:noProof/>
+          </w:rPr>
+          <w:t>4</w:t>
+        </w:r>
+      </w:fldSimple>
       <w:r>
         <w:t xml:space="preserve"> - Generarea culorilor de accent</w:t>
       </w:r>
-      <w:bookmarkEnd w:id="52"/>
+      <w:bookmarkEnd w:id="51"/>
     </w:p>
     <w:p>
       <w:pPr>
@@ -23393,7 +22471,6 @@
           <w:id w:val="-1316564706"/>
           <w:citation/>
         </w:sdtPr>
-        <w:sdtEndPr/>
         <w:sdtContent>
           <w:r>
             <w:fldChar w:fldCharType="begin"/>
@@ -23862,12 +22939,12 @@
       <w:pPr>
         <w:pStyle w:val="Heading1"/>
       </w:pPr>
-      <w:bookmarkStart w:id="53" w:name="_Toc517532187"/>
+      <w:bookmarkStart w:id="52" w:name="_Toc517532187"/>
       <w:r>
         <w:lastRenderedPageBreak/>
         <w:t>Posibile îmbunătățiri</w:t>
       </w:r>
-      <w:bookmarkEnd w:id="53"/>
+      <w:bookmarkEnd w:id="52"/>
     </w:p>
     <w:p>
       <w:pPr>
@@ -24474,12 +23551,12 @@
       <w:r>
         <w:br w:type="page"/>
       </w:r>
-      <w:bookmarkStart w:id="54" w:name="_Toc517532188"/>
+      <w:bookmarkStart w:id="53" w:name="_Toc517532188"/>
       <w:r>
         <w:lastRenderedPageBreak/>
         <w:t>Concluzii</w:t>
       </w:r>
-      <w:bookmarkEnd w:id="54"/>
+      <w:bookmarkEnd w:id="53"/>
     </w:p>
     <w:p>
       <w:pPr>
@@ -24902,6 +23979,8 @@
         </w:rPr>
         <w:t>.</w:t>
       </w:r>
+      <w:bookmarkStart w:id="54" w:name="_GoBack"/>
+      <w:bookmarkEnd w:id="54"/>
     </w:p>
     <w:p>
       <w:pPr>
@@ -25704,23 +24783,21 @@
 <w:ftr xmlns:wpc="http://schemas.microsoft.com/office/word/2010/wordprocessingCanvas" xmlns:mc="http://schemas.openxmlformats.org/markup-compatibility/2006" xmlns:o="urn:schemas-microsoft-com:office:office" xmlns:r="http://schemas.openxmlformats.org/officeDocument/2006/relationships" xmlns:m="http://schemas.openxmlformats.org/officeDocument/2006/math" xmlns:v="urn:schemas-microsoft-com:vml" xmlns:wp14="http://schemas.microsoft.com/office/word/2010/wordprocessingDrawing" xmlns:wp="http://schemas.openxmlformats.org/drawingml/2006/wordprocessingDrawing" xmlns:w10="urn:schemas-microsoft-com:office:word" xmlns:w="http://schemas.openxmlformats.org/wordprocessingml/2006/main" xmlns:w14="http://schemas.microsoft.com/office/word/2010/wordml" xmlns:w15="http://schemas.microsoft.com/office/word/2012/wordml" xmlns:wpg="http://schemas.microsoft.com/office/word/2010/wordprocessingGroup" xmlns:wpi="http://schemas.microsoft.com/office/word/2010/wordprocessingInk" xmlns:wne="http://schemas.microsoft.com/office/word/2006/wordml" xmlns:wps="http://schemas.microsoft.com/office/word/2010/wordprocessingShape" mc:Ignorable="w14 w15 wp14">
   <w:sdt>
     <w:sdtPr>
-      <w:id w:val="-354965543"/>
+      <w:id w:val="-846780740"/>
       <w:docPartObj>
         <w:docPartGallery w:val="Page Numbers (Bottom of Page)"/>
         <w:docPartUnique/>
       </w:docPartObj>
     </w:sdtPr>
-    <w:sdtEndPr/>
     <w:sdtContent>
       <w:sdt>
         <w:sdtPr>
-          <w:id w:val="-2067557543"/>
+          <w:id w:val="1534912637"/>
           <w:docPartObj>
             <w:docPartGallery w:val="Page Numbers (Top of Page)"/>
             <w:docPartUnique/>
           </w:docPartObj>
         </w:sdtPr>
-        <w:sdtEndPr/>
         <w:sdtContent>
           <w:p>
             <w:pPr>
@@ -25759,7 +24836,7 @@
                 <w:bCs/>
                 <w:noProof/>
               </w:rPr>
-              <w:t>12</w:t>
+              <w:t>14</w:t>
             </w:r>
             <w:r>
               <w:rPr>
@@ -25785,42 +24862,21 @@
                 <w:b/>
                 <w:bCs/>
               </w:rPr>
-              <w:instrText xml:space="preserve"> </w:instrText>
+              <w:instrText xml:space="preserve"> =</w:instrText>
             </w:r>
             <w:r>
               <w:rPr>
                 <w:b/>
                 <w:bCs/>
               </w:rPr>
-              <w:instrText>=</w:instrText>
+              <w:fldChar w:fldCharType="begin"/>
             </w:r>
             <w:r>
               <w:rPr>
                 <w:b/>
                 <w:bCs/>
               </w:rPr>
-              <w:fldChar w:fldCharType="begin"/>
-            </w:r>
-            <w:r>
-              <w:rPr>
-                <w:b/>
-                <w:bCs/>
-              </w:rPr>
-              <w:instrText xml:space="preserve"> </w:instrText>
-            </w:r>
-            <w:r>
-              <w:rPr>
-                <w:b/>
-                <w:bCs/>
-              </w:rPr>
-              <w:instrText>NUMPAGES</w:instrText>
-            </w:r>
-            <w:r>
-              <w:rPr>
-                <w:b/>
-                <w:bCs/>
-              </w:rPr>
-              <w:instrText xml:space="preserve"> </w:instrText>
+              <w:instrText xml:space="preserve"> NUMPAGES </w:instrText>
             </w:r>
             <w:r>
               <w:rPr>
@@ -25835,7 +24891,7 @@
                 <w:bCs/>
                 <w:noProof/>
               </w:rPr>
-              <w:instrText>51</w:instrText>
+              <w:instrText>50</w:instrText>
             </w:r>
             <w:r>
               <w:rPr>
@@ -25849,7 +24905,7 @@
                 <w:b/>
                 <w:bCs/>
               </w:rPr>
-              <w:instrText>-10</w:instrText>
+              <w:instrText>-9</w:instrText>
             </w:r>
             <w:r>
               <w:rPr>
@@ -28799,7 +27855,7 @@
 </file>
 
 <file path=customXml/itemProps1.xml><?xml version="1.0" encoding="utf-8"?>
-<ds:datastoreItem xmlns:ds="http://schemas.openxmlformats.org/officeDocument/2006/customXml" ds:itemID="{0E698B4D-B881-471E-AE1D-2C64E0022322}">
+<ds:datastoreItem xmlns:ds="http://schemas.openxmlformats.org/officeDocument/2006/customXml" ds:itemID="{E7E181A4-B46D-4489-A9A7-2C64363B918B}">
   <ds:schemaRefs>
     <ds:schemaRef ds:uri="http://schemas.openxmlformats.org/officeDocument/2006/bibliography"/>
   </ds:schemaRefs>

</xml_diff>